<commit_message>
1st Update of executive summary
</commit_message>
<xml_diff>
--- a/Executive Summary.docx
+++ b/Executive Summary.docx
@@ -1,6 +1,6 @@
 
 <file path=word/document.xml><?xml version="1.0" encoding="utf-8"?>
-<w:document xmlns:wpc="http://schemas.microsoft.com/office/word/2010/wordprocessingCanvas" xmlns:mc="http://schemas.openxmlformats.org/markup-compatibility/2006" xmlns:o="urn:schemas-microsoft-com:office:office" xmlns:r="http://schemas.openxmlformats.org/officeDocument/2006/relationships" xmlns:m="http://schemas.openxmlformats.org/officeDocument/2006/math" xmlns:v="urn:schemas-microsoft-com:vml" xmlns:wp14="http://schemas.microsoft.com/office/word/2010/wordprocessingDrawing" xmlns:wp="http://schemas.openxmlformats.org/drawingml/2006/wordprocessingDrawing" xmlns:w10="urn:schemas-microsoft-com:office:word" xmlns:w="http://schemas.openxmlformats.org/wordprocessingml/2006/main" xmlns:w14="http://schemas.microsoft.com/office/word/2010/wordml" xmlns:w15="http://schemas.microsoft.com/office/word/2012/wordml" xmlns:wpg="http://schemas.microsoft.com/office/word/2010/wordprocessingGroup" xmlns:wpi="http://schemas.microsoft.com/office/word/2010/wordprocessingInk" xmlns:wne="http://schemas.microsoft.com/office/word/2006/wordml" xmlns:wps="http://schemas.microsoft.com/office/word/2010/wordprocessingShape" mc:Ignorable="w14 w15 wp14">
+<w:document xmlns:wpc="http://schemas.microsoft.com/office/word/2010/wordprocessingCanvas" xmlns:cx="http://schemas.microsoft.com/office/drawing/2014/chartex" xmlns:cx1="http://schemas.microsoft.com/office/drawing/2015/9/8/chartex" xmlns:cx2="http://schemas.microsoft.com/office/drawing/2015/10/21/chartex" xmlns:cx3="http://schemas.microsoft.com/office/drawing/2016/5/9/chartex" xmlns:cx4="http://schemas.microsoft.com/office/drawing/2016/5/10/chartex" xmlns:cx5="http://schemas.microsoft.com/office/drawing/2016/5/11/chartex" xmlns:cx6="http://schemas.microsoft.com/office/drawing/2016/5/12/chartex" xmlns:cx7="http://schemas.microsoft.com/office/drawing/2016/5/13/chartex" xmlns:cx8="http://schemas.microsoft.com/office/drawing/2016/5/14/chartex" xmlns:mc="http://schemas.openxmlformats.org/markup-compatibility/2006" xmlns:aink="http://schemas.microsoft.com/office/drawing/2016/ink" xmlns:am3d="http://schemas.microsoft.com/office/drawing/2017/model3d" xmlns:o="urn:schemas-microsoft-com:office:office" xmlns:oel="http://schemas.microsoft.com/office/2019/extlst" xmlns:r="http://schemas.openxmlformats.org/officeDocument/2006/relationships" xmlns:m="http://schemas.openxmlformats.org/officeDocument/2006/math" xmlns:v="urn:schemas-microsoft-com:vml" xmlns:wp14="http://schemas.microsoft.com/office/word/2010/wordprocessingDrawing" xmlns:wp="http://schemas.openxmlformats.org/drawingml/2006/wordprocessingDrawing" xmlns:w10="urn:schemas-microsoft-com:office:word" xmlns:w="http://schemas.openxmlformats.org/wordprocessingml/2006/main" xmlns:w14="http://schemas.microsoft.com/office/word/2010/wordml" xmlns:w15="http://schemas.microsoft.com/office/word/2012/wordml" xmlns:w16cex="http://schemas.microsoft.com/office/word/2018/wordml/cex" xmlns:w16cid="http://schemas.microsoft.com/office/word/2016/wordml/cid" xmlns:w16="http://schemas.microsoft.com/office/word/2018/wordml" xmlns:w16sdtdh="http://schemas.microsoft.com/office/word/2020/wordml/sdtdatahash" xmlns:w16se="http://schemas.microsoft.com/office/word/2015/wordml/symex" xmlns:wpg="http://schemas.microsoft.com/office/word/2010/wordprocessingGroup" xmlns:wpi="http://schemas.microsoft.com/office/word/2010/wordprocessingInk" xmlns:wne="http://schemas.microsoft.com/office/word/2006/wordml" xmlns:wps="http://schemas.microsoft.com/office/word/2010/wordprocessingShape" mc:Ignorable="w14 w15 w16se w16cid w16 w16cex w16sdtdh wp14">
   <w:body>
     <w:tbl>
       <w:tblPr>
@@ -35,7 +35,6 @@
               <w:dataBinding w:prefixMappings="xmlns:ns0='http://purl.org/dc/elements/1.1/' xmlns:ns1='http://schemas.openxmlformats.org/package/2006/metadata/core-properties' " w:xpath="/ns1:coreProperties[1]/ns0:title[1]" w:storeItemID="{6C3C8BC8-F283-45AE-878A-BAB7291924A1}"/>
               <w:text/>
             </w:sdtPr>
-            <w:sdtEndPr/>
             <w:sdtContent>
               <w:p>
                 <w:pPr>
@@ -79,7 +78,6 @@
                 <w:dataBinding w:prefixMappings="xmlns:ns0='http://purl.org/dc/elements/1.1/' xmlns:ns1='http://schemas.openxmlformats.org/package/2006/metadata/core-properties' " w:xpath="/ns1:coreProperties[1]/ns0:creator[1]" w:storeItemID="{6C3C8BC8-F283-45AE-878A-BAB7291924A1}"/>
                 <w:text/>
               </w:sdtPr>
-              <w:sdtEndPr/>
               <w:sdtContent>
                 <w:r>
                   <w:t>Group Member Names</w:t>
@@ -112,7 +110,6 @@
                   <w:calendar w:val="gregorian"/>
                 </w:date>
               </w:sdtPr>
-              <w:sdtEndPr/>
               <w:sdtContent>
                 <w:r>
                   <w:t>Date</w:t>
@@ -127,7 +124,7 @@
     <w:p>
       <w:pPr>
         <w:sectPr>
-          <w:footerReference w:type="first" r:id="rId7"/>
+          <w:footerReference w:type="first" r:id="rId8"/>
           <w:pgSz w:w="12240" w:h="15840" w:code="1"/>
           <w:pgMar w:top="1440" w:right="1440" w:bottom="1440" w:left="1440" w:header="720" w:footer="720" w:gutter="0"/>
           <w:pgBorders w:display="firstPage">
@@ -152,7 +149,6 @@
         <w:showingPlcHdr/>
         <w15:appearance w15:val="hidden"/>
       </w:sdtPr>
-      <w:sdtEndPr/>
       <w:sdtContent>
         <w:p>
           <w:pPr>
@@ -166,13 +162,58 @@
     </w:sdt>
     <w:p>
       <w:r>
-        <w:t>A 100 to 150 word</w:t>
-      </w:r>
-      <w:r>
-        <w:t xml:space="preserve"> executive</w:t>
-      </w:r>
-      <w:r>
-        <w:t xml:space="preserve"> summary of your findings. Do this last.</w:t>
+        <w:t xml:space="preserve">The Sydney Airbnb Data software is user friendly in the most sense. It </w:t>
+      </w:r>
+      <w:r>
+        <w:t>is a robust IT solution designed to offer users a comprehensive understanding of the Sydney rental market.</w:t>
+      </w:r>
+      <w:r>
+        <w:t xml:space="preserve"> </w:t>
+      </w:r>
+      <w:r>
+        <w:t>It</w:t>
+      </w:r>
+      <w:r>
+        <w:t xml:space="preserve"> would</w:t>
+      </w:r>
+      <w:r>
+        <w:t xml:space="preserve"> give </w:t>
+      </w:r>
+      <w:r>
+        <w:t>users</w:t>
+      </w:r>
+      <w:r>
+        <w:t xml:space="preserve"> the ability to efficiently browse property data thanks to its user-centric design.</w:t>
+      </w:r>
+      <w:r>
+        <w:t xml:space="preserve"> </w:t>
+      </w:r>
+      <w:r>
+        <w:t>It offers a comprehensive perspective of the rental landscape with tools including Suburb Listing, Price Charts, Keyword Search, Cleanliness Analysis, and Home Type Analysis.</w:t>
+      </w:r>
+      <w:r>
+        <w:t xml:space="preserve"> </w:t>
+      </w:r>
+      <w:r>
+        <w:t xml:space="preserve">The </w:t>
+      </w:r>
+      <w:r>
+        <w:t>program</w:t>
+      </w:r>
+      <w:r>
+        <w:t xml:space="preserve"> is a web-based platform made to give users useful information and practical tools for researching the Sydney Airbnb market.</w:t>
+      </w:r>
+      <w:r>
+        <w:t xml:space="preserve"> </w:t>
+      </w:r>
+      <w:r>
+        <w:t>The application's clean and user-friendly interface enhances usability, making it a</w:t>
+      </w:r>
+      <w:r>
+        <w:t xml:space="preserve">n straightforward </w:t>
+      </w:r>
+      <w:r>
+        <w:t>resource for those interested in Sydney's Airbnb offerings.</w:t>
       </w:r>
     </w:p>
     <w:p>
@@ -193,7 +234,6 @@
         <w:showingPlcHdr/>
         <w15:appearance w15:val="hidden"/>
       </w:sdtPr>
-      <w:sdtEndPr/>
       <w:sdtContent>
         <w:p>
           <w:pPr>
@@ -209,107 +249,1576 @@
       <w:pPr>
         <w:rPr>
           <w:rStyle w:val="Heading1Char"/>
-          <w:rFonts w:asciiTheme="minorHAnsi" w:eastAsiaTheme="minorEastAsia" w:hAnsiTheme="minorHAnsi" w:cstheme="minorBidi"/>
           <w:b w:val="0"/>
-          <w:color w:val="FF0000"/>
-          <w:sz w:val="22"/>
-          <w:szCs w:val="22"/>
-        </w:rPr>
-      </w:pPr>
-      <w:r>
-        <w:rPr>
-          <w:color w:val="FF0000"/>
-        </w:rPr>
-        <w:t>Explains the purpose of this report.</w:t>
-      </w:r>
-      <w:r>
-        <w:rPr>
-          <w:color w:val="FF0000"/>
-        </w:rPr>
-        <w:t xml:space="preserve"> Include the date range covered, and the different analysis tasks performed</w:t>
-      </w:r>
-    </w:p>
-    <w:p>
-      <w:pPr>
-        <w:rPr>
-          <w:rStyle w:val="Heading1Char"/>
+          <w:color w:val="auto"/>
+          <w:sz w:val="24"/>
+          <w:szCs w:val="24"/>
         </w:rPr>
       </w:pPr>
       <w:r>
         <w:rPr>
           <w:rStyle w:val="Heading1Char"/>
           <w:b w:val="0"/>
-        </w:rPr>
-        <w:br w:type="page"/>
+          <w:color w:val="auto"/>
+          <w:sz w:val="24"/>
+          <w:szCs w:val="24"/>
+        </w:rPr>
+        <w:t>A</w:t>
+      </w:r>
+      <w:r>
+        <w:rPr>
+          <w:rStyle w:val="Heading1Char"/>
+          <w:b w:val="0"/>
+          <w:color w:val="auto"/>
+          <w:sz w:val="24"/>
+          <w:szCs w:val="24"/>
+        </w:rPr>
+        <w:t>n executive</w:t>
+      </w:r>
+      <w:r>
+        <w:rPr>
+          <w:rStyle w:val="Heading1Char"/>
+          <w:b w:val="0"/>
+          <w:color w:val="auto"/>
+          <w:sz w:val="24"/>
+          <w:szCs w:val="24"/>
+        </w:rPr>
+        <w:t xml:space="preserve"> summary of the study conducted for the Sydney Airbnb Data study and </w:t>
+      </w:r>
+      <w:r>
+        <w:rPr>
+          <w:rStyle w:val="Heading1Char"/>
+          <w:b w:val="0"/>
+          <w:color w:val="auto"/>
+          <w:sz w:val="24"/>
+          <w:szCs w:val="24"/>
+        </w:rPr>
+        <w:t>Visualization</w:t>
+      </w:r>
+      <w:r>
+        <w:rPr>
+          <w:rStyle w:val="Heading1Char"/>
+          <w:b w:val="0"/>
+          <w:color w:val="auto"/>
+          <w:sz w:val="24"/>
+          <w:szCs w:val="24"/>
+        </w:rPr>
+        <w:t xml:space="preserve"> web application is provided in this report. The s</w:t>
+      </w:r>
+      <w:r>
+        <w:rPr>
+          <w:rStyle w:val="Heading1Char"/>
+          <w:b w:val="0"/>
+          <w:color w:val="auto"/>
+          <w:sz w:val="24"/>
+          <w:szCs w:val="24"/>
+        </w:rPr>
+        <w:t>ummary</w:t>
+      </w:r>
+      <w:r>
+        <w:rPr>
+          <w:rStyle w:val="Heading1Char"/>
+          <w:b w:val="0"/>
+          <w:color w:val="auto"/>
+          <w:sz w:val="24"/>
+          <w:szCs w:val="24"/>
+        </w:rPr>
+        <w:t xml:space="preserve"> evaluates </w:t>
+      </w:r>
+      <w:r>
+        <w:rPr>
+          <w:rStyle w:val="Heading1Char"/>
+          <w:b w:val="0"/>
+          <w:color w:val="auto"/>
+          <w:sz w:val="24"/>
+          <w:szCs w:val="24"/>
+        </w:rPr>
+        <w:t xml:space="preserve">the 5 </w:t>
+      </w:r>
+      <w:r>
+        <w:rPr>
+          <w:rStyle w:val="Heading1Char"/>
+          <w:b w:val="0"/>
+          <w:color w:val="auto"/>
+          <w:sz w:val="24"/>
+          <w:szCs w:val="24"/>
+        </w:rPr>
+        <w:t>functionalities</w:t>
+      </w:r>
+      <w:r>
+        <w:rPr>
+          <w:rStyle w:val="Heading1Char"/>
+          <w:b w:val="0"/>
+          <w:color w:val="auto"/>
+          <w:sz w:val="24"/>
+          <w:szCs w:val="24"/>
+        </w:rPr>
+        <w:t xml:space="preserve"> of the web application,</w:t>
+      </w:r>
+      <w:r>
+        <w:rPr>
+          <w:rStyle w:val="Heading1Char"/>
+          <w:b w:val="0"/>
+          <w:color w:val="auto"/>
+          <w:sz w:val="24"/>
+          <w:szCs w:val="24"/>
+        </w:rPr>
+        <w:t xml:space="preserve"> as described in the project requirements</w:t>
+      </w:r>
+      <w:r>
+        <w:rPr>
+          <w:rStyle w:val="Heading1Char"/>
+          <w:b w:val="0"/>
+          <w:color w:val="auto"/>
+          <w:sz w:val="24"/>
+          <w:szCs w:val="24"/>
+        </w:rPr>
+        <w:t>,</w:t>
+      </w:r>
+      <w:r>
+        <w:rPr>
+          <w:rStyle w:val="Heading1Char"/>
+          <w:b w:val="0"/>
+          <w:color w:val="auto"/>
+          <w:sz w:val="24"/>
+          <w:szCs w:val="24"/>
+        </w:rPr>
+        <w:t xml:space="preserve"> over a 12-month time frame.</w:t>
+      </w:r>
+      <w:r>
+        <w:rPr>
+          <w:rStyle w:val="Heading1Char"/>
+          <w:b w:val="0"/>
+        </w:rPr>
+        <w:t xml:space="preserve"> </w:t>
+      </w:r>
+      <w:r>
+        <w:rPr>
+          <w:rStyle w:val="Heading1Char"/>
+          <w:b w:val="0"/>
+          <w:color w:val="auto"/>
+          <w:sz w:val="24"/>
+          <w:szCs w:val="24"/>
+        </w:rPr>
+        <w:t xml:space="preserve">The respective functionalities are as </w:t>
+      </w:r>
+      <w:r>
+        <w:rPr>
+          <w:rStyle w:val="Heading1Char"/>
+          <w:b w:val="0"/>
+          <w:color w:val="auto"/>
+          <w:sz w:val="24"/>
+          <w:szCs w:val="24"/>
+        </w:rPr>
+        <w:t xml:space="preserve">follows; </w:t>
+      </w:r>
+      <w:r>
+        <w:rPr>
+          <w:rStyle w:val="Heading1Char"/>
+          <w:b w:val="0"/>
+          <w:color w:val="auto"/>
+          <w:sz w:val="24"/>
+          <w:szCs w:val="24"/>
+        </w:rPr>
+        <w:t xml:space="preserve">Search by Suburb Listing, Price Charts, Keyword, </w:t>
+      </w:r>
+      <w:r>
+        <w:rPr>
+          <w:rStyle w:val="Heading1Char"/>
+          <w:b w:val="0"/>
+          <w:color w:val="auto"/>
+          <w:sz w:val="24"/>
+          <w:szCs w:val="24"/>
+        </w:rPr>
+        <w:t xml:space="preserve">Comments and Property Types. Each function had </w:t>
+      </w:r>
+      <w:r>
+        <w:rPr>
+          <w:rStyle w:val="Heading1Char"/>
+          <w:b w:val="0"/>
+          <w:color w:val="auto"/>
+          <w:sz w:val="24"/>
+          <w:szCs w:val="24"/>
+        </w:rPr>
+        <w:t>its</w:t>
+      </w:r>
+      <w:r>
+        <w:rPr>
+          <w:rStyle w:val="Heading1Char"/>
+          <w:b w:val="0"/>
+          <w:color w:val="auto"/>
+          <w:sz w:val="24"/>
+          <w:szCs w:val="24"/>
+        </w:rPr>
+        <w:t xml:space="preserve"> o</w:t>
+      </w:r>
+      <w:r>
+        <w:rPr>
+          <w:rStyle w:val="Heading1Char"/>
+          <w:b w:val="0"/>
+          <w:color w:val="auto"/>
+          <w:sz w:val="24"/>
+          <w:szCs w:val="24"/>
+        </w:rPr>
+        <w:t xml:space="preserve">wn unique dates given for a more diverse data search, which will be discussed, however the </w:t>
+      </w:r>
+      <w:r>
+        <w:rPr>
+          <w:rStyle w:val="Heading1Char"/>
+          <w:b w:val="0"/>
+          <w:color w:val="auto"/>
+          <w:sz w:val="24"/>
+          <w:szCs w:val="24"/>
+        </w:rPr>
+        <w:t>timeframes</w:t>
+      </w:r>
+      <w:r>
+        <w:rPr>
+          <w:rStyle w:val="Heading1Char"/>
+          <w:b w:val="0"/>
+          <w:color w:val="auto"/>
+          <w:sz w:val="24"/>
+          <w:szCs w:val="24"/>
+        </w:rPr>
+        <w:t xml:space="preserve"> are all well within in the bounds of 12 months. </w:t>
+      </w:r>
+      <w:r>
+        <w:rPr>
+          <w:rStyle w:val="Heading1Char"/>
+          <w:b w:val="0"/>
+          <w:color w:val="auto"/>
+          <w:sz w:val="24"/>
+          <w:szCs w:val="24"/>
+        </w:rPr>
+        <w:t xml:space="preserve">The web application provides an easy to use interface that is simple to interpret. </w:t>
+      </w:r>
+    </w:p>
+    <w:p>
+      <w:pPr>
+        <w:rPr>
+          <w:rStyle w:val="Heading1Char"/>
+          <w:b w:val="0"/>
+          <w:color w:val="auto"/>
+          <w:sz w:val="24"/>
+          <w:szCs w:val="24"/>
+        </w:rPr>
+      </w:pPr>
+    </w:p>
+    <w:p>
+      <w:pPr>
+        <w:rPr>
+          <w:rStyle w:val="Heading1Char"/>
+          <w:bCs/>
+          <w:color w:val="auto"/>
+          <w:sz w:val="20"/>
+          <w:szCs w:val="20"/>
+        </w:rPr>
+      </w:pPr>
+      <w:r>
+        <w:rPr>
+          <w:rStyle w:val="Heading1Char"/>
+          <w:bCs/>
+          <w:color w:val="auto"/>
+          <w:sz w:val="20"/>
+          <w:szCs w:val="20"/>
+        </w:rPr>
+        <w:t>Main Page of Application</w:t>
+      </w:r>
+    </w:p>
+    <w:p>
+      <w:pPr>
+        <w:rPr>
+          <w:rStyle w:val="Heading1Char"/>
+          <w:b w:val="0"/>
+          <w:color w:val="auto"/>
+          <w:sz w:val="24"/>
+          <w:szCs w:val="24"/>
+        </w:rPr>
+      </w:pPr>
+      <w:r>
+        <w:rPr>
+          <w:rStyle w:val="Heading1Char"/>
+          <w:b w:val="0"/>
+          <w:color w:val="auto"/>
+          <w:sz w:val="24"/>
+          <w:szCs w:val="24"/>
+        </w:rPr>
+        <w:drawing>
+          <wp:inline distT="0" distB="0" distL="0" distR="0" wp14:anchorId="01951AAA" wp14:editId="566300D4">
+            <wp:extent cx="3435409" cy="2520400"/>
+            <wp:effectExtent l="0" t="0" r="0" b="0"/>
+            <wp:docPr id="1652684886" name="Picture 1" descr="A screenshot of a computer&#10;&#10;Description automatically generated"/>
+            <wp:cNvGraphicFramePr>
+              <a:graphicFrameLocks xmlns:a="http://schemas.openxmlformats.org/drawingml/2006/main" noChangeAspect="1"/>
+            </wp:cNvGraphicFramePr>
+            <a:graphic xmlns:a="http://schemas.openxmlformats.org/drawingml/2006/main">
+              <a:graphicData uri="http://schemas.openxmlformats.org/drawingml/2006/picture">
+                <pic:pic xmlns:pic="http://schemas.openxmlformats.org/drawingml/2006/picture">
+                  <pic:nvPicPr>
+                    <pic:cNvPr id="1652684886" name="Picture 1" descr="A screenshot of a computer&#10;&#10;Description automatically generated"/>
+                    <pic:cNvPicPr/>
+                  </pic:nvPicPr>
+                  <pic:blipFill>
+                    <a:blip r:embed="rId9"/>
+                    <a:stretch>
+                      <a:fillRect/>
+                    </a:stretch>
+                  </pic:blipFill>
+                  <pic:spPr>
+                    <a:xfrm>
+                      <a:off x="0" y="0"/>
+                      <a:ext cx="3435409" cy="2520400"/>
+                    </a:xfrm>
+                    <a:prstGeom prst="rect">
+                      <a:avLst/>
+                    </a:prstGeom>
+                  </pic:spPr>
+                </pic:pic>
+              </a:graphicData>
+            </a:graphic>
+          </wp:inline>
+        </w:drawing>
       </w:r>
     </w:p>
     <w:p>
       <w:pPr>
         <w:pStyle w:val="Heading1"/>
-      </w:pPr>
-      <w:r>
         <w:rPr>
           <w:rStyle w:val="Heading1Char"/>
           <w:b/>
         </w:rPr>
+      </w:pPr>
+      <w:r>
+        <w:rPr>
+          <w:rStyle w:val="Heading1Char"/>
+          <w:b/>
+        </w:rPr>
         <w:lastRenderedPageBreak/>
-        <w:t>Analysis 1 &lt;Add context to this title&gt;</w:t>
-      </w:r>
-    </w:p>
-    <w:p>
-      <w:pPr>
-        <w:rPr>
-          <w:color w:val="FF0000"/>
-        </w:rPr>
-      </w:pPr>
-      <w:r>
-        <w:rPr>
-          <w:color w:val="FF0000"/>
-        </w:rPr>
-        <w:t>Based on</w:t>
-      </w:r>
-      <w:r>
-        <w:rPr>
-          <w:color w:val="FF0000"/>
-        </w:rPr>
-        <w:t xml:space="preserve"> the requirements of your dataset, put the results of your analysis of a 12 month date period for each of the required functionalities in these sections. Change the title names to reflect your dataset and the analysis being performed.</w:t>
-      </w:r>
-      <w:r>
-        <w:rPr>
-          <w:color w:val="FF0000"/>
-        </w:rPr>
-        <w:t xml:space="preserve"> You may include images from your program as well as your own description of the results.</w:t>
-      </w:r>
-      <w:bookmarkStart w:id="0" w:name="_GoBack"/>
-      <w:bookmarkEnd w:id="0"/>
+        <w:t xml:space="preserve">Analysis 1 </w:t>
+      </w:r>
+      <w:r>
+        <w:rPr>
+          <w:rStyle w:val="Heading1Char"/>
+          <w:b/>
+        </w:rPr>
+        <w:t>Suburb Listing</w:t>
+      </w:r>
+    </w:p>
+    <w:p>
+      <w:r>
+        <w:t>Based on their precise needs for area and time frame, customers can effectively filter down Airbnb housing possibilities in Sydney using the "</w:t>
+      </w:r>
+      <w:r>
+        <w:t>Suburb Listing”</w:t>
+      </w:r>
+      <w:r>
+        <w:t xml:space="preserve"> tool, according to an analysis of the feature. Users who enter these criteria are presented with an </w:t>
+      </w:r>
+      <w:r>
+        <w:t>organized</w:t>
+      </w:r>
+      <w:r>
+        <w:t xml:space="preserve"> list of lodging options in the selected suburb for the given time frame. By streamlining the search process and accelerating the time it takes to identify relevant results, this functionality significantly improves the user experience.</w:t>
+      </w:r>
+      <w:r>
+        <w:t xml:space="preserve"> Users simply input their desired timeframe and select the Suburb</w:t>
+      </w:r>
+      <w:r>
+        <w:t xml:space="preserve">, via a dropdown menu presenting a range of suburbs, </w:t>
+      </w:r>
+      <w:r>
+        <w:t>within Syndey. Once the function is executed a listing of available Suburbs within that time frame is provided by the application. Below are examples of the functionality</w:t>
+      </w:r>
+      <w:r>
+        <w:t>, note the timeframes set are different but within 12 months.</w:t>
+      </w:r>
+    </w:p>
+    <w:p>
+      <w:pPr>
+        <w:rPr>
+          <w:b/>
+          <w:bCs/>
+        </w:rPr>
+      </w:pPr>
+      <w:r>
+        <w:rPr>
+          <w:b/>
+          <w:bCs/>
+        </w:rPr>
+        <w:t>1.1</w:t>
+      </w:r>
+      <w:r>
+        <w:rPr>
+          <w:b/>
+          <w:bCs/>
+        </w:rPr>
+        <w:t>.</w:t>
+      </w:r>
+      <w:r>
+        <w:rPr>
+          <w:b/>
+          <w:bCs/>
+        </w:rPr>
+        <w:t xml:space="preserve"> User Setting Time Frame and has selected Suburb, which in this case is Mosman. </w:t>
+      </w:r>
+      <w:r>
+        <w:rPr>
+          <w:noProof/>
+        </w:rPr>
+        <w:drawing>
+          <wp:inline distT="0" distB="0" distL="0" distR="0" wp14:anchorId="4DA3A0D1" wp14:editId="67369414">
+            <wp:extent cx="4218625" cy="3273039"/>
+            <wp:effectExtent l="0" t="0" r="0" b="3810"/>
+            <wp:docPr id="102702476" name="Picture 1" descr="A screenshot of a computer&#10;&#10;Description automatically generated"/>
+            <wp:cNvGraphicFramePr>
+              <a:graphicFrameLocks xmlns:a="http://schemas.openxmlformats.org/drawingml/2006/main" noChangeAspect="1"/>
+            </wp:cNvGraphicFramePr>
+            <a:graphic xmlns:a="http://schemas.openxmlformats.org/drawingml/2006/main">
+              <a:graphicData uri="http://schemas.openxmlformats.org/drawingml/2006/picture">
+                <pic:pic xmlns:pic="http://schemas.openxmlformats.org/drawingml/2006/picture">
+                  <pic:nvPicPr>
+                    <pic:cNvPr id="102702476" name="Picture 1" descr="A screenshot of a computer&#10;&#10;Description automatically generated"/>
+                    <pic:cNvPicPr>
+                      <a:picLocks noChangeAspect="1" noChangeArrowheads="1"/>
+                    </pic:cNvPicPr>
+                  </pic:nvPicPr>
+                  <pic:blipFill>
+                    <a:blip r:embed="rId10">
+                      <a:extLst>
+                        <a:ext uri="{28A0092B-C50C-407E-A947-70E740481C1C}">
+                          <a14:useLocalDpi xmlns:a14="http://schemas.microsoft.com/office/drawing/2010/main" val="0"/>
+                        </a:ext>
+                      </a:extLst>
+                    </a:blip>
+                    <a:srcRect/>
+                    <a:stretch>
+                      <a:fillRect/>
+                    </a:stretch>
+                  </pic:blipFill>
+                  <pic:spPr bwMode="auto">
+                    <a:xfrm>
+                      <a:off x="0" y="0"/>
+                      <a:ext cx="4251284" cy="3298378"/>
+                    </a:xfrm>
+                    <a:prstGeom prst="rect">
+                      <a:avLst/>
+                    </a:prstGeom>
+                    <a:noFill/>
+                    <a:ln>
+                      <a:noFill/>
+                    </a:ln>
+                  </pic:spPr>
+                </pic:pic>
+              </a:graphicData>
+            </a:graphic>
+          </wp:inline>
+        </w:drawing>
+      </w:r>
+    </w:p>
+    <w:p>
+      <w:pPr>
+        <w:rPr>
+          <w:b/>
+          <w:bCs/>
+        </w:rPr>
+      </w:pPr>
+    </w:p>
+    <w:p>
+      <w:pPr>
+        <w:rPr>
+          <w:b/>
+          <w:bCs/>
+        </w:rPr>
+      </w:pPr>
+      <w:r>
+        <w:rPr>
+          <w:b/>
+          <w:bCs/>
+        </w:rPr>
+        <w:lastRenderedPageBreak/>
+        <w:t>Dropdown menu of Suburbs within Sydney</w:t>
+      </w:r>
+      <w:r>
+        <w:rPr>
+          <w:noProof/>
+        </w:rPr>
+        <w:drawing>
+          <wp:inline distT="0" distB="0" distL="0" distR="0" wp14:anchorId="4CDA2C3F" wp14:editId="6BB213C6">
+            <wp:extent cx="3200639" cy="1999716"/>
+            <wp:effectExtent l="0" t="0" r="0" b="635"/>
+            <wp:docPr id="1964353343" name="Picture 3"/>
+            <wp:cNvGraphicFramePr>
+              <a:graphicFrameLocks xmlns:a="http://schemas.openxmlformats.org/drawingml/2006/main" noChangeAspect="1"/>
+            </wp:cNvGraphicFramePr>
+            <a:graphic xmlns:a="http://schemas.openxmlformats.org/drawingml/2006/main">
+              <a:graphicData uri="http://schemas.openxmlformats.org/drawingml/2006/picture">
+                <pic:pic xmlns:pic="http://schemas.openxmlformats.org/drawingml/2006/picture">
+                  <pic:nvPicPr>
+                    <pic:cNvPr id="0" name="Picture 5"/>
+                    <pic:cNvPicPr>
+                      <a:picLocks noChangeAspect="1" noChangeArrowheads="1"/>
+                    </pic:cNvPicPr>
+                  </pic:nvPicPr>
+                  <pic:blipFill>
+                    <a:blip r:embed="rId11">
+                      <a:extLst>
+                        <a:ext uri="{28A0092B-C50C-407E-A947-70E740481C1C}">
+                          <a14:useLocalDpi xmlns:a14="http://schemas.microsoft.com/office/drawing/2010/main" val="0"/>
+                        </a:ext>
+                      </a:extLst>
+                    </a:blip>
+                    <a:srcRect/>
+                    <a:stretch>
+                      <a:fillRect/>
+                    </a:stretch>
+                  </pic:blipFill>
+                  <pic:spPr bwMode="auto">
+                    <a:xfrm>
+                      <a:off x="0" y="0"/>
+                      <a:ext cx="3219888" cy="2011743"/>
+                    </a:xfrm>
+                    <a:prstGeom prst="rect">
+                      <a:avLst/>
+                    </a:prstGeom>
+                    <a:noFill/>
+                    <a:ln>
+                      <a:noFill/>
+                    </a:ln>
+                  </pic:spPr>
+                </pic:pic>
+              </a:graphicData>
+            </a:graphic>
+          </wp:inline>
+        </w:drawing>
+      </w:r>
+    </w:p>
+    <w:p>
+      <w:pPr>
+        <w:ind w:left="0"/>
+        <w:rPr>
+          <w:b/>
+          <w:bCs/>
+        </w:rPr>
+      </w:pPr>
+    </w:p>
+    <w:p>
+      <w:pPr>
+        <w:rPr>
+          <w:b/>
+          <w:bCs/>
+        </w:rPr>
+      </w:pPr>
+      <w:r>
+        <w:rPr>
+          <w:b/>
+          <w:bCs/>
+        </w:rPr>
+        <w:t>1.2</w:t>
+      </w:r>
+      <w:r>
+        <w:rPr>
+          <w:b/>
+          <w:bCs/>
+        </w:rPr>
+        <w:t>.</w:t>
+      </w:r>
+      <w:r>
+        <w:rPr>
+          <w:b/>
+          <w:bCs/>
+        </w:rPr>
+        <w:t xml:space="preserve"> Once the function is executed, A listing of available Airbnb’s are provided according to the users desired timeframe and suburb.</w:t>
+      </w:r>
+    </w:p>
+    <w:p>
+      <w:pPr>
+        <w:rPr>
+          <w:b/>
+          <w:bCs/>
+        </w:rPr>
+      </w:pPr>
+      <w:r>
+        <w:rPr>
+          <w:noProof/>
+        </w:rPr>
+        <w:drawing>
+          <wp:inline distT="0" distB="0" distL="0" distR="0" wp14:anchorId="7FEE3B1A" wp14:editId="410B6D11">
+            <wp:extent cx="4131362" cy="3358497"/>
+            <wp:effectExtent l="0" t="0" r="2540" b="0"/>
+            <wp:docPr id="976859278" name="Picture 2"/>
+            <wp:cNvGraphicFramePr>
+              <a:graphicFrameLocks xmlns:a="http://schemas.openxmlformats.org/drawingml/2006/main" noChangeAspect="1"/>
+            </wp:cNvGraphicFramePr>
+            <a:graphic xmlns:a="http://schemas.openxmlformats.org/drawingml/2006/main">
+              <a:graphicData uri="http://schemas.openxmlformats.org/drawingml/2006/picture">
+                <pic:pic xmlns:pic="http://schemas.openxmlformats.org/drawingml/2006/picture">
+                  <pic:nvPicPr>
+                    <pic:cNvPr id="0" name="Picture 3"/>
+                    <pic:cNvPicPr>
+                      <a:picLocks noChangeAspect="1" noChangeArrowheads="1"/>
+                    </pic:cNvPicPr>
+                  </pic:nvPicPr>
+                  <pic:blipFill>
+                    <a:blip r:embed="rId12">
+                      <a:extLst>
+                        <a:ext uri="{28A0092B-C50C-407E-A947-70E740481C1C}">
+                          <a14:useLocalDpi xmlns:a14="http://schemas.microsoft.com/office/drawing/2010/main" val="0"/>
+                        </a:ext>
+                      </a:extLst>
+                    </a:blip>
+                    <a:srcRect/>
+                    <a:stretch>
+                      <a:fillRect/>
+                    </a:stretch>
+                  </pic:blipFill>
+                  <pic:spPr bwMode="auto">
+                    <a:xfrm>
+                      <a:off x="0" y="0"/>
+                      <a:ext cx="4133702" cy="3360399"/>
+                    </a:xfrm>
+                    <a:prstGeom prst="rect">
+                      <a:avLst/>
+                    </a:prstGeom>
+                    <a:noFill/>
+                    <a:ln>
+                      <a:noFill/>
+                    </a:ln>
+                  </pic:spPr>
+                </pic:pic>
+              </a:graphicData>
+            </a:graphic>
+          </wp:inline>
+        </w:drawing>
+      </w:r>
+    </w:p>
+    <w:p>
+      <w:pPr>
+        <w:rPr>
+          <w:b/>
+          <w:bCs/>
+        </w:rPr>
+      </w:pPr>
+    </w:p>
+    <w:p>
+      <w:pPr>
+        <w:rPr>
+          <w:b/>
+          <w:bCs/>
+        </w:rPr>
+      </w:pPr>
+      <w:r>
+        <w:rPr>
+          <w:b/>
+          <w:bCs/>
+        </w:rPr>
+        <w:lastRenderedPageBreak/>
+        <w:t>2.1</w:t>
+      </w:r>
+      <w:r>
+        <w:rPr>
+          <w:b/>
+          <w:bCs/>
+        </w:rPr>
+        <w:t>.</w:t>
+      </w:r>
+      <w:r>
+        <w:rPr>
+          <w:b/>
+          <w:bCs/>
+        </w:rPr>
+        <w:t xml:space="preserve"> </w:t>
+      </w:r>
+      <w:r>
+        <w:rPr>
+          <w:b/>
+          <w:bCs/>
+        </w:rPr>
+        <w:t xml:space="preserve">User Setting Time Frame and has selected Suburb, which in this case is </w:t>
+      </w:r>
+      <w:r>
+        <w:rPr>
+          <w:b/>
+          <w:bCs/>
+        </w:rPr>
+        <w:t>North Bondi</w:t>
+      </w:r>
+      <w:r>
+        <w:rPr>
+          <w:b/>
+          <w:bCs/>
+        </w:rPr>
+        <w:t>.</w:t>
+      </w:r>
+    </w:p>
+    <w:p>
+      <w:pPr>
+        <w:rPr>
+          <w:b/>
+          <w:bCs/>
+        </w:rPr>
+      </w:pPr>
+      <w:r>
+        <w:rPr>
+          <w:noProof/>
+        </w:rPr>
+        <w:drawing>
+          <wp:inline distT="0" distB="0" distL="0" distR="0" wp14:anchorId="4BAC832A" wp14:editId="3D13ECB0">
+            <wp:extent cx="3512321" cy="2678520"/>
+            <wp:effectExtent l="0" t="0" r="0" b="7620"/>
+            <wp:docPr id="1103888085" name="Picture 4" descr="A screenshot of a computer&#10;&#10;Description automatically generated"/>
+            <wp:cNvGraphicFramePr>
+              <a:graphicFrameLocks xmlns:a="http://schemas.openxmlformats.org/drawingml/2006/main" noChangeAspect="1"/>
+            </wp:cNvGraphicFramePr>
+            <a:graphic xmlns:a="http://schemas.openxmlformats.org/drawingml/2006/main">
+              <a:graphicData uri="http://schemas.openxmlformats.org/drawingml/2006/picture">
+                <pic:pic xmlns:pic="http://schemas.openxmlformats.org/drawingml/2006/picture">
+                  <pic:nvPicPr>
+                    <pic:cNvPr id="1103888085" name="Picture 4" descr="A screenshot of a computer&#10;&#10;Description automatically generated"/>
+                    <pic:cNvPicPr>
+                      <a:picLocks noChangeAspect="1" noChangeArrowheads="1"/>
+                    </pic:cNvPicPr>
+                  </pic:nvPicPr>
+                  <pic:blipFill>
+                    <a:blip r:embed="rId13">
+                      <a:extLst>
+                        <a:ext uri="{28A0092B-C50C-407E-A947-70E740481C1C}">
+                          <a14:useLocalDpi xmlns:a14="http://schemas.microsoft.com/office/drawing/2010/main" val="0"/>
+                        </a:ext>
+                      </a:extLst>
+                    </a:blip>
+                    <a:srcRect/>
+                    <a:stretch>
+                      <a:fillRect/>
+                    </a:stretch>
+                  </pic:blipFill>
+                  <pic:spPr bwMode="auto">
+                    <a:xfrm>
+                      <a:off x="0" y="0"/>
+                      <a:ext cx="3532681" cy="2694047"/>
+                    </a:xfrm>
+                    <a:prstGeom prst="rect">
+                      <a:avLst/>
+                    </a:prstGeom>
+                    <a:noFill/>
+                    <a:ln>
+                      <a:noFill/>
+                    </a:ln>
+                  </pic:spPr>
+                </pic:pic>
+              </a:graphicData>
+            </a:graphic>
+          </wp:inline>
+        </w:drawing>
+      </w:r>
+    </w:p>
+    <w:p>
+      <w:pPr>
+        <w:rPr>
+          <w:b/>
+          <w:bCs/>
+        </w:rPr>
+      </w:pPr>
+    </w:p>
+    <w:p>
+      <w:pPr>
+        <w:rPr>
+          <w:b/>
+          <w:bCs/>
+        </w:rPr>
+      </w:pPr>
+      <w:r>
+        <w:rPr>
+          <w:b/>
+          <w:bCs/>
+        </w:rPr>
+        <w:t>2.2</w:t>
+      </w:r>
+      <w:r>
+        <w:rPr>
+          <w:b/>
+          <w:bCs/>
+        </w:rPr>
+        <w:t>.</w:t>
+      </w:r>
+      <w:r>
+        <w:rPr>
+          <w:b/>
+          <w:bCs/>
+        </w:rPr>
+        <w:t xml:space="preserve"> </w:t>
+      </w:r>
+      <w:r>
+        <w:rPr>
+          <w:b/>
+          <w:bCs/>
+        </w:rPr>
+        <w:t>Once the function is executed, A listing of available Airbnb’s are provided according to the users desired timeframe and suburb.</w:t>
+      </w:r>
+    </w:p>
+    <w:p>
+      <w:pPr>
+        <w:rPr>
+          <w:b/>
+          <w:bCs/>
+        </w:rPr>
+      </w:pPr>
+      <w:r>
+        <w:rPr>
+          <w:noProof/>
+        </w:rPr>
+        <w:drawing>
+          <wp:inline distT="0" distB="0" distL="0" distR="0" wp14:anchorId="3A00E708" wp14:editId="764038B1">
+            <wp:extent cx="3674178" cy="3127761"/>
+            <wp:effectExtent l="0" t="0" r="2540" b="0"/>
+            <wp:docPr id="291596795" name="Picture 5" descr="A screenshot of a computer&#10;&#10;Description automatically generated"/>
+            <wp:cNvGraphicFramePr>
+              <a:graphicFrameLocks xmlns:a="http://schemas.openxmlformats.org/drawingml/2006/main" noChangeAspect="1"/>
+            </wp:cNvGraphicFramePr>
+            <a:graphic xmlns:a="http://schemas.openxmlformats.org/drawingml/2006/main">
+              <a:graphicData uri="http://schemas.openxmlformats.org/drawingml/2006/picture">
+                <pic:pic xmlns:pic="http://schemas.openxmlformats.org/drawingml/2006/picture">
+                  <pic:nvPicPr>
+                    <pic:cNvPr id="291596795" name="Picture 5" descr="A screenshot of a computer&#10;&#10;Description automatically generated"/>
+                    <pic:cNvPicPr>
+                      <a:picLocks noChangeAspect="1" noChangeArrowheads="1"/>
+                    </pic:cNvPicPr>
+                  </pic:nvPicPr>
+                  <pic:blipFill>
+                    <a:blip r:embed="rId14">
+                      <a:extLst>
+                        <a:ext uri="{28A0092B-C50C-407E-A947-70E740481C1C}">
+                          <a14:useLocalDpi xmlns:a14="http://schemas.microsoft.com/office/drawing/2010/main" val="0"/>
+                        </a:ext>
+                      </a:extLst>
+                    </a:blip>
+                    <a:srcRect/>
+                    <a:stretch>
+                      <a:fillRect/>
+                    </a:stretch>
+                  </pic:blipFill>
+                  <pic:spPr bwMode="auto">
+                    <a:xfrm>
+                      <a:off x="0" y="0"/>
+                      <a:ext cx="3674631" cy="3128147"/>
+                    </a:xfrm>
+                    <a:prstGeom prst="rect">
+                      <a:avLst/>
+                    </a:prstGeom>
+                    <a:noFill/>
+                    <a:ln>
+                      <a:noFill/>
+                    </a:ln>
+                  </pic:spPr>
+                </pic:pic>
+              </a:graphicData>
+            </a:graphic>
+          </wp:inline>
+        </w:drawing>
+      </w:r>
     </w:p>
     <w:p>
       <w:pPr>
         <w:pStyle w:val="Heading1"/>
-      </w:pPr>
-      <w:r>
         <w:rPr>
           <w:rStyle w:val="Heading1Char"/>
           <w:b/>
         </w:rPr>
-        <w:t>Analysis 2 &lt;Add context to this title&gt;</w:t>
-      </w:r>
+      </w:pPr>
+      <w:r>
+        <w:rPr>
+          <w:rStyle w:val="Heading1Char"/>
+          <w:b/>
+        </w:rPr>
+        <w:lastRenderedPageBreak/>
+        <w:t xml:space="preserve">Analysis 2 </w:t>
+      </w:r>
+      <w:r>
+        <w:rPr>
+          <w:rStyle w:val="Heading1Char"/>
+          <w:b/>
+        </w:rPr>
+        <w:t>Price Charts</w:t>
+      </w:r>
+    </w:p>
+    <w:p>
+      <w:r>
+        <w:t>Users can gain useful insights into price trends in the Sydney Airbnb rental industry by using the "</w:t>
+      </w:r>
+      <w:r>
+        <w:t>Price Charts</w:t>
+      </w:r>
+      <w:r>
+        <w:t xml:space="preserve">" </w:t>
+      </w:r>
+      <w:r>
+        <w:t>function</w:t>
+      </w:r>
+      <w:r>
+        <w:t xml:space="preserve">. The software creates </w:t>
+      </w:r>
+      <w:r>
+        <w:t>a chart</w:t>
+      </w:r>
+      <w:r>
+        <w:t xml:space="preserve"> that </w:t>
+      </w:r>
+      <w:r>
+        <w:t>shows</w:t>
+      </w:r>
+      <w:r>
+        <w:t xml:space="preserve"> how rental costs </w:t>
+      </w:r>
+      <w:r>
+        <w:t>frequent rental costs are through different ranges</w:t>
+      </w:r>
+      <w:r>
+        <w:t>.</w:t>
+      </w:r>
+      <w:r>
+        <w:t xml:space="preserve"> The functionality is quite simple here as after a selected </w:t>
+      </w:r>
+      <w:r>
+        <w:t>timeframe</w:t>
+      </w:r>
+      <w:r>
+        <w:t xml:space="preserve"> is set </w:t>
+      </w:r>
+      <w:r>
+        <w:t>all the user has to do is click the Price Charts button to retrieve a chart presenting the price distributions.</w:t>
+      </w:r>
+      <w:r>
+        <w:t xml:space="preserve"> </w:t>
+      </w:r>
+      <w:r>
+        <w:br/>
+      </w:r>
+    </w:p>
+    <w:p>
+      <w:pPr>
+        <w:pStyle w:val="ListParagraph"/>
+        <w:numPr>
+          <w:ilvl w:val="1"/>
+          <w:numId w:val="4"/>
+        </w:numPr>
+      </w:pPr>
+      <w:r>
+        <w:rPr>
+          <w:b/>
+          <w:bCs/>
+        </w:rPr>
+        <w:t>User has set timeframe for the whole year of 2019</w:t>
+      </w:r>
+      <w:r>
+        <w:br/>
+      </w:r>
+      <w:r>
+        <w:drawing>
+          <wp:inline distT="0" distB="0" distL="0" distR="0" wp14:anchorId="347EF3BF" wp14:editId="29B650AE">
+            <wp:extent cx="3780149" cy="2917096"/>
+            <wp:effectExtent l="0" t="0" r="0" b="0"/>
+            <wp:docPr id="2028261114" name="Picture 1"/>
+            <wp:cNvGraphicFramePr>
+              <a:graphicFrameLocks xmlns:a="http://schemas.openxmlformats.org/drawingml/2006/main" noChangeAspect="1"/>
+            </wp:cNvGraphicFramePr>
+            <a:graphic xmlns:a="http://schemas.openxmlformats.org/drawingml/2006/main">
+              <a:graphicData uri="http://schemas.openxmlformats.org/drawingml/2006/picture">
+                <pic:pic xmlns:pic="http://schemas.openxmlformats.org/drawingml/2006/picture">
+                  <pic:nvPicPr>
+                    <pic:cNvPr id="2028261114" name=""/>
+                    <pic:cNvPicPr/>
+                  </pic:nvPicPr>
+                  <pic:blipFill>
+                    <a:blip r:embed="rId15"/>
+                    <a:stretch>
+                      <a:fillRect/>
+                    </a:stretch>
+                  </pic:blipFill>
+                  <pic:spPr>
+                    <a:xfrm>
+                      <a:off x="0" y="0"/>
+                      <a:ext cx="3783192" cy="2919444"/>
+                    </a:xfrm>
+                    <a:prstGeom prst="rect">
+                      <a:avLst/>
+                    </a:prstGeom>
+                  </pic:spPr>
+                </pic:pic>
+              </a:graphicData>
+            </a:graphic>
+          </wp:inline>
+        </w:drawing>
+      </w:r>
+    </w:p>
+    <w:p>
+      <w:pPr>
+        <w:pStyle w:val="ListParagraph"/>
+        <w:ind w:left="1080"/>
+      </w:pPr>
+      <w:r>
+        <w:rPr>
+          <w:b/>
+          <w:bCs/>
+        </w:rPr>
+        <w:lastRenderedPageBreak/>
+        <w:t xml:space="preserve">1.2. </w:t>
+      </w:r>
+      <w:r>
+        <w:rPr>
+          <w:b/>
+          <w:bCs/>
+        </w:rPr>
+        <w:t>Price Distribution is provided for Sydney Airbnb’s and their frequencies</w:t>
+      </w:r>
+      <w:r>
+        <w:br/>
+      </w:r>
+      <w:r>
+        <w:rPr>
+          <w:noProof/>
+        </w:rPr>
+        <w:drawing>
+          <wp:inline distT="0" distB="0" distL="0" distR="0" wp14:anchorId="5D49F68D" wp14:editId="07033B18">
+            <wp:extent cx="4411744" cy="3317292"/>
+            <wp:effectExtent l="0" t="0" r="8255" b="0"/>
+            <wp:docPr id="1685239248" name="Picture 6"/>
+            <wp:cNvGraphicFramePr>
+              <a:graphicFrameLocks xmlns:a="http://schemas.openxmlformats.org/drawingml/2006/main" noChangeAspect="1"/>
+            </wp:cNvGraphicFramePr>
+            <a:graphic xmlns:a="http://schemas.openxmlformats.org/drawingml/2006/main">
+              <a:graphicData uri="http://schemas.openxmlformats.org/drawingml/2006/picture">
+                <pic:pic xmlns:pic="http://schemas.openxmlformats.org/drawingml/2006/picture">
+                  <pic:nvPicPr>
+                    <pic:cNvPr id="0" name="Picture 11"/>
+                    <pic:cNvPicPr>
+                      <a:picLocks noChangeAspect="1" noChangeArrowheads="1"/>
+                    </pic:cNvPicPr>
+                  </pic:nvPicPr>
+                  <pic:blipFill>
+                    <a:blip r:embed="rId16">
+                      <a:extLst>
+                        <a:ext uri="{28A0092B-C50C-407E-A947-70E740481C1C}">
+                          <a14:useLocalDpi xmlns:a14="http://schemas.microsoft.com/office/drawing/2010/main" val="0"/>
+                        </a:ext>
+                      </a:extLst>
+                    </a:blip>
+                    <a:srcRect/>
+                    <a:stretch>
+                      <a:fillRect/>
+                    </a:stretch>
+                  </pic:blipFill>
+                  <pic:spPr bwMode="auto">
+                    <a:xfrm>
+                      <a:off x="0" y="0"/>
+                      <a:ext cx="4413737" cy="3318791"/>
+                    </a:xfrm>
+                    <a:prstGeom prst="rect">
+                      <a:avLst/>
+                    </a:prstGeom>
+                    <a:noFill/>
+                    <a:ln>
+                      <a:noFill/>
+                    </a:ln>
+                  </pic:spPr>
+                </pic:pic>
+              </a:graphicData>
+            </a:graphic>
+          </wp:inline>
+        </w:drawing>
+      </w:r>
+      <w:r>
+        <w:br/>
+        <w:t xml:space="preserve"> </w:t>
+      </w:r>
+    </w:p>
+    <w:p>
+      <w:pPr>
+        <w:pStyle w:val="ListParagraph"/>
+        <w:ind w:left="1080"/>
+        <w:rPr>
+          <w:b/>
+          <w:bCs/>
+        </w:rPr>
+      </w:pPr>
+      <w:r>
+        <w:rPr>
+          <w:b/>
+          <w:bCs/>
+        </w:rPr>
+        <w:t>2.1</w:t>
+      </w:r>
+      <w:r>
+        <w:rPr>
+          <w:b/>
+          <w:bCs/>
+        </w:rPr>
+        <w:t>.</w:t>
+      </w:r>
+      <w:r>
+        <w:rPr>
+          <w:b/>
+          <w:bCs/>
+        </w:rPr>
+        <w:t xml:space="preserve"> </w:t>
+      </w:r>
+      <w:r>
+        <w:rPr>
+          <w:b/>
+          <w:bCs/>
+        </w:rPr>
+        <w:t xml:space="preserve">User has set timeframe for </w:t>
+      </w:r>
+      <w:r>
+        <w:rPr>
+          <w:b/>
+          <w:bCs/>
+        </w:rPr>
+        <w:t>December 2017 to December 2018</w:t>
+      </w:r>
+      <w:r>
+        <w:rPr>
+          <w:b/>
+          <w:bCs/>
+        </w:rPr>
+        <w:br/>
+      </w:r>
+      <w:r>
+        <w:drawing>
+          <wp:inline distT="0" distB="0" distL="0" distR="0" wp14:anchorId="2B372FAD" wp14:editId="7260496C">
+            <wp:extent cx="4072379" cy="3549409"/>
+            <wp:effectExtent l="0" t="0" r="4445" b="0"/>
+            <wp:docPr id="2021452813" name="Picture 1"/>
+            <wp:cNvGraphicFramePr>
+              <a:graphicFrameLocks xmlns:a="http://schemas.openxmlformats.org/drawingml/2006/main" noChangeAspect="1"/>
+            </wp:cNvGraphicFramePr>
+            <a:graphic xmlns:a="http://schemas.openxmlformats.org/drawingml/2006/main">
+              <a:graphicData uri="http://schemas.openxmlformats.org/drawingml/2006/picture">
+                <pic:pic xmlns:pic="http://schemas.openxmlformats.org/drawingml/2006/picture">
+                  <pic:nvPicPr>
+                    <pic:cNvPr id="2021452813" name=""/>
+                    <pic:cNvPicPr/>
+                  </pic:nvPicPr>
+                  <pic:blipFill>
+                    <a:blip r:embed="rId17"/>
+                    <a:stretch>
+                      <a:fillRect/>
+                    </a:stretch>
+                  </pic:blipFill>
+                  <pic:spPr>
+                    <a:xfrm>
+                      <a:off x="0" y="0"/>
+                      <a:ext cx="4072379" cy="3549409"/>
+                    </a:xfrm>
+                    <a:prstGeom prst="rect">
+                      <a:avLst/>
+                    </a:prstGeom>
+                  </pic:spPr>
+                </pic:pic>
+              </a:graphicData>
+            </a:graphic>
+          </wp:inline>
+        </w:drawing>
+      </w:r>
+    </w:p>
+    <w:p>
+      <w:pPr>
+        <w:pStyle w:val="ListParagraph"/>
+        <w:ind w:left="1080"/>
+        <w:rPr>
+          <w:b/>
+          <w:bCs/>
+        </w:rPr>
+      </w:pPr>
+      <w:r>
+        <w:rPr>
+          <w:b/>
+          <w:bCs/>
+        </w:rPr>
+        <w:lastRenderedPageBreak/>
+        <w:t>2.2</w:t>
+      </w:r>
+      <w:r>
+        <w:rPr>
+          <w:b/>
+          <w:bCs/>
+        </w:rPr>
+        <w:t>.</w:t>
+      </w:r>
+      <w:r>
+        <w:rPr>
+          <w:b/>
+          <w:bCs/>
+        </w:rPr>
+        <w:t xml:space="preserve"> </w:t>
+      </w:r>
+      <w:r>
+        <w:rPr>
+          <w:b/>
+          <w:bCs/>
+        </w:rPr>
+        <w:t>Price Distribution is provided for Sydney Airbnb’s and their frequencies</w:t>
+      </w:r>
+      <w:r>
+        <w:rPr>
+          <w:b/>
+          <w:bCs/>
+        </w:rPr>
+        <w:t>.</w:t>
+      </w:r>
+    </w:p>
+    <w:p>
+      <w:pPr>
+        <w:pStyle w:val="ListParagraph"/>
+        <w:ind w:left="1080"/>
+      </w:pPr>
+      <w:r>
+        <w:drawing>
+          <wp:inline distT="0" distB="0" distL="0" distR="0" wp14:anchorId="1C5D31B3" wp14:editId="401E6FBD">
+            <wp:extent cx="4387925" cy="3299382"/>
+            <wp:effectExtent l="0" t="0" r="0" b="0"/>
+            <wp:docPr id="1344523489" name="Picture 1" descr="A graph showing a value distribution&#10;&#10;Description automatically generated with medium confidence"/>
+            <wp:cNvGraphicFramePr>
+              <a:graphicFrameLocks xmlns:a="http://schemas.openxmlformats.org/drawingml/2006/main" noChangeAspect="1"/>
+            </wp:cNvGraphicFramePr>
+            <a:graphic xmlns:a="http://schemas.openxmlformats.org/drawingml/2006/main">
+              <a:graphicData uri="http://schemas.openxmlformats.org/drawingml/2006/picture">
+                <pic:pic xmlns:pic="http://schemas.openxmlformats.org/drawingml/2006/picture">
+                  <pic:nvPicPr>
+                    <pic:cNvPr id="1344523489" name="Picture 1" descr="A graph showing a value distribution&#10;&#10;Description automatically generated with medium confidence"/>
+                    <pic:cNvPicPr/>
+                  </pic:nvPicPr>
+                  <pic:blipFill>
+                    <a:blip r:embed="rId18"/>
+                    <a:stretch>
+                      <a:fillRect/>
+                    </a:stretch>
+                  </pic:blipFill>
+                  <pic:spPr>
+                    <a:xfrm>
+                      <a:off x="0" y="0"/>
+                      <a:ext cx="4390008" cy="3300948"/>
+                    </a:xfrm>
+                    <a:prstGeom prst="rect">
+                      <a:avLst/>
+                    </a:prstGeom>
+                  </pic:spPr>
+                </pic:pic>
+              </a:graphicData>
+            </a:graphic>
+          </wp:inline>
+        </w:drawing>
+      </w:r>
+    </w:p>
+    <w:p>
+      <w:pPr>
+        <w:ind w:left="0"/>
+      </w:pPr>
     </w:p>
     <w:p>
       <w:pPr>
         <w:pStyle w:val="Heading1"/>
-      </w:pPr>
-      <w:r>
         <w:rPr>
           <w:rStyle w:val="Heading1Char"/>
           <w:b/>
         </w:rPr>
-        <w:t>Analysis 3 &lt;Add context to this title&gt;</w:t>
-      </w:r>
+      </w:pPr>
+      <w:r>
+        <w:rPr>
+          <w:rStyle w:val="Heading1Char"/>
+          <w:b/>
+        </w:rPr>
+        <w:t xml:space="preserve">Analysis 3 </w:t>
+      </w:r>
+      <w:r>
+        <w:rPr>
+          <w:rStyle w:val="Heading1Char"/>
+          <w:b/>
+        </w:rPr>
+        <w:t>Keyword Search</w:t>
+      </w:r>
+    </w:p>
+    <w:p>
+      <w:r>
+        <w:t xml:space="preserve">Users can use particular terms relating to their preferences to search for Airbnb listings </w:t>
+      </w:r>
+      <w:r>
+        <w:t>utilizing</w:t>
+      </w:r>
+      <w:r>
+        <w:t xml:space="preserve"> the "Keyword Search" </w:t>
+      </w:r>
+      <w:r>
+        <w:t>function</w:t>
+      </w:r>
+      <w:r>
+        <w:t>. The search procedure is made simpler by the system retrieving entries that contain the requested keywords. Users can effectively narrow down homes based on features and circumstances, improving their chances of finding lodging that meets their needs.</w:t>
+      </w:r>
+      <w:r>
+        <w:t xml:space="preserve"> Users simply open the Keyword Search page via the “Execute Keyword in Reviews” button. The function is easy to use and understand. By simply searching for keywords, users are provided with respective reviews that speak of and relate to the keywords, </w:t>
+      </w:r>
+      <w:r>
+        <w:t>furthermore,</w:t>
+      </w:r>
+      <w:r>
+        <w:t xml:space="preserve"> are provided with the quantity of reviews with the searched keyword. Below are some examples of user engagements with this function.</w:t>
+      </w:r>
+    </w:p>
+    <w:p>
+      <w:r>
+        <w:rPr>
+          <w:b/>
+          <w:bCs/>
+        </w:rPr>
+        <w:lastRenderedPageBreak/>
+        <w:t>Note:</w:t>
+      </w:r>
+      <w:r>
+        <w:t xml:space="preserve"> These results are set from the middle of the year 1027 to the middle of the year 2018.</w:t>
+      </w:r>
+    </w:p>
+    <w:p>
+      <w:pPr>
+        <w:rPr>
+          <w:b/>
+          <w:bCs/>
+        </w:rPr>
+      </w:pPr>
+      <w:r>
+        <w:rPr>
+          <w:b/>
+          <w:bCs/>
+        </w:rPr>
+        <w:t>1</w:t>
+      </w:r>
+      <w:r>
+        <w:rPr>
+          <w:b/>
+          <w:bCs/>
+        </w:rPr>
+        <w:t>.</w:t>
+      </w:r>
+      <w:r>
+        <w:rPr>
+          <w:b/>
+          <w:bCs/>
+        </w:rPr>
+        <w:t xml:space="preserve"> Here the user has searched for the keyword ‘pool’ and is presented with related reviews.</w:t>
+      </w:r>
+      <w:r>
+        <w:rPr>
+          <w:b/>
+          <w:bCs/>
+        </w:rPr>
+        <w:br/>
+      </w:r>
+      <w:r>
+        <w:rPr>
+          <w:b/>
+          <w:bCs/>
+        </w:rPr>
+        <w:drawing>
+          <wp:inline distT="0" distB="0" distL="0" distR="0" wp14:anchorId="3F6A5907" wp14:editId="605105BF">
+            <wp:extent cx="3626069" cy="2985309"/>
+            <wp:effectExtent l="0" t="0" r="0" b="5715"/>
+            <wp:docPr id="2070997237" name="Picture 1"/>
+            <wp:cNvGraphicFramePr>
+              <a:graphicFrameLocks xmlns:a="http://schemas.openxmlformats.org/drawingml/2006/main" noChangeAspect="1"/>
+            </wp:cNvGraphicFramePr>
+            <a:graphic xmlns:a="http://schemas.openxmlformats.org/drawingml/2006/main">
+              <a:graphicData uri="http://schemas.openxmlformats.org/drawingml/2006/picture">
+                <pic:pic xmlns:pic="http://schemas.openxmlformats.org/drawingml/2006/picture">
+                  <pic:nvPicPr>
+                    <pic:cNvPr id="2070997237" name=""/>
+                    <pic:cNvPicPr/>
+                  </pic:nvPicPr>
+                  <pic:blipFill>
+                    <a:blip r:embed="rId19"/>
+                    <a:stretch>
+                      <a:fillRect/>
+                    </a:stretch>
+                  </pic:blipFill>
+                  <pic:spPr>
+                    <a:xfrm>
+                      <a:off x="0" y="0"/>
+                      <a:ext cx="3631978" cy="2990174"/>
+                    </a:xfrm>
+                    <a:prstGeom prst="rect">
+                      <a:avLst/>
+                    </a:prstGeom>
+                  </pic:spPr>
+                </pic:pic>
+              </a:graphicData>
+            </a:graphic>
+          </wp:inline>
+        </w:drawing>
+      </w:r>
+    </w:p>
+    <w:p>
+      <w:pPr>
+        <w:rPr>
+          <w:b/>
+          <w:bCs/>
+        </w:rPr>
+      </w:pPr>
+      <w:r>
+        <w:rPr>
+          <w:b/>
+          <w:bCs/>
+        </w:rPr>
+        <w:t>2</w:t>
+      </w:r>
+      <w:r>
+        <w:rPr>
+          <w:b/>
+          <w:bCs/>
+        </w:rPr>
+        <w:t>.</w:t>
+      </w:r>
+      <w:r>
+        <w:rPr>
+          <w:b/>
+          <w:bCs/>
+        </w:rPr>
+        <w:t xml:space="preserve"> Here the user has searched for the keyword </w:t>
+      </w:r>
+      <w:r>
+        <w:rPr>
+          <w:b/>
+          <w:bCs/>
+        </w:rPr>
+        <w:t>‘dogs’</w:t>
+      </w:r>
+      <w:r>
+        <w:rPr>
+          <w:b/>
+          <w:bCs/>
+        </w:rPr>
+        <w:t xml:space="preserve"> and is presented with related reviews.</w:t>
+      </w:r>
+    </w:p>
+    <w:p>
+      <w:pPr>
+        <w:rPr>
+          <w:b/>
+          <w:bCs/>
+        </w:rPr>
+      </w:pPr>
+      <w:r>
+        <w:rPr>
+          <w:b/>
+          <w:bCs/>
+        </w:rPr>
+        <w:drawing>
+          <wp:inline distT="0" distB="0" distL="0" distR="0" wp14:anchorId="001A6715" wp14:editId="036C2A1D">
+            <wp:extent cx="3716959" cy="2948151"/>
+            <wp:effectExtent l="0" t="0" r="0" b="5080"/>
+            <wp:docPr id="438092369" name="Picture 1" descr="A screenshot of a keyword search&#10;&#10;Description automatically generated"/>
+            <wp:cNvGraphicFramePr>
+              <a:graphicFrameLocks xmlns:a="http://schemas.openxmlformats.org/drawingml/2006/main" noChangeAspect="1"/>
+            </wp:cNvGraphicFramePr>
+            <a:graphic xmlns:a="http://schemas.openxmlformats.org/drawingml/2006/main">
+              <a:graphicData uri="http://schemas.openxmlformats.org/drawingml/2006/picture">
+                <pic:pic xmlns:pic="http://schemas.openxmlformats.org/drawingml/2006/picture">
+                  <pic:nvPicPr>
+                    <pic:cNvPr id="438092369" name="Picture 1" descr="A screenshot of a keyword search&#10;&#10;Description automatically generated"/>
+                    <pic:cNvPicPr/>
+                  </pic:nvPicPr>
+                  <pic:blipFill>
+                    <a:blip r:embed="rId20"/>
+                    <a:stretch>
+                      <a:fillRect/>
+                    </a:stretch>
+                  </pic:blipFill>
+                  <pic:spPr>
+                    <a:xfrm>
+                      <a:off x="0" y="0"/>
+                      <a:ext cx="3720512" cy="2950969"/>
+                    </a:xfrm>
+                    <a:prstGeom prst="rect">
+                      <a:avLst/>
+                    </a:prstGeom>
+                  </pic:spPr>
+                </pic:pic>
+              </a:graphicData>
+            </a:graphic>
+          </wp:inline>
+        </w:drawing>
+      </w:r>
+    </w:p>
+    <w:p>
+      <w:r>
+        <w:rPr>
+          <w:b/>
+          <w:bCs/>
+        </w:rPr>
+        <w:lastRenderedPageBreak/>
+        <w:t>3</w:t>
+      </w:r>
+      <w:r>
+        <w:rPr>
+          <w:b/>
+          <w:bCs/>
+        </w:rPr>
+        <w:t>.</w:t>
+      </w:r>
+      <w:r>
+        <w:rPr>
+          <w:b/>
+          <w:bCs/>
+        </w:rPr>
+        <w:t xml:space="preserve"> Here the User has searched the phrase ‘two bedroom’. To note as well, not only keywords can be searched but also phrases.</w:t>
+      </w:r>
+      <w:r>
+        <w:br/>
+      </w:r>
+      <w:r>
+        <w:drawing>
+          <wp:inline distT="0" distB="0" distL="0" distR="0" wp14:anchorId="504A633E" wp14:editId="397708A9">
+            <wp:extent cx="4431388" cy="2995448"/>
+            <wp:effectExtent l="0" t="0" r="7620" b="0"/>
+            <wp:docPr id="475330708" name="Picture 1"/>
+            <wp:cNvGraphicFramePr>
+              <a:graphicFrameLocks xmlns:a="http://schemas.openxmlformats.org/drawingml/2006/main" noChangeAspect="1"/>
+            </wp:cNvGraphicFramePr>
+            <a:graphic xmlns:a="http://schemas.openxmlformats.org/drawingml/2006/main">
+              <a:graphicData uri="http://schemas.openxmlformats.org/drawingml/2006/picture">
+                <pic:pic xmlns:pic="http://schemas.openxmlformats.org/drawingml/2006/picture">
+                  <pic:nvPicPr>
+                    <pic:cNvPr id="475330708" name=""/>
+                    <pic:cNvPicPr/>
+                  </pic:nvPicPr>
+                  <pic:blipFill>
+                    <a:blip r:embed="rId21"/>
+                    <a:stretch>
+                      <a:fillRect/>
+                    </a:stretch>
+                  </pic:blipFill>
+                  <pic:spPr>
+                    <a:xfrm>
+                      <a:off x="0" y="0"/>
+                      <a:ext cx="4433455" cy="2996845"/>
+                    </a:xfrm>
+                    <a:prstGeom prst="rect">
+                      <a:avLst/>
+                    </a:prstGeom>
+                  </pic:spPr>
+                </pic:pic>
+              </a:graphicData>
+            </a:graphic>
+          </wp:inline>
+        </w:drawing>
+      </w:r>
+    </w:p>
+    <w:p>
+      <w:pPr>
+        <w:ind w:left="0"/>
+      </w:pPr>
     </w:p>
     <w:p>
       <w:pPr>
         <w:pStyle w:val="Heading1"/>
+        <w:tabs>
+          <w:tab w:val="left" w:pos="3116"/>
+        </w:tabs>
         <w:rPr>
           <w:rStyle w:val="Heading1Char"/>
           <w:b/>
@@ -320,22 +1829,414 @@
           <w:rStyle w:val="Heading1Char"/>
           <w:b/>
         </w:rPr>
-        <w:t>Analysis 4 &lt;Add context to this title&gt;</w:t>
-      </w:r>
+        <w:t xml:space="preserve">Analysis 4 </w:t>
+      </w:r>
+      <w:r>
+        <w:rPr>
+          <w:rStyle w:val="Heading1Char"/>
+          <w:b/>
+        </w:rPr>
+        <w:t>Cleanliness Analysis</w:t>
+      </w:r>
+    </w:p>
+    <w:p>
+      <w:r>
+        <w:t xml:space="preserve">With the cleanliness function, users can review a pre-set listing of keywords that relate to cleanliness. Keywords such as clean, </w:t>
+      </w:r>
+      <w:r>
+        <w:t>spotless,</w:t>
+      </w:r>
+      <w:r>
+        <w:t xml:space="preserve"> and neat all extracted from the review’s dataset. The keywords are then quantified based on how many times they appear in the reviews and are presented. The listings are given based on what timeframe or dates the reviews were given; this allows users to retrieve data based on specific dates. Below are some examples.</w:t>
+      </w:r>
+    </w:p>
+    <w:p/>
+    <w:p/>
+    <w:p/>
+    <w:p>
+      <w:pPr>
+        <w:pStyle w:val="ListParagraph"/>
+        <w:numPr>
+          <w:ilvl w:val="1"/>
+          <w:numId w:val="7"/>
+        </w:numPr>
+        <w:rPr>
+          <w:b/>
+          <w:bCs/>
+        </w:rPr>
+      </w:pPr>
+      <w:r>
+        <w:rPr>
+          <w:b/>
+          <w:bCs/>
+        </w:rPr>
+        <w:lastRenderedPageBreak/>
+        <w:t>Here the timeframe of all of 2017 has been set.</w:t>
+      </w:r>
+    </w:p>
+    <w:p>
+      <w:pPr>
+        <w:pStyle w:val="ListParagraph"/>
+        <w:ind w:left="1080"/>
+      </w:pPr>
+      <w:r>
+        <w:drawing>
+          <wp:inline distT="0" distB="0" distL="0" distR="0" wp14:anchorId="44C3C1DE" wp14:editId="6956101C">
+            <wp:extent cx="3197758" cy="2475186"/>
+            <wp:effectExtent l="0" t="0" r="3175" b="1905"/>
+            <wp:docPr id="1408352879" name="Picture 1" descr="A screenshot of a computer&#10;&#10;Description automatically generated"/>
+            <wp:cNvGraphicFramePr>
+              <a:graphicFrameLocks xmlns:a="http://schemas.openxmlformats.org/drawingml/2006/main" noChangeAspect="1"/>
+            </wp:cNvGraphicFramePr>
+            <a:graphic xmlns:a="http://schemas.openxmlformats.org/drawingml/2006/main">
+              <a:graphicData uri="http://schemas.openxmlformats.org/drawingml/2006/picture">
+                <pic:pic xmlns:pic="http://schemas.openxmlformats.org/drawingml/2006/picture">
+                  <pic:nvPicPr>
+                    <pic:cNvPr id="1408352879" name="Picture 1" descr="A screenshot of a computer&#10;&#10;Description automatically generated"/>
+                    <pic:cNvPicPr/>
+                  </pic:nvPicPr>
+                  <pic:blipFill>
+                    <a:blip r:embed="rId22"/>
+                    <a:stretch>
+                      <a:fillRect/>
+                    </a:stretch>
+                  </pic:blipFill>
+                  <pic:spPr>
+                    <a:xfrm>
+                      <a:off x="0" y="0"/>
+                      <a:ext cx="3206754" cy="2482149"/>
+                    </a:xfrm>
+                    <a:prstGeom prst="rect">
+                      <a:avLst/>
+                    </a:prstGeom>
+                  </pic:spPr>
+                </pic:pic>
+              </a:graphicData>
+            </a:graphic>
+          </wp:inline>
+        </w:drawing>
+      </w:r>
+    </w:p>
+    <w:p>
+      <w:pPr>
+        <w:pStyle w:val="ListParagraph"/>
+        <w:numPr>
+          <w:ilvl w:val="1"/>
+          <w:numId w:val="7"/>
+        </w:numPr>
+        <w:rPr>
+          <w:b/>
+          <w:bCs/>
+        </w:rPr>
+      </w:pPr>
+      <w:r>
+        <w:rPr>
+          <w:b/>
+          <w:bCs/>
+        </w:rPr>
+        <w:t>Once the function is engaged, a listing of the count of times the keywords relating to cleanliness is presented.</w:t>
+      </w:r>
+      <w:r>
+        <w:br/>
+      </w:r>
+      <w:r>
+        <w:drawing>
+          <wp:inline distT="0" distB="0" distL="0" distR="0" wp14:anchorId="76F647CB" wp14:editId="3500C71D">
+            <wp:extent cx="4461641" cy="1202640"/>
+            <wp:effectExtent l="0" t="0" r="0" b="0"/>
+            <wp:docPr id="1303542157" name="Picture 1" descr="A screenshot of a computer&#10;&#10;Description automatically generated"/>
+            <wp:cNvGraphicFramePr>
+              <a:graphicFrameLocks xmlns:a="http://schemas.openxmlformats.org/drawingml/2006/main" noChangeAspect="1"/>
+            </wp:cNvGraphicFramePr>
+            <a:graphic xmlns:a="http://schemas.openxmlformats.org/drawingml/2006/main">
+              <a:graphicData uri="http://schemas.openxmlformats.org/drawingml/2006/picture">
+                <pic:pic xmlns:pic="http://schemas.openxmlformats.org/drawingml/2006/picture">
+                  <pic:nvPicPr>
+                    <pic:cNvPr id="1303542157" name="Picture 1" descr="A screenshot of a computer&#10;&#10;Description automatically generated"/>
+                    <pic:cNvPicPr/>
+                  </pic:nvPicPr>
+                  <pic:blipFill>
+                    <a:blip r:embed="rId23"/>
+                    <a:stretch>
+                      <a:fillRect/>
+                    </a:stretch>
+                  </pic:blipFill>
+                  <pic:spPr>
+                    <a:xfrm>
+                      <a:off x="0" y="0"/>
+                      <a:ext cx="4473771" cy="1205910"/>
+                    </a:xfrm>
+                    <a:prstGeom prst="rect">
+                      <a:avLst/>
+                    </a:prstGeom>
+                  </pic:spPr>
+                </pic:pic>
+              </a:graphicData>
+            </a:graphic>
+          </wp:inline>
+        </w:drawing>
+      </w:r>
+    </w:p>
+    <w:p>
+      <w:pPr>
+        <w:pStyle w:val="ListParagraph"/>
+        <w:ind w:left="360"/>
+      </w:pPr>
+    </w:p>
+    <w:p>
+      <w:pPr>
+        <w:pStyle w:val="ListParagraph"/>
+        <w:ind w:left="360"/>
+        <w:rPr>
+          <w:b/>
+          <w:bCs/>
+        </w:rPr>
+      </w:pPr>
+      <w:r>
+        <w:rPr>
+          <w:b/>
+          <w:bCs/>
+        </w:rPr>
+        <w:t>2.1 Here the dates are set for all of 2018</w:t>
+      </w:r>
+      <w:r>
+        <w:br/>
+      </w:r>
+      <w:r>
+        <w:drawing>
+          <wp:inline distT="0" distB="0" distL="0" distR="0" wp14:anchorId="6FA19C50" wp14:editId="303CBDD0">
+            <wp:extent cx="3247697" cy="2440283"/>
+            <wp:effectExtent l="0" t="0" r="0" b="0"/>
+            <wp:docPr id="1824127318" name="Picture 1" descr="A screenshot of a computer&#10;&#10;Description automatically generated"/>
+            <wp:cNvGraphicFramePr>
+              <a:graphicFrameLocks xmlns:a="http://schemas.openxmlformats.org/drawingml/2006/main" noChangeAspect="1"/>
+            </wp:cNvGraphicFramePr>
+            <a:graphic xmlns:a="http://schemas.openxmlformats.org/drawingml/2006/main">
+              <a:graphicData uri="http://schemas.openxmlformats.org/drawingml/2006/picture">
+                <pic:pic xmlns:pic="http://schemas.openxmlformats.org/drawingml/2006/picture">
+                  <pic:nvPicPr>
+                    <pic:cNvPr id="1824127318" name="Picture 1" descr="A screenshot of a computer&#10;&#10;Description automatically generated"/>
+                    <pic:cNvPicPr/>
+                  </pic:nvPicPr>
+                  <pic:blipFill>
+                    <a:blip r:embed="rId24"/>
+                    <a:stretch>
+                      <a:fillRect/>
+                    </a:stretch>
+                  </pic:blipFill>
+                  <pic:spPr>
+                    <a:xfrm>
+                      <a:off x="0" y="0"/>
+                      <a:ext cx="3250744" cy="2442573"/>
+                    </a:xfrm>
+                    <a:prstGeom prst="rect">
+                      <a:avLst/>
+                    </a:prstGeom>
+                  </pic:spPr>
+                </pic:pic>
+              </a:graphicData>
+            </a:graphic>
+          </wp:inline>
+        </w:drawing>
+      </w:r>
+    </w:p>
+    <w:p>
+      <w:pPr>
+        <w:pStyle w:val="ListParagraph"/>
+        <w:ind w:left="360"/>
+        <w:rPr>
+          <w:b/>
+          <w:bCs/>
+        </w:rPr>
+      </w:pPr>
+      <w:r>
+        <w:rPr>
+          <w:b/>
+          <w:bCs/>
+        </w:rPr>
+        <w:lastRenderedPageBreak/>
+        <w:t>2.2 A listing of the number of times keywords relating to cleanliness was referred to in reviews for all of 2018 is presented.</w:t>
+      </w:r>
+    </w:p>
+    <w:p>
+      <w:pPr>
+        <w:pStyle w:val="ListParagraph"/>
+        <w:ind w:left="360"/>
+      </w:pPr>
+      <w:r>
+        <w:drawing>
+          <wp:inline distT="0" distB="0" distL="0" distR="0" wp14:anchorId="13B02DF2" wp14:editId="6002CE03">
+            <wp:extent cx="5943600" cy="1645285"/>
+            <wp:effectExtent l="0" t="0" r="0" b="0"/>
+            <wp:docPr id="1361426886" name="Picture 1" descr="A screenshot of a computer&#10;&#10;Description automatically generated"/>
+            <wp:cNvGraphicFramePr>
+              <a:graphicFrameLocks xmlns:a="http://schemas.openxmlformats.org/drawingml/2006/main" noChangeAspect="1"/>
+            </wp:cNvGraphicFramePr>
+            <a:graphic xmlns:a="http://schemas.openxmlformats.org/drawingml/2006/main">
+              <a:graphicData uri="http://schemas.openxmlformats.org/drawingml/2006/picture">
+                <pic:pic xmlns:pic="http://schemas.openxmlformats.org/drawingml/2006/picture">
+                  <pic:nvPicPr>
+                    <pic:cNvPr id="1361426886" name="Picture 1" descr="A screenshot of a computer&#10;&#10;Description automatically generated"/>
+                    <pic:cNvPicPr/>
+                  </pic:nvPicPr>
+                  <pic:blipFill>
+                    <a:blip r:embed="rId25"/>
+                    <a:stretch>
+                      <a:fillRect/>
+                    </a:stretch>
+                  </pic:blipFill>
+                  <pic:spPr>
+                    <a:xfrm>
+                      <a:off x="0" y="0"/>
+                      <a:ext cx="5943600" cy="1645285"/>
+                    </a:xfrm>
+                    <a:prstGeom prst="rect">
+                      <a:avLst/>
+                    </a:prstGeom>
+                  </pic:spPr>
+                </pic:pic>
+              </a:graphicData>
+            </a:graphic>
+          </wp:inline>
+        </w:drawing>
+      </w:r>
+    </w:p>
+    <w:p>
+      <w:pPr>
+        <w:ind w:left="0"/>
+      </w:pPr>
     </w:p>
     <w:p>
       <w:pPr>
         <w:pStyle w:val="Heading1"/>
-      </w:pPr>
-      <w:r>
         <w:rPr>
           <w:rStyle w:val="Heading1Char"/>
           <w:b/>
         </w:rPr>
-        <w:t>Analysis 5 &lt;Add context to this title&gt;</w:t>
+      </w:pPr>
+      <w:r>
+        <w:rPr>
+          <w:rStyle w:val="Heading1Char"/>
+          <w:b/>
+        </w:rPr>
+        <w:t xml:space="preserve">Analysis 5 </w:t>
+      </w:r>
+      <w:r>
+        <w:rPr>
+          <w:rStyle w:val="Heading1Char"/>
+          <w:b/>
+        </w:rPr>
+        <w:t>Home Type Analysis</w:t>
+      </w:r>
+    </w:p>
+    <w:p>
+      <w:r>
+        <w:t xml:space="preserve">This analysis function reviews all the different Airbnb housing types and provides a chart of the percentage of them within Sydney. The current dataset reviewed is from all of Sydney and is quite constant. </w:t>
+      </w:r>
+    </w:p>
+    <w:p>
+      <w:r>
+        <w:drawing>
+          <wp:inline distT="0" distB="0" distL="0" distR="0" wp14:anchorId="157A8564" wp14:editId="06F518BB">
+            <wp:extent cx="2900855" cy="514468"/>
+            <wp:effectExtent l="0" t="0" r="0" b="0"/>
+            <wp:docPr id="403289626" name="Picture 1" descr="A blue and white rectangular sign with black text&#10;&#10;Description automatically generated"/>
+            <wp:cNvGraphicFramePr>
+              <a:graphicFrameLocks xmlns:a="http://schemas.openxmlformats.org/drawingml/2006/main" noChangeAspect="1"/>
+            </wp:cNvGraphicFramePr>
+            <a:graphic xmlns:a="http://schemas.openxmlformats.org/drawingml/2006/main">
+              <a:graphicData uri="http://schemas.openxmlformats.org/drawingml/2006/picture">
+                <pic:pic xmlns:pic="http://schemas.openxmlformats.org/drawingml/2006/picture">
+                  <pic:nvPicPr>
+                    <pic:cNvPr id="403289626" name="Picture 1" descr="A blue and white rectangular sign with black text&#10;&#10;Description automatically generated"/>
+                    <pic:cNvPicPr/>
+                  </pic:nvPicPr>
+                  <pic:blipFill>
+                    <a:blip r:embed="rId26"/>
+                    <a:stretch>
+                      <a:fillRect/>
+                    </a:stretch>
+                  </pic:blipFill>
+                  <pic:spPr>
+                    <a:xfrm>
+                      <a:off x="0" y="0"/>
+                      <a:ext cx="2935027" cy="520528"/>
+                    </a:xfrm>
+                    <a:prstGeom prst="rect">
+                      <a:avLst/>
+                    </a:prstGeom>
+                  </pic:spPr>
+                </pic:pic>
+              </a:graphicData>
+            </a:graphic>
+          </wp:inline>
+        </w:drawing>
+      </w:r>
+    </w:p>
+    <w:p>
+      <w:r>
+        <w:t>Once the Home Type Analysis function is engaged, the application analyses the housing types and presents the chart. The function is quite simple and easy to understand. The graphing of the data is very appropriate to use to scout Airbnb and would a useful tool for housing agents.</w:t>
       </w:r>
     </w:p>
     <w:p/>
+    <w:p/>
+    <w:p>
+      <w:pPr>
+        <w:rPr>
+          <w:b/>
+          <w:bCs/>
+        </w:rPr>
+      </w:pPr>
+      <w:r>
+        <w:rPr>
+          <w:b/>
+          <w:bCs/>
+        </w:rPr>
+        <w:lastRenderedPageBreak/>
+        <w:t>Chart of 3 Housing types of Airbnb in Sydney.</w:t>
+      </w:r>
+      <w:r>
+        <w:rPr>
+          <w:b/>
+          <w:bCs/>
+        </w:rPr>
+        <w:drawing>
+          <wp:inline distT="0" distB="0" distL="0" distR="0" wp14:anchorId="426DBBCC" wp14:editId="215DF522">
+            <wp:extent cx="5943600" cy="4449445"/>
+            <wp:effectExtent l="0" t="0" r="0" b="8255"/>
+            <wp:docPr id="187283190" name="Picture 1" descr="A pie chart with numbers and a few percentages&#10;&#10;Description automatically generated"/>
+            <wp:cNvGraphicFramePr>
+              <a:graphicFrameLocks xmlns:a="http://schemas.openxmlformats.org/drawingml/2006/main" noChangeAspect="1"/>
+            </wp:cNvGraphicFramePr>
+            <a:graphic xmlns:a="http://schemas.openxmlformats.org/drawingml/2006/main">
+              <a:graphicData uri="http://schemas.openxmlformats.org/drawingml/2006/picture">
+                <pic:pic xmlns:pic="http://schemas.openxmlformats.org/drawingml/2006/picture">
+                  <pic:nvPicPr>
+                    <pic:cNvPr id="187283190" name="Picture 1" descr="A pie chart with numbers and a few percentages&#10;&#10;Description automatically generated"/>
+                    <pic:cNvPicPr/>
+                  </pic:nvPicPr>
+                  <pic:blipFill>
+                    <a:blip r:embed="rId27"/>
+                    <a:stretch>
+                      <a:fillRect/>
+                    </a:stretch>
+                  </pic:blipFill>
+                  <pic:spPr>
+                    <a:xfrm>
+                      <a:off x="0" y="0"/>
+                      <a:ext cx="5943600" cy="4449445"/>
+                    </a:xfrm>
+                    <a:prstGeom prst="rect">
+                      <a:avLst/>
+                    </a:prstGeom>
+                  </pic:spPr>
+                </pic:pic>
+              </a:graphicData>
+            </a:graphic>
+          </wp:inline>
+        </w:drawing>
+      </w:r>
+    </w:p>
     <w:p>
       <w:pPr>
         <w:pStyle w:val="Heading1"/>
@@ -358,8 +2259,8 @@
       </w:pPr>
     </w:p>
     <w:sectPr>
-      <w:footerReference w:type="default" r:id="rId8"/>
-      <w:footerReference w:type="first" r:id="rId9"/>
+      <w:footerReference w:type="default" r:id="rId28"/>
+      <w:footerReference w:type="first" r:id="rId29"/>
       <w:pgSz w:w="12240" w:h="15840"/>
       <w:pgMar w:top="1440" w:right="1440" w:bottom="1440" w:left="1440" w:header="720" w:footer="720" w:gutter="0"/>
       <w:pgNumType w:start="1"/>
@@ -371,7 +2272,7 @@
 </file>
 
 <file path=word/endnotes.xml><?xml version="1.0" encoding="utf-8"?>
-<w:endnotes xmlns:wpc="http://schemas.microsoft.com/office/word/2010/wordprocessingCanvas" xmlns:mc="http://schemas.openxmlformats.org/markup-compatibility/2006" xmlns:o="urn:schemas-microsoft-com:office:office" xmlns:r="http://schemas.openxmlformats.org/officeDocument/2006/relationships" xmlns:m="http://schemas.openxmlformats.org/officeDocument/2006/math" xmlns:v="urn:schemas-microsoft-com:vml" xmlns:wp14="http://schemas.microsoft.com/office/word/2010/wordprocessingDrawing" xmlns:wp="http://schemas.openxmlformats.org/drawingml/2006/wordprocessingDrawing" xmlns:w10="urn:schemas-microsoft-com:office:word" xmlns:w="http://schemas.openxmlformats.org/wordprocessingml/2006/main" xmlns:w14="http://schemas.microsoft.com/office/word/2010/wordml" xmlns:w15="http://schemas.microsoft.com/office/word/2012/wordml" xmlns:wpg="http://schemas.microsoft.com/office/word/2010/wordprocessingGroup" xmlns:wpi="http://schemas.microsoft.com/office/word/2010/wordprocessingInk" xmlns:wne="http://schemas.microsoft.com/office/word/2006/wordml" xmlns:wps="http://schemas.microsoft.com/office/word/2010/wordprocessingShape" mc:Ignorable="w14 w15 wp14">
+<w:endnotes xmlns:wpc="http://schemas.microsoft.com/office/word/2010/wordprocessingCanvas" xmlns:cx="http://schemas.microsoft.com/office/drawing/2014/chartex" xmlns:cx1="http://schemas.microsoft.com/office/drawing/2015/9/8/chartex" xmlns:cx2="http://schemas.microsoft.com/office/drawing/2015/10/21/chartex" xmlns:cx3="http://schemas.microsoft.com/office/drawing/2016/5/9/chartex" xmlns:cx4="http://schemas.microsoft.com/office/drawing/2016/5/10/chartex" xmlns:cx5="http://schemas.microsoft.com/office/drawing/2016/5/11/chartex" xmlns:cx6="http://schemas.microsoft.com/office/drawing/2016/5/12/chartex" xmlns:cx7="http://schemas.microsoft.com/office/drawing/2016/5/13/chartex" xmlns:cx8="http://schemas.microsoft.com/office/drawing/2016/5/14/chartex" xmlns:mc="http://schemas.openxmlformats.org/markup-compatibility/2006" xmlns:aink="http://schemas.microsoft.com/office/drawing/2016/ink" xmlns:am3d="http://schemas.microsoft.com/office/drawing/2017/model3d" xmlns:o="urn:schemas-microsoft-com:office:office" xmlns:oel="http://schemas.microsoft.com/office/2019/extlst" xmlns:r="http://schemas.openxmlformats.org/officeDocument/2006/relationships" xmlns:m="http://schemas.openxmlformats.org/officeDocument/2006/math" xmlns:v="urn:schemas-microsoft-com:vml" xmlns:wp14="http://schemas.microsoft.com/office/word/2010/wordprocessingDrawing" xmlns:wp="http://schemas.openxmlformats.org/drawingml/2006/wordprocessingDrawing" xmlns:w10="urn:schemas-microsoft-com:office:word" xmlns:w="http://schemas.openxmlformats.org/wordprocessingml/2006/main" xmlns:w14="http://schemas.microsoft.com/office/word/2010/wordml" xmlns:w15="http://schemas.microsoft.com/office/word/2012/wordml" xmlns:w16cex="http://schemas.microsoft.com/office/word/2018/wordml/cex" xmlns:w16cid="http://schemas.microsoft.com/office/word/2016/wordml/cid" xmlns:w16="http://schemas.microsoft.com/office/word/2018/wordml" xmlns:w16sdtdh="http://schemas.microsoft.com/office/word/2020/wordml/sdtdatahash" xmlns:w16se="http://schemas.microsoft.com/office/word/2015/wordml/symex" xmlns:wpg="http://schemas.microsoft.com/office/word/2010/wordprocessingGroup" xmlns:wpi="http://schemas.microsoft.com/office/word/2010/wordprocessingInk" xmlns:wne="http://schemas.microsoft.com/office/word/2006/wordml" xmlns:wps="http://schemas.microsoft.com/office/word/2010/wordprocessingShape" mc:Ignorable="w14 w15 w16se w16cid w16 w16cex w16sdtdh wp14">
   <w:endnote w:type="separator" w:id="-1">
     <w:p>
       <w:pPr>
@@ -396,7 +2297,7 @@
 </file>
 
 <file path=word/footer1.xml><?xml version="1.0" encoding="utf-8"?>
-<w:ftr xmlns:wpc="http://schemas.microsoft.com/office/word/2010/wordprocessingCanvas" xmlns:mc="http://schemas.openxmlformats.org/markup-compatibility/2006" xmlns:o="urn:schemas-microsoft-com:office:office" xmlns:r="http://schemas.openxmlformats.org/officeDocument/2006/relationships" xmlns:m="http://schemas.openxmlformats.org/officeDocument/2006/math" xmlns:v="urn:schemas-microsoft-com:vml" xmlns:wp14="http://schemas.microsoft.com/office/word/2010/wordprocessingDrawing" xmlns:wp="http://schemas.openxmlformats.org/drawingml/2006/wordprocessingDrawing" xmlns:w10="urn:schemas-microsoft-com:office:word" xmlns:w="http://schemas.openxmlformats.org/wordprocessingml/2006/main" xmlns:w14="http://schemas.microsoft.com/office/word/2010/wordml" xmlns:w15="http://schemas.microsoft.com/office/word/2012/wordml" xmlns:wpg="http://schemas.microsoft.com/office/word/2010/wordprocessingGroup" xmlns:wpi="http://schemas.microsoft.com/office/word/2010/wordprocessingInk" xmlns:wne="http://schemas.microsoft.com/office/word/2006/wordml" xmlns:wps="http://schemas.microsoft.com/office/word/2010/wordprocessingShape" mc:Ignorable="w14 w15 wp14">
+<w:ftr xmlns:wpc="http://schemas.microsoft.com/office/word/2010/wordprocessingCanvas" xmlns:cx="http://schemas.microsoft.com/office/drawing/2014/chartex" xmlns:cx1="http://schemas.microsoft.com/office/drawing/2015/9/8/chartex" xmlns:cx2="http://schemas.microsoft.com/office/drawing/2015/10/21/chartex" xmlns:cx3="http://schemas.microsoft.com/office/drawing/2016/5/9/chartex" xmlns:cx4="http://schemas.microsoft.com/office/drawing/2016/5/10/chartex" xmlns:cx5="http://schemas.microsoft.com/office/drawing/2016/5/11/chartex" xmlns:cx6="http://schemas.microsoft.com/office/drawing/2016/5/12/chartex" xmlns:cx7="http://schemas.microsoft.com/office/drawing/2016/5/13/chartex" xmlns:cx8="http://schemas.microsoft.com/office/drawing/2016/5/14/chartex" xmlns:mc="http://schemas.openxmlformats.org/markup-compatibility/2006" xmlns:aink="http://schemas.microsoft.com/office/drawing/2016/ink" xmlns:am3d="http://schemas.microsoft.com/office/drawing/2017/model3d" xmlns:o="urn:schemas-microsoft-com:office:office" xmlns:oel="http://schemas.microsoft.com/office/2019/extlst" xmlns:r="http://schemas.openxmlformats.org/officeDocument/2006/relationships" xmlns:m="http://schemas.openxmlformats.org/officeDocument/2006/math" xmlns:v="urn:schemas-microsoft-com:vml" xmlns:wp14="http://schemas.microsoft.com/office/word/2010/wordprocessingDrawing" xmlns:wp="http://schemas.openxmlformats.org/drawingml/2006/wordprocessingDrawing" xmlns:w10="urn:schemas-microsoft-com:office:word" xmlns:w="http://schemas.openxmlformats.org/wordprocessingml/2006/main" xmlns:w14="http://schemas.microsoft.com/office/word/2010/wordml" xmlns:w15="http://schemas.microsoft.com/office/word/2012/wordml" xmlns:w16cex="http://schemas.microsoft.com/office/word/2018/wordml/cex" xmlns:w16cid="http://schemas.microsoft.com/office/word/2016/wordml/cid" xmlns:w16="http://schemas.microsoft.com/office/word/2018/wordml" xmlns:w16sdtdh="http://schemas.microsoft.com/office/word/2020/wordml/sdtdatahash" xmlns:w16se="http://schemas.microsoft.com/office/word/2015/wordml/symex" xmlns:wpg="http://schemas.microsoft.com/office/word/2010/wordprocessingGroup" xmlns:wpi="http://schemas.microsoft.com/office/word/2010/wordprocessingInk" xmlns:wne="http://schemas.microsoft.com/office/word/2006/wordml" xmlns:wps="http://schemas.microsoft.com/office/word/2010/wordprocessingShape" mc:Ignorable="w14 w15 w16se w16cid w16 w16cex w16sdtdh wp14">
   <w:p>
     <w:pPr>
       <w:pStyle w:val="Footer"/>
@@ -411,7 +2312,6 @@
         <w:showingPlcHdr/>
         <w15:appearance w15:val="hidden"/>
       </w:sdtPr>
-      <w:sdtEndPr/>
       <w:sdtContent>
         <w:r>
           <w:t>[Type here]</w:t>
@@ -431,7 +2331,6 @@
         <w:showingPlcHdr/>
         <w15:appearance w15:val="hidden"/>
       </w:sdtPr>
-      <w:sdtEndPr/>
       <w:sdtContent>
         <w:r>
           <w:t>[Type here]</w:t>
@@ -451,7 +2350,6 @@
         <w:showingPlcHdr/>
         <w15:appearance w15:val="hidden"/>
       </w:sdtPr>
-      <w:sdtEndPr/>
       <w:sdtContent>
         <w:r>
           <w:t>[Type here]</w:t>
@@ -463,7 +2361,7 @@
 </file>
 
 <file path=word/footer2.xml><?xml version="1.0" encoding="utf-8"?>
-<w:ftr xmlns:wpc="http://schemas.microsoft.com/office/word/2010/wordprocessingCanvas" xmlns:mc="http://schemas.openxmlformats.org/markup-compatibility/2006" xmlns:o="urn:schemas-microsoft-com:office:office" xmlns:r="http://schemas.openxmlformats.org/officeDocument/2006/relationships" xmlns:m="http://schemas.openxmlformats.org/officeDocument/2006/math" xmlns:v="urn:schemas-microsoft-com:vml" xmlns:wp14="http://schemas.microsoft.com/office/word/2010/wordprocessingDrawing" xmlns:wp="http://schemas.openxmlformats.org/drawingml/2006/wordprocessingDrawing" xmlns:w10="urn:schemas-microsoft-com:office:word" xmlns:w="http://schemas.openxmlformats.org/wordprocessingml/2006/main" xmlns:w14="http://schemas.microsoft.com/office/word/2010/wordml" xmlns:w15="http://schemas.microsoft.com/office/word/2012/wordml" xmlns:wpg="http://schemas.microsoft.com/office/word/2010/wordprocessingGroup" xmlns:wpi="http://schemas.microsoft.com/office/word/2010/wordprocessingInk" xmlns:wne="http://schemas.microsoft.com/office/word/2006/wordml" xmlns:wps="http://schemas.microsoft.com/office/word/2010/wordprocessingShape" mc:Ignorable="w14 w15 wp14">
+<w:ftr xmlns:wpc="http://schemas.microsoft.com/office/word/2010/wordprocessingCanvas" xmlns:cx="http://schemas.microsoft.com/office/drawing/2014/chartex" xmlns:cx1="http://schemas.microsoft.com/office/drawing/2015/9/8/chartex" xmlns:cx2="http://schemas.microsoft.com/office/drawing/2015/10/21/chartex" xmlns:cx3="http://schemas.microsoft.com/office/drawing/2016/5/9/chartex" xmlns:cx4="http://schemas.microsoft.com/office/drawing/2016/5/10/chartex" xmlns:cx5="http://schemas.microsoft.com/office/drawing/2016/5/11/chartex" xmlns:cx6="http://schemas.microsoft.com/office/drawing/2016/5/12/chartex" xmlns:cx7="http://schemas.microsoft.com/office/drawing/2016/5/13/chartex" xmlns:cx8="http://schemas.microsoft.com/office/drawing/2016/5/14/chartex" xmlns:mc="http://schemas.openxmlformats.org/markup-compatibility/2006" xmlns:aink="http://schemas.microsoft.com/office/drawing/2016/ink" xmlns:am3d="http://schemas.microsoft.com/office/drawing/2017/model3d" xmlns:o="urn:schemas-microsoft-com:office:office" xmlns:oel="http://schemas.microsoft.com/office/2019/extlst" xmlns:r="http://schemas.openxmlformats.org/officeDocument/2006/relationships" xmlns:m="http://schemas.openxmlformats.org/officeDocument/2006/math" xmlns:v="urn:schemas-microsoft-com:vml" xmlns:wp14="http://schemas.microsoft.com/office/word/2010/wordprocessingDrawing" xmlns:wp="http://schemas.openxmlformats.org/drawingml/2006/wordprocessingDrawing" xmlns:w10="urn:schemas-microsoft-com:office:word" xmlns:w="http://schemas.openxmlformats.org/wordprocessingml/2006/main" xmlns:w14="http://schemas.microsoft.com/office/word/2010/wordml" xmlns:w15="http://schemas.microsoft.com/office/word/2012/wordml" xmlns:w16cex="http://schemas.microsoft.com/office/word/2018/wordml/cex" xmlns:w16cid="http://schemas.microsoft.com/office/word/2016/wordml/cid" xmlns:w16="http://schemas.microsoft.com/office/word/2018/wordml" xmlns:w16sdtdh="http://schemas.microsoft.com/office/word/2020/wordml/sdtdatahash" xmlns:w16se="http://schemas.microsoft.com/office/word/2015/wordml/symex" xmlns:wpg="http://schemas.microsoft.com/office/word/2010/wordprocessingGroup" xmlns:wpi="http://schemas.microsoft.com/office/word/2010/wordprocessingInk" xmlns:wne="http://schemas.microsoft.com/office/word/2006/wordml" xmlns:wps="http://schemas.microsoft.com/office/word/2010/wordprocessingShape" mc:Ignorable="w14 w15 w16se w16cid w16 w16cex w16sdtdh wp14">
   <w:tbl>
     <w:tblPr>
       <w:tblW w:w="5000" w:type="pct"/>
@@ -498,7 +2396,6 @@
               <w:dataBinding w:prefixMappings="xmlns:ns0='http://purl.org/dc/elements/1.1/' xmlns:ns1='http://schemas.openxmlformats.org/package/2006/metadata/core-properties' " w:xpath="/ns1:coreProperties[1]/ns0:title[1]" w:storeItemID="{6C3C8BC8-F283-45AE-878A-BAB7291924A1}"/>
               <w:text/>
             </w:sdtPr>
-            <w:sdtEndPr/>
             <w:sdtContent>
               <w:r>
                 <w:t>&lt;PROJECT NAME&gt; Executive Summary</w:t>
@@ -608,7 +2505,7 @@
             <w:rPr>
               <w:noProof/>
             </w:rPr>
-            <w:t>3</w:t>
+            <w:t>13</w:t>
           </w:r>
           <w:r>
             <w:rPr>
@@ -629,7 +2526,7 @@
 </file>
 
 <file path=word/footer3.xml><?xml version="1.0" encoding="utf-8"?>
-<w:ftr xmlns:wpc="http://schemas.microsoft.com/office/word/2010/wordprocessingCanvas" xmlns:mc="http://schemas.openxmlformats.org/markup-compatibility/2006" xmlns:o="urn:schemas-microsoft-com:office:office" xmlns:r="http://schemas.openxmlformats.org/officeDocument/2006/relationships" xmlns:m="http://schemas.openxmlformats.org/officeDocument/2006/math" xmlns:v="urn:schemas-microsoft-com:vml" xmlns:wp14="http://schemas.microsoft.com/office/word/2010/wordprocessingDrawing" xmlns:wp="http://schemas.openxmlformats.org/drawingml/2006/wordprocessingDrawing" xmlns:w10="urn:schemas-microsoft-com:office:word" xmlns:w="http://schemas.openxmlformats.org/wordprocessingml/2006/main" xmlns:w14="http://schemas.microsoft.com/office/word/2010/wordml" xmlns:w15="http://schemas.microsoft.com/office/word/2012/wordml" xmlns:wpg="http://schemas.microsoft.com/office/word/2010/wordprocessingGroup" xmlns:wpi="http://schemas.microsoft.com/office/word/2010/wordprocessingInk" xmlns:wne="http://schemas.microsoft.com/office/word/2006/wordml" xmlns:wps="http://schemas.microsoft.com/office/word/2010/wordprocessingShape" mc:Ignorable="w14 w15 wp14">
+<w:ftr xmlns:wpc="http://schemas.microsoft.com/office/word/2010/wordprocessingCanvas" xmlns:cx="http://schemas.microsoft.com/office/drawing/2014/chartex" xmlns:cx1="http://schemas.microsoft.com/office/drawing/2015/9/8/chartex" xmlns:cx2="http://schemas.microsoft.com/office/drawing/2015/10/21/chartex" xmlns:cx3="http://schemas.microsoft.com/office/drawing/2016/5/9/chartex" xmlns:cx4="http://schemas.microsoft.com/office/drawing/2016/5/10/chartex" xmlns:cx5="http://schemas.microsoft.com/office/drawing/2016/5/11/chartex" xmlns:cx6="http://schemas.microsoft.com/office/drawing/2016/5/12/chartex" xmlns:cx7="http://schemas.microsoft.com/office/drawing/2016/5/13/chartex" xmlns:cx8="http://schemas.microsoft.com/office/drawing/2016/5/14/chartex" xmlns:mc="http://schemas.openxmlformats.org/markup-compatibility/2006" xmlns:aink="http://schemas.microsoft.com/office/drawing/2016/ink" xmlns:am3d="http://schemas.microsoft.com/office/drawing/2017/model3d" xmlns:o="urn:schemas-microsoft-com:office:office" xmlns:oel="http://schemas.microsoft.com/office/2019/extlst" xmlns:r="http://schemas.openxmlformats.org/officeDocument/2006/relationships" xmlns:m="http://schemas.openxmlformats.org/officeDocument/2006/math" xmlns:v="urn:schemas-microsoft-com:vml" xmlns:wp14="http://schemas.microsoft.com/office/word/2010/wordprocessingDrawing" xmlns:wp="http://schemas.openxmlformats.org/drawingml/2006/wordprocessingDrawing" xmlns:w10="urn:schemas-microsoft-com:office:word" xmlns:w="http://schemas.openxmlformats.org/wordprocessingml/2006/main" xmlns:w14="http://schemas.microsoft.com/office/word/2010/wordml" xmlns:w15="http://schemas.microsoft.com/office/word/2012/wordml" xmlns:w16cex="http://schemas.microsoft.com/office/word/2018/wordml/cex" xmlns:w16cid="http://schemas.microsoft.com/office/word/2016/wordml/cid" xmlns:w16="http://schemas.microsoft.com/office/word/2018/wordml" xmlns:w16sdtdh="http://schemas.microsoft.com/office/word/2020/wordml/sdtdatahash" xmlns:w16se="http://schemas.microsoft.com/office/word/2015/wordml/symex" xmlns:wpg="http://schemas.microsoft.com/office/word/2010/wordprocessingGroup" xmlns:wpi="http://schemas.microsoft.com/office/word/2010/wordprocessingInk" xmlns:wne="http://schemas.microsoft.com/office/word/2006/wordml" xmlns:wps="http://schemas.microsoft.com/office/word/2010/wordprocessingShape" mc:Ignorable="w14 w15 w16se w16cid w16 w16cex w16sdtdh wp14">
   <w:p>
     <w:pPr>
       <w:pStyle w:val="Footer"/>
@@ -645,7 +2542,6 @@
         <w:dataBinding w:prefixMappings="xmlns:ns0='http://purl.org/dc/elements/1.1/' xmlns:ns1='http://schemas.openxmlformats.org/package/2006/metadata/core-properties' " w:xpath="/ns1:coreProperties[1]/ns0:title[1]" w:storeItemID="{6C3C8BC8-F283-45AE-878A-BAB7291924A1}"/>
         <w:text/>
       </w:sdtPr>
-      <w:sdtEndPr/>
       <w:sdtContent>
         <w:r>
           <w:t>&lt;PROJECT NAME&gt; Executive Summary</w:t>
@@ -751,7 +2647,7 @@
 </file>
 
 <file path=word/footnotes.xml><?xml version="1.0" encoding="utf-8"?>
-<w:footnotes xmlns:wpc="http://schemas.microsoft.com/office/word/2010/wordprocessingCanvas" xmlns:mc="http://schemas.openxmlformats.org/markup-compatibility/2006" xmlns:o="urn:schemas-microsoft-com:office:office" xmlns:r="http://schemas.openxmlformats.org/officeDocument/2006/relationships" xmlns:m="http://schemas.openxmlformats.org/officeDocument/2006/math" xmlns:v="urn:schemas-microsoft-com:vml" xmlns:wp14="http://schemas.microsoft.com/office/word/2010/wordprocessingDrawing" xmlns:wp="http://schemas.openxmlformats.org/drawingml/2006/wordprocessingDrawing" xmlns:w10="urn:schemas-microsoft-com:office:word" xmlns:w="http://schemas.openxmlformats.org/wordprocessingml/2006/main" xmlns:w14="http://schemas.microsoft.com/office/word/2010/wordml" xmlns:w15="http://schemas.microsoft.com/office/word/2012/wordml" xmlns:wpg="http://schemas.microsoft.com/office/word/2010/wordprocessingGroup" xmlns:wpi="http://schemas.microsoft.com/office/word/2010/wordprocessingInk" xmlns:wne="http://schemas.microsoft.com/office/word/2006/wordml" xmlns:wps="http://schemas.microsoft.com/office/word/2010/wordprocessingShape" mc:Ignorable="w14 w15 wp14">
+<w:footnotes xmlns:wpc="http://schemas.microsoft.com/office/word/2010/wordprocessingCanvas" xmlns:cx="http://schemas.microsoft.com/office/drawing/2014/chartex" xmlns:cx1="http://schemas.microsoft.com/office/drawing/2015/9/8/chartex" xmlns:cx2="http://schemas.microsoft.com/office/drawing/2015/10/21/chartex" xmlns:cx3="http://schemas.microsoft.com/office/drawing/2016/5/9/chartex" xmlns:cx4="http://schemas.microsoft.com/office/drawing/2016/5/10/chartex" xmlns:cx5="http://schemas.microsoft.com/office/drawing/2016/5/11/chartex" xmlns:cx6="http://schemas.microsoft.com/office/drawing/2016/5/12/chartex" xmlns:cx7="http://schemas.microsoft.com/office/drawing/2016/5/13/chartex" xmlns:cx8="http://schemas.microsoft.com/office/drawing/2016/5/14/chartex" xmlns:mc="http://schemas.openxmlformats.org/markup-compatibility/2006" xmlns:aink="http://schemas.microsoft.com/office/drawing/2016/ink" xmlns:am3d="http://schemas.microsoft.com/office/drawing/2017/model3d" xmlns:o="urn:schemas-microsoft-com:office:office" xmlns:oel="http://schemas.microsoft.com/office/2019/extlst" xmlns:r="http://schemas.openxmlformats.org/officeDocument/2006/relationships" xmlns:m="http://schemas.openxmlformats.org/officeDocument/2006/math" xmlns:v="urn:schemas-microsoft-com:vml" xmlns:wp14="http://schemas.microsoft.com/office/word/2010/wordprocessingDrawing" xmlns:wp="http://schemas.openxmlformats.org/drawingml/2006/wordprocessingDrawing" xmlns:w10="urn:schemas-microsoft-com:office:word" xmlns:w="http://schemas.openxmlformats.org/wordprocessingml/2006/main" xmlns:w14="http://schemas.microsoft.com/office/word/2010/wordml" xmlns:w15="http://schemas.microsoft.com/office/word/2012/wordml" xmlns:w16cex="http://schemas.microsoft.com/office/word/2018/wordml/cex" xmlns:w16cid="http://schemas.microsoft.com/office/word/2016/wordml/cid" xmlns:w16="http://schemas.microsoft.com/office/word/2018/wordml" xmlns:w16sdtdh="http://schemas.microsoft.com/office/word/2020/wordml/sdtdatahash" xmlns:w16se="http://schemas.microsoft.com/office/word/2015/wordml/symex" xmlns:wpg="http://schemas.microsoft.com/office/word/2010/wordprocessingGroup" xmlns:wpi="http://schemas.microsoft.com/office/word/2010/wordprocessingInk" xmlns:wne="http://schemas.microsoft.com/office/word/2006/wordml" xmlns:wps="http://schemas.microsoft.com/office/word/2010/wordprocessingShape" mc:Ignorable="w14 w15 w16se w16cid w16 w16cex w16sdtdh wp14">
   <w:footnote w:type="separator" w:id="-1">
     <w:p>
       <w:pPr>
@@ -775,8 +2671,804 @@
 </w:footnotes>
 </file>
 
+<file path=word/numbering.xml><?xml version="1.0" encoding="utf-8"?>
+<w:numbering xmlns:wpc="http://schemas.microsoft.com/office/word/2010/wordprocessingCanvas" xmlns:cx="http://schemas.microsoft.com/office/drawing/2014/chartex" xmlns:cx1="http://schemas.microsoft.com/office/drawing/2015/9/8/chartex" xmlns:cx2="http://schemas.microsoft.com/office/drawing/2015/10/21/chartex" xmlns:cx3="http://schemas.microsoft.com/office/drawing/2016/5/9/chartex" xmlns:cx4="http://schemas.microsoft.com/office/drawing/2016/5/10/chartex" xmlns:cx5="http://schemas.microsoft.com/office/drawing/2016/5/11/chartex" xmlns:cx6="http://schemas.microsoft.com/office/drawing/2016/5/12/chartex" xmlns:cx7="http://schemas.microsoft.com/office/drawing/2016/5/13/chartex" xmlns:cx8="http://schemas.microsoft.com/office/drawing/2016/5/14/chartex" xmlns:mc="http://schemas.openxmlformats.org/markup-compatibility/2006" xmlns:aink="http://schemas.microsoft.com/office/drawing/2016/ink" xmlns:am3d="http://schemas.microsoft.com/office/drawing/2017/model3d" xmlns:o="urn:schemas-microsoft-com:office:office" xmlns:oel="http://schemas.microsoft.com/office/2019/extlst" xmlns:r="http://schemas.openxmlformats.org/officeDocument/2006/relationships" xmlns:m="http://schemas.openxmlformats.org/officeDocument/2006/math" xmlns:v="urn:schemas-microsoft-com:vml" xmlns:wp14="http://schemas.microsoft.com/office/word/2010/wordprocessingDrawing" xmlns:wp="http://schemas.openxmlformats.org/drawingml/2006/wordprocessingDrawing" xmlns:w10="urn:schemas-microsoft-com:office:word" xmlns:w="http://schemas.openxmlformats.org/wordprocessingml/2006/main" xmlns:w14="http://schemas.microsoft.com/office/word/2010/wordml" xmlns:w15="http://schemas.microsoft.com/office/word/2012/wordml" xmlns:w16cex="http://schemas.microsoft.com/office/word/2018/wordml/cex" xmlns:w16cid="http://schemas.microsoft.com/office/word/2016/wordml/cid" xmlns:w16="http://schemas.microsoft.com/office/word/2018/wordml" xmlns:w16sdtdh="http://schemas.microsoft.com/office/word/2020/wordml/sdtdatahash" xmlns:w16se="http://schemas.microsoft.com/office/word/2015/wordml/symex" xmlns:wpg="http://schemas.microsoft.com/office/word/2010/wordprocessingGroup" xmlns:wpi="http://schemas.microsoft.com/office/word/2010/wordprocessingInk" xmlns:wne="http://schemas.microsoft.com/office/word/2006/wordml" xmlns:wps="http://schemas.microsoft.com/office/word/2010/wordprocessingShape" mc:Ignorable="w14 w15 w16se w16cid w16 w16cex w16sdtdh wp14">
+  <w:abstractNum w:abstractNumId="0" w15:restartNumberingAfterBreak="0">
+    <w:nsid w:val="0A3B2A98"/>
+    <w:multiLevelType w:val="multilevel"/>
+    <w:tmpl w:val="8F1C8C82"/>
+    <w:lvl w:ilvl="0">
+      <w:start w:val="1"/>
+      <w:numFmt w:val="decimal"/>
+      <w:lvlText w:val="%1"/>
+      <w:lvlJc w:val="left"/>
+      <w:pPr>
+        <w:ind w:left="360" w:hanging="360"/>
+      </w:pPr>
+      <w:rPr>
+        <w:rFonts w:hint="default"/>
+      </w:rPr>
+    </w:lvl>
+    <w:lvl w:ilvl="1">
+      <w:start w:val="1"/>
+      <w:numFmt w:val="decimal"/>
+      <w:lvlText w:val="%1.%2"/>
+      <w:lvlJc w:val="left"/>
+      <w:pPr>
+        <w:ind w:left="1080" w:hanging="360"/>
+      </w:pPr>
+      <w:rPr>
+        <w:rFonts w:hint="default"/>
+      </w:rPr>
+    </w:lvl>
+    <w:lvl w:ilvl="2">
+      <w:start w:val="1"/>
+      <w:numFmt w:val="decimal"/>
+      <w:lvlText w:val="%1.%2.%3"/>
+      <w:lvlJc w:val="left"/>
+      <w:pPr>
+        <w:ind w:left="2160" w:hanging="720"/>
+      </w:pPr>
+      <w:rPr>
+        <w:rFonts w:hint="default"/>
+      </w:rPr>
+    </w:lvl>
+    <w:lvl w:ilvl="3">
+      <w:start w:val="1"/>
+      <w:numFmt w:val="decimal"/>
+      <w:lvlText w:val="%1.%2.%3.%4"/>
+      <w:lvlJc w:val="left"/>
+      <w:pPr>
+        <w:ind w:left="2880" w:hanging="720"/>
+      </w:pPr>
+      <w:rPr>
+        <w:rFonts w:hint="default"/>
+      </w:rPr>
+    </w:lvl>
+    <w:lvl w:ilvl="4">
+      <w:start w:val="1"/>
+      <w:numFmt w:val="decimal"/>
+      <w:lvlText w:val="%1.%2.%3.%4.%5"/>
+      <w:lvlJc w:val="left"/>
+      <w:pPr>
+        <w:ind w:left="3960" w:hanging="1080"/>
+      </w:pPr>
+      <w:rPr>
+        <w:rFonts w:hint="default"/>
+      </w:rPr>
+    </w:lvl>
+    <w:lvl w:ilvl="5">
+      <w:start w:val="1"/>
+      <w:numFmt w:val="decimal"/>
+      <w:lvlText w:val="%1.%2.%3.%4.%5.%6"/>
+      <w:lvlJc w:val="left"/>
+      <w:pPr>
+        <w:ind w:left="4680" w:hanging="1080"/>
+      </w:pPr>
+      <w:rPr>
+        <w:rFonts w:hint="default"/>
+      </w:rPr>
+    </w:lvl>
+    <w:lvl w:ilvl="6">
+      <w:start w:val="1"/>
+      <w:numFmt w:val="decimal"/>
+      <w:lvlText w:val="%1.%2.%3.%4.%5.%6.%7"/>
+      <w:lvlJc w:val="left"/>
+      <w:pPr>
+        <w:ind w:left="5760" w:hanging="1440"/>
+      </w:pPr>
+      <w:rPr>
+        <w:rFonts w:hint="default"/>
+      </w:rPr>
+    </w:lvl>
+    <w:lvl w:ilvl="7">
+      <w:start w:val="1"/>
+      <w:numFmt w:val="decimal"/>
+      <w:lvlText w:val="%1.%2.%3.%4.%5.%6.%7.%8"/>
+      <w:lvlJc w:val="left"/>
+      <w:pPr>
+        <w:ind w:left="6480" w:hanging="1440"/>
+      </w:pPr>
+      <w:rPr>
+        <w:rFonts w:hint="default"/>
+      </w:rPr>
+    </w:lvl>
+    <w:lvl w:ilvl="8">
+      <w:start w:val="1"/>
+      <w:numFmt w:val="decimal"/>
+      <w:lvlText w:val="%1.%2.%3.%4.%5.%6.%7.%8.%9"/>
+      <w:lvlJc w:val="left"/>
+      <w:pPr>
+        <w:ind w:left="7560" w:hanging="1800"/>
+      </w:pPr>
+      <w:rPr>
+        <w:rFonts w:hint="default"/>
+      </w:rPr>
+    </w:lvl>
+  </w:abstractNum>
+  <w:abstractNum w:abstractNumId="1" w15:restartNumberingAfterBreak="0">
+    <w:nsid w:val="197F550A"/>
+    <w:multiLevelType w:val="hybridMultilevel"/>
+    <w:tmpl w:val="E5129C48"/>
+    <w:lvl w:ilvl="0" w:tplc="9B78E864">
+      <w:start w:val="1"/>
+      <w:numFmt w:val="decimal"/>
+      <w:lvlText w:val="%1."/>
+      <w:lvlJc w:val="left"/>
+      <w:pPr>
+        <w:ind w:left="1080" w:hanging="360"/>
+      </w:pPr>
+      <w:rPr>
+        <w:rFonts w:hint="default"/>
+      </w:rPr>
+    </w:lvl>
+    <w:lvl w:ilvl="1" w:tplc="0C090019" w:tentative="1">
+      <w:start w:val="1"/>
+      <w:numFmt w:val="lowerLetter"/>
+      <w:lvlText w:val="%2."/>
+      <w:lvlJc w:val="left"/>
+      <w:pPr>
+        <w:ind w:left="1800" w:hanging="360"/>
+      </w:pPr>
+    </w:lvl>
+    <w:lvl w:ilvl="2" w:tplc="0C09001B" w:tentative="1">
+      <w:start w:val="1"/>
+      <w:numFmt w:val="lowerRoman"/>
+      <w:lvlText w:val="%3."/>
+      <w:lvlJc w:val="right"/>
+      <w:pPr>
+        <w:ind w:left="2520" w:hanging="180"/>
+      </w:pPr>
+    </w:lvl>
+    <w:lvl w:ilvl="3" w:tplc="0C09000F" w:tentative="1">
+      <w:start w:val="1"/>
+      <w:numFmt w:val="decimal"/>
+      <w:lvlText w:val="%4."/>
+      <w:lvlJc w:val="left"/>
+      <w:pPr>
+        <w:ind w:left="3240" w:hanging="360"/>
+      </w:pPr>
+    </w:lvl>
+    <w:lvl w:ilvl="4" w:tplc="0C090019" w:tentative="1">
+      <w:start w:val="1"/>
+      <w:numFmt w:val="lowerLetter"/>
+      <w:lvlText w:val="%5."/>
+      <w:lvlJc w:val="left"/>
+      <w:pPr>
+        <w:ind w:left="3960" w:hanging="360"/>
+      </w:pPr>
+    </w:lvl>
+    <w:lvl w:ilvl="5" w:tplc="0C09001B" w:tentative="1">
+      <w:start w:val="1"/>
+      <w:numFmt w:val="lowerRoman"/>
+      <w:lvlText w:val="%6."/>
+      <w:lvlJc w:val="right"/>
+      <w:pPr>
+        <w:ind w:left="4680" w:hanging="180"/>
+      </w:pPr>
+    </w:lvl>
+    <w:lvl w:ilvl="6" w:tplc="0C09000F" w:tentative="1">
+      <w:start w:val="1"/>
+      <w:numFmt w:val="decimal"/>
+      <w:lvlText w:val="%7."/>
+      <w:lvlJc w:val="left"/>
+      <w:pPr>
+        <w:ind w:left="5400" w:hanging="360"/>
+      </w:pPr>
+    </w:lvl>
+    <w:lvl w:ilvl="7" w:tplc="0C090019" w:tentative="1">
+      <w:start w:val="1"/>
+      <w:numFmt w:val="lowerLetter"/>
+      <w:lvlText w:val="%8."/>
+      <w:lvlJc w:val="left"/>
+      <w:pPr>
+        <w:ind w:left="6120" w:hanging="360"/>
+      </w:pPr>
+    </w:lvl>
+    <w:lvl w:ilvl="8" w:tplc="0C09001B" w:tentative="1">
+      <w:start w:val="1"/>
+      <w:numFmt w:val="lowerRoman"/>
+      <w:lvlText w:val="%9."/>
+      <w:lvlJc w:val="right"/>
+      <w:pPr>
+        <w:ind w:left="6840" w:hanging="180"/>
+      </w:pPr>
+    </w:lvl>
+  </w:abstractNum>
+  <w:abstractNum w:abstractNumId="2" w15:restartNumberingAfterBreak="0">
+    <w:nsid w:val="333E2193"/>
+    <w:multiLevelType w:val="hybridMultilevel"/>
+    <w:tmpl w:val="70B07592"/>
+    <w:lvl w:ilvl="0" w:tplc="451E15D2">
+      <w:start w:val="1"/>
+      <w:numFmt w:val="decimal"/>
+      <w:lvlText w:val="%1."/>
+      <w:lvlJc w:val="left"/>
+      <w:pPr>
+        <w:ind w:left="1080" w:hanging="360"/>
+      </w:pPr>
+      <w:rPr>
+        <w:rFonts w:hint="default"/>
+      </w:rPr>
+    </w:lvl>
+    <w:lvl w:ilvl="1" w:tplc="0C090019" w:tentative="1">
+      <w:start w:val="1"/>
+      <w:numFmt w:val="lowerLetter"/>
+      <w:lvlText w:val="%2."/>
+      <w:lvlJc w:val="left"/>
+      <w:pPr>
+        <w:ind w:left="1800" w:hanging="360"/>
+      </w:pPr>
+    </w:lvl>
+    <w:lvl w:ilvl="2" w:tplc="0C09001B" w:tentative="1">
+      <w:start w:val="1"/>
+      <w:numFmt w:val="lowerRoman"/>
+      <w:lvlText w:val="%3."/>
+      <w:lvlJc w:val="right"/>
+      <w:pPr>
+        <w:ind w:left="2520" w:hanging="180"/>
+      </w:pPr>
+    </w:lvl>
+    <w:lvl w:ilvl="3" w:tplc="0C09000F" w:tentative="1">
+      <w:start w:val="1"/>
+      <w:numFmt w:val="decimal"/>
+      <w:lvlText w:val="%4."/>
+      <w:lvlJc w:val="left"/>
+      <w:pPr>
+        <w:ind w:left="3240" w:hanging="360"/>
+      </w:pPr>
+    </w:lvl>
+    <w:lvl w:ilvl="4" w:tplc="0C090019" w:tentative="1">
+      <w:start w:val="1"/>
+      <w:numFmt w:val="lowerLetter"/>
+      <w:lvlText w:val="%5."/>
+      <w:lvlJc w:val="left"/>
+      <w:pPr>
+        <w:ind w:left="3960" w:hanging="360"/>
+      </w:pPr>
+    </w:lvl>
+    <w:lvl w:ilvl="5" w:tplc="0C09001B" w:tentative="1">
+      <w:start w:val="1"/>
+      <w:numFmt w:val="lowerRoman"/>
+      <w:lvlText w:val="%6."/>
+      <w:lvlJc w:val="right"/>
+      <w:pPr>
+        <w:ind w:left="4680" w:hanging="180"/>
+      </w:pPr>
+    </w:lvl>
+    <w:lvl w:ilvl="6" w:tplc="0C09000F" w:tentative="1">
+      <w:start w:val="1"/>
+      <w:numFmt w:val="decimal"/>
+      <w:lvlText w:val="%7."/>
+      <w:lvlJc w:val="left"/>
+      <w:pPr>
+        <w:ind w:left="5400" w:hanging="360"/>
+      </w:pPr>
+    </w:lvl>
+    <w:lvl w:ilvl="7" w:tplc="0C090019" w:tentative="1">
+      <w:start w:val="1"/>
+      <w:numFmt w:val="lowerLetter"/>
+      <w:lvlText w:val="%8."/>
+      <w:lvlJc w:val="left"/>
+      <w:pPr>
+        <w:ind w:left="6120" w:hanging="360"/>
+      </w:pPr>
+    </w:lvl>
+    <w:lvl w:ilvl="8" w:tplc="0C09001B" w:tentative="1">
+      <w:start w:val="1"/>
+      <w:numFmt w:val="lowerRoman"/>
+      <w:lvlText w:val="%9."/>
+      <w:lvlJc w:val="right"/>
+      <w:pPr>
+        <w:ind w:left="6840" w:hanging="180"/>
+      </w:pPr>
+    </w:lvl>
+  </w:abstractNum>
+  <w:abstractNum w:abstractNumId="3" w15:restartNumberingAfterBreak="0">
+    <w:nsid w:val="36E36050"/>
+    <w:multiLevelType w:val="multilevel"/>
+    <w:tmpl w:val="62F2699E"/>
+    <w:lvl w:ilvl="0">
+      <w:start w:val="1"/>
+      <w:numFmt w:val="decimal"/>
+      <w:lvlText w:val="%1."/>
+      <w:lvlJc w:val="left"/>
+      <w:pPr>
+        <w:ind w:left="360" w:hanging="360"/>
+      </w:pPr>
+      <w:rPr>
+        <w:rFonts w:hint="default"/>
+        <w:b/>
+      </w:rPr>
+    </w:lvl>
+    <w:lvl w:ilvl="1">
+      <w:start w:val="1"/>
+      <w:numFmt w:val="decimal"/>
+      <w:lvlText w:val="%1.%2."/>
+      <w:lvlJc w:val="left"/>
+      <w:pPr>
+        <w:ind w:left="1800" w:hanging="720"/>
+      </w:pPr>
+      <w:rPr>
+        <w:rFonts w:hint="default"/>
+        <w:b/>
+      </w:rPr>
+    </w:lvl>
+    <w:lvl w:ilvl="2">
+      <w:start w:val="1"/>
+      <w:numFmt w:val="decimal"/>
+      <w:lvlText w:val="%1.%2.%3."/>
+      <w:lvlJc w:val="left"/>
+      <w:pPr>
+        <w:ind w:left="2880" w:hanging="720"/>
+      </w:pPr>
+      <w:rPr>
+        <w:rFonts w:hint="default"/>
+        <w:b/>
+      </w:rPr>
+    </w:lvl>
+    <w:lvl w:ilvl="3">
+      <w:start w:val="1"/>
+      <w:numFmt w:val="decimal"/>
+      <w:lvlText w:val="%1.%2.%3.%4."/>
+      <w:lvlJc w:val="left"/>
+      <w:pPr>
+        <w:ind w:left="4320" w:hanging="1080"/>
+      </w:pPr>
+      <w:rPr>
+        <w:rFonts w:hint="default"/>
+        <w:b/>
+      </w:rPr>
+    </w:lvl>
+    <w:lvl w:ilvl="4">
+      <w:start w:val="1"/>
+      <w:numFmt w:val="decimal"/>
+      <w:lvlText w:val="%1.%2.%3.%4.%5."/>
+      <w:lvlJc w:val="left"/>
+      <w:pPr>
+        <w:ind w:left="5400" w:hanging="1080"/>
+      </w:pPr>
+      <w:rPr>
+        <w:rFonts w:hint="default"/>
+        <w:b/>
+      </w:rPr>
+    </w:lvl>
+    <w:lvl w:ilvl="5">
+      <w:start w:val="1"/>
+      <w:numFmt w:val="decimal"/>
+      <w:lvlText w:val="%1.%2.%3.%4.%5.%6."/>
+      <w:lvlJc w:val="left"/>
+      <w:pPr>
+        <w:ind w:left="6840" w:hanging="1440"/>
+      </w:pPr>
+      <w:rPr>
+        <w:rFonts w:hint="default"/>
+        <w:b/>
+      </w:rPr>
+    </w:lvl>
+    <w:lvl w:ilvl="6">
+      <w:start w:val="1"/>
+      <w:numFmt w:val="decimal"/>
+      <w:lvlText w:val="%1.%2.%3.%4.%5.%6.%7."/>
+      <w:lvlJc w:val="left"/>
+      <w:pPr>
+        <w:ind w:left="7920" w:hanging="1440"/>
+      </w:pPr>
+      <w:rPr>
+        <w:rFonts w:hint="default"/>
+        <w:b/>
+      </w:rPr>
+    </w:lvl>
+    <w:lvl w:ilvl="7">
+      <w:start w:val="1"/>
+      <w:numFmt w:val="decimal"/>
+      <w:lvlText w:val="%1.%2.%3.%4.%5.%6.%7.%8."/>
+      <w:lvlJc w:val="left"/>
+      <w:pPr>
+        <w:ind w:left="9360" w:hanging="1800"/>
+      </w:pPr>
+      <w:rPr>
+        <w:rFonts w:hint="default"/>
+        <w:b/>
+      </w:rPr>
+    </w:lvl>
+    <w:lvl w:ilvl="8">
+      <w:start w:val="1"/>
+      <w:numFmt w:val="decimal"/>
+      <w:lvlText w:val="%1.%2.%3.%4.%5.%6.%7.%8.%9."/>
+      <w:lvlJc w:val="left"/>
+      <w:pPr>
+        <w:ind w:left="10440" w:hanging="1800"/>
+      </w:pPr>
+      <w:rPr>
+        <w:rFonts w:hint="default"/>
+        <w:b/>
+      </w:rPr>
+    </w:lvl>
+  </w:abstractNum>
+  <w:abstractNum w:abstractNumId="4" w15:restartNumberingAfterBreak="0">
+    <w:nsid w:val="562626B7"/>
+    <w:multiLevelType w:val="multilevel"/>
+    <w:tmpl w:val="F608570E"/>
+    <w:lvl w:ilvl="0">
+      <w:start w:val="1"/>
+      <w:numFmt w:val="decimal"/>
+      <w:lvlText w:val="%1"/>
+      <w:lvlJc w:val="left"/>
+      <w:pPr>
+        <w:ind w:left="360" w:hanging="360"/>
+      </w:pPr>
+      <w:rPr>
+        <w:rFonts w:hint="default"/>
+        <w:b/>
+      </w:rPr>
+    </w:lvl>
+    <w:lvl w:ilvl="1">
+      <w:start w:val="1"/>
+      <w:numFmt w:val="decimal"/>
+      <w:lvlText w:val="%1.%2"/>
+      <w:lvlJc w:val="left"/>
+      <w:pPr>
+        <w:ind w:left="1440" w:hanging="360"/>
+      </w:pPr>
+      <w:rPr>
+        <w:rFonts w:hint="default"/>
+        <w:b/>
+      </w:rPr>
+    </w:lvl>
+    <w:lvl w:ilvl="2">
+      <w:start w:val="1"/>
+      <w:numFmt w:val="decimal"/>
+      <w:lvlText w:val="%1.%2.%3"/>
+      <w:lvlJc w:val="left"/>
+      <w:pPr>
+        <w:ind w:left="2880" w:hanging="720"/>
+      </w:pPr>
+      <w:rPr>
+        <w:rFonts w:hint="default"/>
+        <w:b/>
+      </w:rPr>
+    </w:lvl>
+    <w:lvl w:ilvl="3">
+      <w:start w:val="1"/>
+      <w:numFmt w:val="decimal"/>
+      <w:lvlText w:val="%1.%2.%3.%4"/>
+      <w:lvlJc w:val="left"/>
+      <w:pPr>
+        <w:ind w:left="3960" w:hanging="720"/>
+      </w:pPr>
+      <w:rPr>
+        <w:rFonts w:hint="default"/>
+        <w:b/>
+      </w:rPr>
+    </w:lvl>
+    <w:lvl w:ilvl="4">
+      <w:start w:val="1"/>
+      <w:numFmt w:val="decimal"/>
+      <w:lvlText w:val="%1.%2.%3.%4.%5"/>
+      <w:lvlJc w:val="left"/>
+      <w:pPr>
+        <w:ind w:left="5400" w:hanging="1080"/>
+      </w:pPr>
+      <w:rPr>
+        <w:rFonts w:hint="default"/>
+        <w:b/>
+      </w:rPr>
+    </w:lvl>
+    <w:lvl w:ilvl="5">
+      <w:start w:val="1"/>
+      <w:numFmt w:val="decimal"/>
+      <w:lvlText w:val="%1.%2.%3.%4.%5.%6"/>
+      <w:lvlJc w:val="left"/>
+      <w:pPr>
+        <w:ind w:left="6480" w:hanging="1080"/>
+      </w:pPr>
+      <w:rPr>
+        <w:rFonts w:hint="default"/>
+        <w:b/>
+      </w:rPr>
+    </w:lvl>
+    <w:lvl w:ilvl="6">
+      <w:start w:val="1"/>
+      <w:numFmt w:val="decimal"/>
+      <w:lvlText w:val="%1.%2.%3.%4.%5.%6.%7"/>
+      <w:lvlJc w:val="left"/>
+      <w:pPr>
+        <w:ind w:left="7920" w:hanging="1440"/>
+      </w:pPr>
+      <w:rPr>
+        <w:rFonts w:hint="default"/>
+        <w:b/>
+      </w:rPr>
+    </w:lvl>
+    <w:lvl w:ilvl="7">
+      <w:start w:val="1"/>
+      <w:numFmt w:val="decimal"/>
+      <w:lvlText w:val="%1.%2.%3.%4.%5.%6.%7.%8"/>
+      <w:lvlJc w:val="left"/>
+      <w:pPr>
+        <w:ind w:left="9000" w:hanging="1440"/>
+      </w:pPr>
+      <w:rPr>
+        <w:rFonts w:hint="default"/>
+        <w:b/>
+      </w:rPr>
+    </w:lvl>
+    <w:lvl w:ilvl="8">
+      <w:start w:val="1"/>
+      <w:numFmt w:val="decimal"/>
+      <w:lvlText w:val="%1.%2.%3.%4.%5.%6.%7.%8.%9"/>
+      <w:lvlJc w:val="left"/>
+      <w:pPr>
+        <w:ind w:left="10440" w:hanging="1800"/>
+      </w:pPr>
+      <w:rPr>
+        <w:rFonts w:hint="default"/>
+        <w:b/>
+      </w:rPr>
+    </w:lvl>
+  </w:abstractNum>
+  <w:abstractNum w:abstractNumId="5" w15:restartNumberingAfterBreak="0">
+    <w:nsid w:val="5A2E72F8"/>
+    <w:multiLevelType w:val="multilevel"/>
+    <w:tmpl w:val="D53046FC"/>
+    <w:lvl w:ilvl="0">
+      <w:start w:val="1"/>
+      <w:numFmt w:val="decimal"/>
+      <w:lvlText w:val="%1"/>
+      <w:lvlJc w:val="left"/>
+      <w:pPr>
+        <w:ind w:left="360" w:hanging="360"/>
+      </w:pPr>
+      <w:rPr>
+        <w:rFonts w:hint="default"/>
+        <w:b/>
+      </w:rPr>
+    </w:lvl>
+    <w:lvl w:ilvl="1">
+      <w:start w:val="1"/>
+      <w:numFmt w:val="decimal"/>
+      <w:lvlText w:val="%1.%2"/>
+      <w:lvlJc w:val="left"/>
+      <w:pPr>
+        <w:ind w:left="1440" w:hanging="360"/>
+      </w:pPr>
+      <w:rPr>
+        <w:rFonts w:hint="default"/>
+        <w:b/>
+      </w:rPr>
+    </w:lvl>
+    <w:lvl w:ilvl="2">
+      <w:start w:val="1"/>
+      <w:numFmt w:val="decimal"/>
+      <w:lvlText w:val="%1.%2.%3"/>
+      <w:lvlJc w:val="left"/>
+      <w:pPr>
+        <w:ind w:left="2880" w:hanging="720"/>
+      </w:pPr>
+      <w:rPr>
+        <w:rFonts w:hint="default"/>
+        <w:b/>
+      </w:rPr>
+    </w:lvl>
+    <w:lvl w:ilvl="3">
+      <w:start w:val="1"/>
+      <w:numFmt w:val="decimal"/>
+      <w:lvlText w:val="%1.%2.%3.%4"/>
+      <w:lvlJc w:val="left"/>
+      <w:pPr>
+        <w:ind w:left="3960" w:hanging="720"/>
+      </w:pPr>
+      <w:rPr>
+        <w:rFonts w:hint="default"/>
+        <w:b/>
+      </w:rPr>
+    </w:lvl>
+    <w:lvl w:ilvl="4">
+      <w:start w:val="1"/>
+      <w:numFmt w:val="decimal"/>
+      <w:lvlText w:val="%1.%2.%3.%4.%5"/>
+      <w:lvlJc w:val="left"/>
+      <w:pPr>
+        <w:ind w:left="5400" w:hanging="1080"/>
+      </w:pPr>
+      <w:rPr>
+        <w:rFonts w:hint="default"/>
+        <w:b/>
+      </w:rPr>
+    </w:lvl>
+    <w:lvl w:ilvl="5">
+      <w:start w:val="1"/>
+      <w:numFmt w:val="decimal"/>
+      <w:lvlText w:val="%1.%2.%3.%4.%5.%6"/>
+      <w:lvlJc w:val="left"/>
+      <w:pPr>
+        <w:ind w:left="6480" w:hanging="1080"/>
+      </w:pPr>
+      <w:rPr>
+        <w:rFonts w:hint="default"/>
+        <w:b/>
+      </w:rPr>
+    </w:lvl>
+    <w:lvl w:ilvl="6">
+      <w:start w:val="1"/>
+      <w:numFmt w:val="decimal"/>
+      <w:lvlText w:val="%1.%2.%3.%4.%5.%6.%7"/>
+      <w:lvlJc w:val="left"/>
+      <w:pPr>
+        <w:ind w:left="7920" w:hanging="1440"/>
+      </w:pPr>
+      <w:rPr>
+        <w:rFonts w:hint="default"/>
+        <w:b/>
+      </w:rPr>
+    </w:lvl>
+    <w:lvl w:ilvl="7">
+      <w:start w:val="1"/>
+      <w:numFmt w:val="decimal"/>
+      <w:lvlText w:val="%1.%2.%3.%4.%5.%6.%7.%8"/>
+      <w:lvlJc w:val="left"/>
+      <w:pPr>
+        <w:ind w:left="9000" w:hanging="1440"/>
+      </w:pPr>
+      <w:rPr>
+        <w:rFonts w:hint="default"/>
+        <w:b/>
+      </w:rPr>
+    </w:lvl>
+    <w:lvl w:ilvl="8">
+      <w:start w:val="1"/>
+      <w:numFmt w:val="decimal"/>
+      <w:lvlText w:val="%1.%2.%3.%4.%5.%6.%7.%8.%9"/>
+      <w:lvlJc w:val="left"/>
+      <w:pPr>
+        <w:ind w:left="10440" w:hanging="1800"/>
+      </w:pPr>
+      <w:rPr>
+        <w:rFonts w:hint="default"/>
+        <w:b/>
+      </w:rPr>
+    </w:lvl>
+  </w:abstractNum>
+  <w:abstractNum w:abstractNumId="6" w15:restartNumberingAfterBreak="0">
+    <w:nsid w:val="5D6B292E"/>
+    <w:multiLevelType w:val="multilevel"/>
+    <w:tmpl w:val="0F5A661A"/>
+    <w:lvl w:ilvl="0">
+      <w:start w:val="1"/>
+      <w:numFmt w:val="decimal"/>
+      <w:lvlText w:val="%1"/>
+      <w:lvlJc w:val="left"/>
+      <w:pPr>
+        <w:ind w:left="360" w:hanging="360"/>
+      </w:pPr>
+      <w:rPr>
+        <w:rFonts w:hint="default"/>
+      </w:rPr>
+    </w:lvl>
+    <w:lvl w:ilvl="1">
+      <w:start w:val="1"/>
+      <w:numFmt w:val="decimal"/>
+      <w:lvlText w:val="%1.%2"/>
+      <w:lvlJc w:val="left"/>
+      <w:pPr>
+        <w:ind w:left="1440" w:hanging="360"/>
+      </w:pPr>
+      <w:rPr>
+        <w:rFonts w:hint="default"/>
+      </w:rPr>
+    </w:lvl>
+    <w:lvl w:ilvl="2">
+      <w:start w:val="1"/>
+      <w:numFmt w:val="decimal"/>
+      <w:lvlText w:val="%1.%2.%3"/>
+      <w:lvlJc w:val="left"/>
+      <w:pPr>
+        <w:ind w:left="2880" w:hanging="720"/>
+      </w:pPr>
+      <w:rPr>
+        <w:rFonts w:hint="default"/>
+      </w:rPr>
+    </w:lvl>
+    <w:lvl w:ilvl="3">
+      <w:start w:val="1"/>
+      <w:numFmt w:val="decimal"/>
+      <w:lvlText w:val="%1.%2.%3.%4"/>
+      <w:lvlJc w:val="left"/>
+      <w:pPr>
+        <w:ind w:left="3960" w:hanging="720"/>
+      </w:pPr>
+      <w:rPr>
+        <w:rFonts w:hint="default"/>
+      </w:rPr>
+    </w:lvl>
+    <w:lvl w:ilvl="4">
+      <w:start w:val="1"/>
+      <w:numFmt w:val="decimal"/>
+      <w:lvlText w:val="%1.%2.%3.%4.%5"/>
+      <w:lvlJc w:val="left"/>
+      <w:pPr>
+        <w:ind w:left="5400" w:hanging="1080"/>
+      </w:pPr>
+      <w:rPr>
+        <w:rFonts w:hint="default"/>
+      </w:rPr>
+    </w:lvl>
+    <w:lvl w:ilvl="5">
+      <w:start w:val="1"/>
+      <w:numFmt w:val="decimal"/>
+      <w:lvlText w:val="%1.%2.%3.%4.%5.%6"/>
+      <w:lvlJc w:val="left"/>
+      <w:pPr>
+        <w:ind w:left="6480" w:hanging="1080"/>
+      </w:pPr>
+      <w:rPr>
+        <w:rFonts w:hint="default"/>
+      </w:rPr>
+    </w:lvl>
+    <w:lvl w:ilvl="6">
+      <w:start w:val="1"/>
+      <w:numFmt w:val="decimal"/>
+      <w:lvlText w:val="%1.%2.%3.%4.%5.%6.%7"/>
+      <w:lvlJc w:val="left"/>
+      <w:pPr>
+        <w:ind w:left="7920" w:hanging="1440"/>
+      </w:pPr>
+      <w:rPr>
+        <w:rFonts w:hint="default"/>
+      </w:rPr>
+    </w:lvl>
+    <w:lvl w:ilvl="7">
+      <w:start w:val="1"/>
+      <w:numFmt w:val="decimal"/>
+      <w:lvlText w:val="%1.%2.%3.%4.%5.%6.%7.%8"/>
+      <w:lvlJc w:val="left"/>
+      <w:pPr>
+        <w:ind w:left="9360" w:hanging="1800"/>
+      </w:pPr>
+      <w:rPr>
+        <w:rFonts w:hint="default"/>
+      </w:rPr>
+    </w:lvl>
+    <w:lvl w:ilvl="8">
+      <w:start w:val="1"/>
+      <w:numFmt w:val="decimal"/>
+      <w:lvlText w:val="%1.%2.%3.%4.%5.%6.%7.%8.%9"/>
+      <w:lvlJc w:val="left"/>
+      <w:pPr>
+        <w:ind w:left="10440" w:hanging="1800"/>
+      </w:pPr>
+      <w:rPr>
+        <w:rFonts w:hint="default"/>
+      </w:rPr>
+    </w:lvl>
+  </w:abstractNum>
+  <w:num w:numId="1" w16cid:durableId="1806269558">
+    <w:abstractNumId w:val="0"/>
+  </w:num>
+  <w:num w:numId="2" w16cid:durableId="522591259">
+    <w:abstractNumId w:val="4"/>
+  </w:num>
+  <w:num w:numId="3" w16cid:durableId="1654983836">
+    <w:abstractNumId w:val="5"/>
+  </w:num>
+  <w:num w:numId="4" w16cid:durableId="745035285">
+    <w:abstractNumId w:val="3"/>
+  </w:num>
+  <w:num w:numId="5" w16cid:durableId="1825196742">
+    <w:abstractNumId w:val="1"/>
+  </w:num>
+  <w:num w:numId="6" w16cid:durableId="1002511348">
+    <w:abstractNumId w:val="2"/>
+  </w:num>
+  <w:num w:numId="7" w16cid:durableId="892353776">
+    <w:abstractNumId w:val="6"/>
+  </w:num>
+</w:numbering>
+</file>
+
 <file path=word/styles.xml><?xml version="1.0" encoding="utf-8"?>
-<w:styles xmlns:mc="http://schemas.openxmlformats.org/markup-compatibility/2006" xmlns:r="http://schemas.openxmlformats.org/officeDocument/2006/relationships" xmlns:w="http://schemas.openxmlformats.org/wordprocessingml/2006/main" xmlns:w14="http://schemas.microsoft.com/office/word/2010/wordml" xmlns:w15="http://schemas.microsoft.com/office/word/2012/wordml" mc:Ignorable="w14 w15">
+<w:styles xmlns:mc="http://schemas.openxmlformats.org/markup-compatibility/2006" xmlns:r="http://schemas.openxmlformats.org/officeDocument/2006/relationships" xmlns:w="http://schemas.openxmlformats.org/wordprocessingml/2006/main" xmlns:w14="http://schemas.microsoft.com/office/word/2010/wordml" xmlns:w15="http://schemas.microsoft.com/office/word/2012/wordml" xmlns:w16cex="http://schemas.microsoft.com/office/word/2018/wordml/cex" xmlns:w16cid="http://schemas.microsoft.com/office/word/2016/wordml/cid" xmlns:w16="http://schemas.microsoft.com/office/word/2018/wordml" xmlns:w16sdtdh="http://schemas.microsoft.com/office/word/2020/wordml/sdtdatahash" xmlns:w16se="http://schemas.microsoft.com/office/word/2015/wordml/symex" mc:Ignorable="w14 w15 w16se w16cid w16 w16cex w16sdtdh">
   <w:docDefaults>
     <w:rPrDefault>
       <w:rPr>
@@ -792,7 +3484,7 @@
       </w:pPr>
     </w:pPrDefault>
   </w:docDefaults>
-  <w:latentStyles w:defLockedState="0" w:defUIPriority="99" w:defSemiHidden="0" w:defUnhideWhenUsed="0" w:defQFormat="0" w:count="371">
+  <w:latentStyles w:defLockedState="0" w:defUIPriority="99" w:defSemiHidden="0" w:defUnhideWhenUsed="0" w:defQFormat="0" w:count="376">
     <w:lsdException w:name="Normal" w:uiPriority="0" w:qFormat="1"/>
     <w:lsdException w:name="heading 1" w:uiPriority="9" w:qFormat="1"/>
     <w:lsdException w:name="heading 2" w:semiHidden="1" w:uiPriority="9" w:unhideWhenUsed="1" w:qFormat="1"/>
@@ -1164,6 +3856,11 @@
     <w:lsdException w:name="List Table 5 Dark Accent 6" w:uiPriority="50"/>
     <w:lsdException w:name="List Table 6 Colorful Accent 6" w:uiPriority="51"/>
     <w:lsdException w:name="List Table 7 Colorful Accent 6" w:uiPriority="52"/>
+    <w:lsdException w:name="Mention" w:semiHidden="1" w:unhideWhenUsed="1"/>
+    <w:lsdException w:name="Smart Hyperlink" w:semiHidden="1" w:unhideWhenUsed="1"/>
+    <w:lsdException w:name="Hashtag" w:semiHidden="1" w:unhideWhenUsed="1"/>
+    <w:lsdException w:name="Unresolved Mention" w:semiHidden="1" w:unhideWhenUsed="1"/>
+    <w:lsdException w:name="Smart Link" w:semiHidden="1" w:unhideWhenUsed="1"/>
   </w:latentStyles>
   <w:style w:type="paragraph" w:default="1" w:styleId="Normal">
     <w:name w:val="Normal"/>
@@ -1449,11 +4146,22 @@
     <w:link w:val="Header"/>
     <w:uiPriority w:val="99"/>
   </w:style>
+  <w:style w:type="paragraph" w:styleId="ListParagraph">
+    <w:name w:val="List Paragraph"/>
+    <w:basedOn w:val="Normal"/>
+    <w:uiPriority w:val="34"/>
+    <w:unhideWhenUsed/>
+    <w:qFormat/>
+    <w:rsid w:val="00DE3B44"/>
+    <w:pPr>
+      <w:contextualSpacing/>
+    </w:pPr>
+  </w:style>
 </w:styles>
 </file>
 
 <file path=word/glossary/document.xml><?xml version="1.0" encoding="utf-8"?>
-<w:glossaryDocument xmlns:wpc="http://schemas.microsoft.com/office/word/2010/wordprocessingCanvas" xmlns:mc="http://schemas.openxmlformats.org/markup-compatibility/2006" xmlns:o="urn:schemas-microsoft-com:office:office" xmlns:r="http://schemas.openxmlformats.org/officeDocument/2006/relationships" xmlns:m="http://schemas.openxmlformats.org/officeDocument/2006/math" xmlns:v="urn:schemas-microsoft-com:vml" xmlns:wp14="http://schemas.microsoft.com/office/word/2010/wordprocessingDrawing" xmlns:wp="http://schemas.openxmlformats.org/drawingml/2006/wordprocessingDrawing" xmlns:w10="urn:schemas-microsoft-com:office:word" xmlns:w="http://schemas.openxmlformats.org/wordprocessingml/2006/main" xmlns:w14="http://schemas.microsoft.com/office/word/2010/wordml" xmlns:w15="http://schemas.microsoft.com/office/word/2012/wordml" xmlns:wpg="http://schemas.microsoft.com/office/word/2010/wordprocessingGroup" xmlns:wpi="http://schemas.microsoft.com/office/word/2010/wordprocessingInk" xmlns:wne="http://schemas.microsoft.com/office/word/2006/wordml" xmlns:wps="http://schemas.microsoft.com/office/word/2010/wordprocessingShape" mc:Ignorable="w14 w15 wp14">
+<w:glossaryDocument xmlns:wpc="http://schemas.microsoft.com/office/word/2010/wordprocessingCanvas" xmlns:cx="http://schemas.microsoft.com/office/drawing/2014/chartex" xmlns:cx1="http://schemas.microsoft.com/office/drawing/2015/9/8/chartex" xmlns:cx2="http://schemas.microsoft.com/office/drawing/2015/10/21/chartex" xmlns:cx3="http://schemas.microsoft.com/office/drawing/2016/5/9/chartex" xmlns:cx4="http://schemas.microsoft.com/office/drawing/2016/5/10/chartex" xmlns:cx5="http://schemas.microsoft.com/office/drawing/2016/5/11/chartex" xmlns:cx6="http://schemas.microsoft.com/office/drawing/2016/5/12/chartex" xmlns:cx7="http://schemas.microsoft.com/office/drawing/2016/5/13/chartex" xmlns:cx8="http://schemas.microsoft.com/office/drawing/2016/5/14/chartex" xmlns:mc="http://schemas.openxmlformats.org/markup-compatibility/2006" xmlns:aink="http://schemas.microsoft.com/office/drawing/2016/ink" xmlns:am3d="http://schemas.microsoft.com/office/drawing/2017/model3d" xmlns:o="urn:schemas-microsoft-com:office:office" xmlns:oel="http://schemas.microsoft.com/office/2019/extlst" xmlns:r="http://schemas.openxmlformats.org/officeDocument/2006/relationships" xmlns:m="http://schemas.openxmlformats.org/officeDocument/2006/math" xmlns:v="urn:schemas-microsoft-com:vml" xmlns:wp14="http://schemas.microsoft.com/office/word/2010/wordprocessingDrawing" xmlns:wp="http://schemas.openxmlformats.org/drawingml/2006/wordprocessingDrawing" xmlns:w10="urn:schemas-microsoft-com:office:word" xmlns:w="http://schemas.openxmlformats.org/wordprocessingml/2006/main" xmlns:w14="http://schemas.microsoft.com/office/word/2010/wordml" xmlns:w15="http://schemas.microsoft.com/office/word/2012/wordml" xmlns:w16cex="http://schemas.microsoft.com/office/word/2018/wordml/cex" xmlns:w16cid="http://schemas.microsoft.com/office/word/2016/wordml/cid" xmlns:w16="http://schemas.microsoft.com/office/word/2018/wordml" xmlns:w16sdtdh="http://schemas.microsoft.com/office/word/2020/wordml/sdtdatahash" xmlns:w16se="http://schemas.microsoft.com/office/word/2015/wordml/symex" xmlns:wpg="http://schemas.microsoft.com/office/word/2010/wordprocessingGroup" xmlns:wpi="http://schemas.microsoft.com/office/word/2010/wordprocessingInk" xmlns:wne="http://schemas.microsoft.com/office/word/2006/wordml" xmlns:wps="http://schemas.microsoft.com/office/word/2010/wordprocessingShape" mc:Ignorable="w14 w15 w16se w16cid w16 w16cex w16sdtdh wp14">
   <w:docParts>
     <w:docPart>
       <w:docPartPr>
@@ -1692,7 +4400,14 @@
 </file>
 
 <file path=word/glossary/fontTable.xml><?xml version="1.0" encoding="utf-8"?>
-<w:fonts xmlns:mc="http://schemas.openxmlformats.org/markup-compatibility/2006" xmlns:r="http://schemas.openxmlformats.org/officeDocument/2006/relationships" xmlns:w="http://schemas.openxmlformats.org/wordprocessingml/2006/main" xmlns:w14="http://schemas.microsoft.com/office/word/2010/wordml" xmlns:w15="http://schemas.microsoft.com/office/word/2012/wordml" mc:Ignorable="w14 w15">
+<w:fonts xmlns:mc="http://schemas.openxmlformats.org/markup-compatibility/2006" xmlns:r="http://schemas.openxmlformats.org/officeDocument/2006/relationships" xmlns:w="http://schemas.openxmlformats.org/wordprocessingml/2006/main" xmlns:w14="http://schemas.microsoft.com/office/word/2010/wordml" xmlns:w15="http://schemas.microsoft.com/office/word/2012/wordml" xmlns:w16cex="http://schemas.microsoft.com/office/word/2018/wordml/cex" xmlns:w16cid="http://schemas.microsoft.com/office/word/2016/wordml/cid" xmlns:w16="http://schemas.microsoft.com/office/word/2018/wordml" xmlns:w16sdtdh="http://schemas.microsoft.com/office/word/2020/wordml/sdtdatahash" xmlns:w16se="http://schemas.microsoft.com/office/word/2015/wordml/symex" mc:Ignorable="w14 w15 w16se w16cid w16 w16cex w16sdtdh">
+  <w:font w:name="Times New Roman">
+    <w:panose1 w:val="02020603050405020304"/>
+    <w:charset w:val="00"/>
+    <w:family w:val="roman"/>
+    <w:pitch w:val="variable"/>
+    <w:sig w:usb0="E0002EFF" w:usb1="C000785B" w:usb2="00000009" w:usb3="00000000" w:csb0="000001FF" w:csb1="00000000"/>
+  </w:font>
   <w:font w:name="Cambria">
     <w:panose1 w:val="02040503050406030204"/>
     <w:charset w:val="00"/>
@@ -1700,32 +4415,25 @@
     <w:pitch w:val="variable"/>
     <w:sig w:usb0="E00006FF" w:usb1="420024FF" w:usb2="02000000" w:usb3="00000000" w:csb0="0000019F" w:csb1="00000000"/>
   </w:font>
-  <w:font w:name="Times New Roman">
-    <w:panose1 w:val="02020603050405020304"/>
-    <w:charset w:val="00"/>
-    <w:family w:val="roman"/>
-    <w:pitch w:val="variable"/>
-    <w:sig w:usb0="E0002EFF" w:usb1="C000785B" w:usb2="00000009" w:usb3="00000000" w:csb0="000001FF" w:csb1="00000000"/>
-  </w:font>
   <w:font w:name="Calibri">
     <w:panose1 w:val="020F0502020204030204"/>
     <w:charset w:val="00"/>
     <w:family w:val="swiss"/>
     <w:pitch w:val="variable"/>
-    <w:sig w:usb0="E4002EFF" w:usb1="C000247B" w:usb2="00000009" w:usb3="00000000" w:csb0="000001FF" w:csb1="00000000"/>
+    <w:sig w:usb0="E4002EFF" w:usb1="C200247B" w:usb2="00000009" w:usb3="00000000" w:csb0="000001FF" w:csb1="00000000"/>
   </w:font>
   <w:font w:name="Calibri Light">
     <w:panose1 w:val="020F0302020204030204"/>
     <w:charset w:val="00"/>
     <w:family w:val="swiss"/>
     <w:pitch w:val="variable"/>
-    <w:sig w:usb0="E4002EFF" w:usb1="C000247B" w:usb2="00000009" w:usb3="00000000" w:csb0="000001FF" w:csb1="00000000"/>
+    <w:sig w:usb0="E4002EFF" w:usb1="C200247B" w:usb2="00000009" w:usb3="00000000" w:csb0="000001FF" w:csb1="00000000"/>
   </w:font>
 </w:fonts>
 </file>
 
 <file path=word/glossary/settings.xml><?xml version="1.0" encoding="utf-8"?>
-<w:settings xmlns:mc="http://schemas.openxmlformats.org/markup-compatibility/2006" xmlns:o="urn:schemas-microsoft-com:office:office" xmlns:r="http://schemas.openxmlformats.org/officeDocument/2006/relationships" xmlns:m="http://schemas.openxmlformats.org/officeDocument/2006/math" xmlns:v="urn:schemas-microsoft-com:vml" xmlns:w10="urn:schemas-microsoft-com:office:word" xmlns:w="http://schemas.openxmlformats.org/wordprocessingml/2006/main" xmlns:w14="http://schemas.microsoft.com/office/word/2010/wordml" xmlns:w15="http://schemas.microsoft.com/office/word/2012/wordml" xmlns:sl="http://schemas.openxmlformats.org/schemaLibrary/2006/main" mc:Ignorable="w14 w15">
+<w:settings xmlns:mc="http://schemas.openxmlformats.org/markup-compatibility/2006" xmlns:o="urn:schemas-microsoft-com:office:office" xmlns:r="http://schemas.openxmlformats.org/officeDocument/2006/relationships" xmlns:m="http://schemas.openxmlformats.org/officeDocument/2006/math" xmlns:v="urn:schemas-microsoft-com:vml" xmlns:w10="urn:schemas-microsoft-com:office:word" xmlns:w="http://schemas.openxmlformats.org/wordprocessingml/2006/main" xmlns:w14="http://schemas.microsoft.com/office/word/2010/wordml" xmlns:w15="http://schemas.microsoft.com/office/word/2012/wordml" xmlns:w16cex="http://schemas.microsoft.com/office/word/2018/wordml/cex" xmlns:w16cid="http://schemas.microsoft.com/office/word/2016/wordml/cid" xmlns:w16="http://schemas.microsoft.com/office/word/2018/wordml" xmlns:w16sdtdh="http://schemas.microsoft.com/office/word/2020/wordml/sdtdatahash" xmlns:w16se="http://schemas.microsoft.com/office/word/2015/wordml/symex" xmlns:sl="http://schemas.openxmlformats.org/schemaLibrary/2006/main" mc:Ignorable="w14 w15 w16se w16cid w16 w16cex w16sdtdh">
   <w:view w:val="normal"/>
   <w:defaultTabStop w:val="720"/>
   <w:characterSpacingControl w:val="doNotCompress"/>
@@ -1736,10 +4444,13 @@
     <w:compatSetting w:name="enableOpenTypeFeatures" w:uri="http://schemas.microsoft.com/office/word" w:val="1"/>
     <w:compatSetting w:name="doNotFlipMirrorIndents" w:uri="http://schemas.microsoft.com/office/word" w:val="1"/>
     <w:compatSetting w:name="differentiateMultirowTableHeaders" w:uri="http://schemas.microsoft.com/office/word" w:val="1"/>
+    <w:compatSetting w:name="useWord2013TrackBottomHyphenation" w:uri="http://schemas.microsoft.com/office/word" w:val="1"/>
   </w:compat>
   <w:rsids>
     <w:rsidRoot w:val="00854693"/>
     <w:rsid w:val="0015183A"/>
+    <w:rsid w:val="00516579"/>
+    <w:rsid w:val="00807948"/>
     <w:rsid w:val="00854693"/>
     <w:rsid w:val="00A87883"/>
   </w:rsids>
@@ -1765,7 +4476,7 @@
 </file>
 
 <file path=word/glossary/styles.xml><?xml version="1.0" encoding="utf-8"?>
-<w:styles xmlns:mc="http://schemas.openxmlformats.org/markup-compatibility/2006" xmlns:r="http://schemas.openxmlformats.org/officeDocument/2006/relationships" xmlns:w="http://schemas.openxmlformats.org/wordprocessingml/2006/main" xmlns:w14="http://schemas.microsoft.com/office/word/2010/wordml" xmlns:w15="http://schemas.microsoft.com/office/word/2012/wordml" mc:Ignorable="w14 w15">
+<w:styles xmlns:mc="http://schemas.openxmlformats.org/markup-compatibility/2006" xmlns:r="http://schemas.openxmlformats.org/officeDocument/2006/relationships" xmlns:w="http://schemas.openxmlformats.org/wordprocessingml/2006/main" xmlns:w14="http://schemas.microsoft.com/office/word/2010/wordml" xmlns:w15="http://schemas.microsoft.com/office/word/2012/wordml" xmlns:w16cex="http://schemas.microsoft.com/office/word/2018/wordml/cex" xmlns:w16cid="http://schemas.microsoft.com/office/word/2016/wordml/cid" xmlns:w16="http://schemas.microsoft.com/office/word/2018/wordml" xmlns:w16sdtdh="http://schemas.microsoft.com/office/word/2020/wordml/sdtdatahash" xmlns:w16se="http://schemas.microsoft.com/office/word/2015/wordml/symex" mc:Ignorable="w14 w15 w16se w16cid w16 w16cex w16sdtdh">
   <w:docDefaults>
     <w:rPrDefault>
       <w:rPr>
@@ -1781,7 +4492,7 @@
       </w:pPr>
     </w:pPrDefault>
   </w:docDefaults>
-  <w:latentStyles w:defLockedState="0" w:defUIPriority="99" w:defSemiHidden="0" w:defUnhideWhenUsed="0" w:defQFormat="0" w:count="371">
+  <w:latentStyles w:defLockedState="0" w:defUIPriority="99" w:defSemiHidden="0" w:defUnhideWhenUsed="0" w:defQFormat="0" w:count="376">
     <w:lsdException w:name="Normal" w:uiPriority="0" w:qFormat="1"/>
     <w:lsdException w:name="heading 1" w:uiPriority="1" w:qFormat="1"/>
     <w:lsdException w:name="heading 2" w:semiHidden="1" w:uiPriority="9" w:unhideWhenUsed="1" w:qFormat="1"/>
@@ -2153,6 +4864,11 @@
     <w:lsdException w:name="List Table 5 Dark Accent 6" w:uiPriority="50"/>
     <w:lsdException w:name="List Table 6 Colorful Accent 6" w:uiPriority="51"/>
     <w:lsdException w:name="List Table 7 Colorful Accent 6" w:uiPriority="52"/>
+    <w:lsdException w:name="Mention" w:semiHidden="1" w:unhideWhenUsed="1"/>
+    <w:lsdException w:name="Smart Hyperlink" w:semiHidden="1" w:unhideWhenUsed="1"/>
+    <w:lsdException w:name="Hashtag" w:semiHidden="1" w:unhideWhenUsed="1"/>
+    <w:lsdException w:name="Unresolved Mention" w:semiHidden="1" w:unhideWhenUsed="1"/>
+    <w:lsdException w:name="Smart Link" w:semiHidden="1" w:unhideWhenUsed="1"/>
   </w:latentStyles>
   <w:style w:type="paragraph" w:default="1" w:styleId="Normal">
     <w:name w:val="Normal"/>
@@ -2173,7 +4889,7 @@
     </w:pPr>
     <w:rPr>
       <w:rFonts w:asciiTheme="majorHAnsi" w:eastAsiaTheme="majorEastAsia" w:hAnsiTheme="majorHAnsi" w:cstheme="majorBidi"/>
-      <w:color w:val="2E74B5" w:themeColor="accent1" w:themeShade="BF"/>
+      <w:color w:val="2F5496" w:themeColor="accent1" w:themeShade="BF"/>
       <w:sz w:val="28"/>
       <w:szCs w:val="28"/>
       <w:lang w:val="en-US" w:eastAsia="en-US"/>
@@ -2196,7 +4912,7 @@
     </w:pPr>
     <w:rPr>
       <w:rFonts w:asciiTheme="majorHAnsi" w:eastAsiaTheme="majorEastAsia" w:hAnsiTheme="majorHAnsi" w:cstheme="majorBidi"/>
-      <w:color w:val="2E74B5" w:themeColor="accent1" w:themeShade="BF"/>
+      <w:color w:val="2F5496" w:themeColor="accent1" w:themeShade="BF"/>
       <w:sz w:val="24"/>
       <w:szCs w:val="24"/>
       <w:lang w:val="en-US" w:eastAsia="en-US"/>
@@ -2244,9 +4960,6 @@
       <w:color w:val="808080"/>
     </w:rPr>
   </w:style>
-  <w:style w:type="paragraph" w:customStyle="1" w:styleId="BB1EAD21E2A345D992C2D941B0439644">
-    <w:name w:val="BB1EAD21E2A345D992C2D941B0439644"/>
-  </w:style>
   <w:style w:type="character" w:customStyle="1" w:styleId="Heading3Char">
     <w:name w:val="Heading 3 Char"/>
     <w:basedOn w:val="DefaultParagraphFont"/>
@@ -2254,7 +4967,7 @@
     <w:uiPriority w:val="1"/>
     <w:rPr>
       <w:rFonts w:asciiTheme="majorHAnsi" w:eastAsiaTheme="majorEastAsia" w:hAnsiTheme="majorHAnsi" w:cstheme="majorBidi"/>
-      <w:color w:val="2E74B5" w:themeColor="accent1" w:themeShade="BF"/>
+      <w:color w:val="2F5496" w:themeColor="accent1" w:themeShade="BF"/>
       <w:sz w:val="24"/>
       <w:szCs w:val="24"/>
       <w:lang w:val="en-US" w:eastAsia="en-US"/>
@@ -2270,7 +4983,7 @@
     <w:uiPriority w:val="1"/>
     <w:rPr>
       <w:rFonts w:asciiTheme="majorHAnsi" w:eastAsiaTheme="majorEastAsia" w:hAnsiTheme="majorHAnsi" w:cstheme="majorBidi"/>
-      <w:color w:val="2E74B5" w:themeColor="accent1" w:themeShade="BF"/>
+      <w:color w:val="2F5496" w:themeColor="accent1" w:themeShade="BF"/>
       <w:sz w:val="28"/>
       <w:szCs w:val="28"/>
       <w:lang w:val="en-US" w:eastAsia="en-US"/>
@@ -2279,68 +4992,11 @@
   <w:style w:type="paragraph" w:customStyle="1" w:styleId="8C09BC55A5FB455B83B3DD7146A24890">
     <w:name w:val="8C09BC55A5FB455B83B3DD7146A24890"/>
   </w:style>
-  <w:style w:type="paragraph" w:customStyle="1" w:styleId="5C8CBC3EDE844106AE9A761BFC434C47">
-    <w:name w:val="5C8CBC3EDE844106AE9A761BFC434C47"/>
-  </w:style>
   <w:style w:type="paragraph" w:customStyle="1" w:styleId="559836C371A8476EB4033E4A51528256">
     <w:name w:val="559836C371A8476EB4033E4A51528256"/>
   </w:style>
-  <w:style w:type="paragraph" w:customStyle="1" w:styleId="AC44F129680C40FEA4EAE9BD097C901E">
-    <w:name w:val="AC44F129680C40FEA4EAE9BD097C901E"/>
-  </w:style>
-  <w:style w:type="paragraph" w:customStyle="1" w:styleId="6B0ABF4BFC1C44EB8C4B9B7E0FEA470D">
-    <w:name w:val="6B0ABF4BFC1C44EB8C4B9B7E0FEA470D"/>
-  </w:style>
-  <w:style w:type="paragraph" w:customStyle="1" w:styleId="F6BC1F9D3453440B9C01C93B71CA9D15">
-    <w:name w:val="F6BC1F9D3453440B9C01C93B71CA9D15"/>
-  </w:style>
-  <w:style w:type="paragraph" w:customStyle="1" w:styleId="65221059E77E4A8CB0E82EC2C127A1FB">
-    <w:name w:val="65221059E77E4A8CB0E82EC2C127A1FB"/>
-  </w:style>
-  <w:style w:type="paragraph" w:customStyle="1" w:styleId="E964FCC9678F46F7A03359908C555F1F">
-    <w:name w:val="E964FCC9678F46F7A03359908C555F1F"/>
-  </w:style>
-  <w:style w:type="paragraph" w:customStyle="1" w:styleId="A7CADBE67D1D49BDA86045BA1B892732">
-    <w:name w:val="A7CADBE67D1D49BDA86045BA1B892732"/>
-  </w:style>
-  <w:style w:type="paragraph" w:customStyle="1" w:styleId="860C878C0C38416C893A4D0F74EEAF41">
-    <w:name w:val="860C878C0C38416C893A4D0F74EEAF41"/>
-  </w:style>
   <w:style w:type="paragraph" w:customStyle="1" w:styleId="1D6CD26D88BC46519A736B8046733A77">
     <w:name w:val="1D6CD26D88BC46519A736B8046733A77"/>
-  </w:style>
-  <w:style w:type="paragraph" w:customStyle="1" w:styleId="9FF8AC9E49F045C1B915CEDEBB3F111A">
-    <w:name w:val="9FF8AC9E49F045C1B915CEDEBB3F111A"/>
-  </w:style>
-  <w:style w:type="paragraph" w:customStyle="1" w:styleId="1C14075420384E2DB28C68D0EEB740C3">
-    <w:name w:val="1C14075420384E2DB28C68D0EEB740C3"/>
-  </w:style>
-  <w:style w:type="paragraph" w:customStyle="1" w:styleId="05B14B54B0EB4D6AAFBC73AE2DF6B852">
-    <w:name w:val="05B14B54B0EB4D6AAFBC73AE2DF6B852"/>
-  </w:style>
-  <w:style w:type="paragraph" w:customStyle="1" w:styleId="D18C7A06B1F24374B27B66B4EBD2D491">
-    <w:name w:val="D18C7A06B1F24374B27B66B4EBD2D491"/>
-  </w:style>
-  <w:style w:type="paragraph" w:customStyle="1" w:styleId="C3AA25D3127541B683ACE4874D94ABBD">
-    <w:name w:val="C3AA25D3127541B683ACE4874D94ABBD"/>
-  </w:style>
-  <w:style w:type="paragraph" w:customStyle="1" w:styleId="4FB63258CE204C23992BDA20315D9A27">
-    <w:name w:val="4FB63258CE204C23992BDA20315D9A27"/>
-  </w:style>
-  <w:style w:type="paragraph" w:customStyle="1" w:styleId="821FC8C7E4BA424186A12D62EDEFE2C4">
-    <w:name w:val="821FC8C7E4BA424186A12D62EDEFE2C4"/>
-  </w:style>
-  <w:style w:type="paragraph" w:customStyle="1" w:styleId="C45DCD23BB364477B80E906F3B6E948A">
-    <w:name w:val="C45DCD23BB364477B80E906F3B6E948A"/>
-  </w:style>
-  <w:style w:type="paragraph" w:customStyle="1" w:styleId="AB8920D6C28A4F1EAA1C7BB6221A52D1">
-    <w:name w:val="AB8920D6C28A4F1EAA1C7BB6221A52D1"/>
-  </w:style>
-  <w:style w:type="paragraph" w:customStyle="1" w:styleId="B889BDEE47C94F789CC85D6BCB49F817">
-    <w:name w:val="B889BDEE47C94F789CC85D6BCB49F817"/>
-  </w:style>
-  <w:style w:type="paragraph" w:customStyle="1" w:styleId="259C9B151D674A7F899BDCF47DD1384B">
-    <w:name w:val="259C9B151D674A7F899BDCF47DD1384B"/>
   </w:style>
   <w:style w:type="paragraph" w:customStyle="1" w:styleId="7B2733B5EC4246209BF6AD238E0513B8">
     <w:name w:val="7B2733B5EC4246209BF6AD238E0513B8"/>
@@ -2352,7 +5008,7 @@
 </file>
 
 <file path=word/glossary/webSettings.xml><?xml version="1.0" encoding="utf-8"?>
-<w:webSettings xmlns:mc="http://schemas.openxmlformats.org/markup-compatibility/2006" xmlns:r="http://schemas.openxmlformats.org/officeDocument/2006/relationships" xmlns:w="http://schemas.openxmlformats.org/wordprocessingml/2006/main" xmlns:w14="http://schemas.microsoft.com/office/word/2010/wordml" xmlns:w15="http://schemas.microsoft.com/office/word/2012/wordml" mc:Ignorable="w14 w15">
+<w:webSettings xmlns:mc="http://schemas.openxmlformats.org/markup-compatibility/2006" xmlns:r="http://schemas.openxmlformats.org/officeDocument/2006/relationships" xmlns:w="http://schemas.openxmlformats.org/wordprocessingml/2006/main" xmlns:w14="http://schemas.microsoft.com/office/word/2010/wordml" xmlns:w15="http://schemas.microsoft.com/office/word/2012/wordml" xmlns:w16cex="http://schemas.microsoft.com/office/word/2018/wordml/cex" xmlns:w16cid="http://schemas.microsoft.com/office/word/2016/wordml/cid" xmlns:w16="http://schemas.microsoft.com/office/word/2018/wordml" xmlns:w16sdtdh="http://schemas.microsoft.com/office/word/2020/wordml/sdtdatahash" xmlns:w16se="http://schemas.microsoft.com/office/word/2015/wordml/symex" mc:Ignorable="w14 w15 w16se w16cid w16 w16cex w16sdtdh">
   <w:optimizeForBrowser/>
   <w:allowPNG/>
 </w:webSettings>

</xml_diff>

<commit_message>
Update cover pages for all and ready for submission
</commit_message>
<xml_diff>
--- a/Executive Summary.docx
+++ b/Executive Summary.docx
@@ -2,142 +2,71 @@
 <file path=word/document.xml><?xml version="1.0" encoding="utf-8"?>
 <w:document xmlns:wpc="http://schemas.microsoft.com/office/word/2010/wordprocessingCanvas" xmlns:cx="http://schemas.microsoft.com/office/drawing/2014/chartex" xmlns:cx1="http://schemas.microsoft.com/office/drawing/2015/9/8/chartex" xmlns:cx2="http://schemas.microsoft.com/office/drawing/2015/10/21/chartex" xmlns:cx3="http://schemas.microsoft.com/office/drawing/2016/5/9/chartex" xmlns:cx4="http://schemas.microsoft.com/office/drawing/2016/5/10/chartex" xmlns:cx5="http://schemas.microsoft.com/office/drawing/2016/5/11/chartex" xmlns:cx6="http://schemas.microsoft.com/office/drawing/2016/5/12/chartex" xmlns:cx7="http://schemas.microsoft.com/office/drawing/2016/5/13/chartex" xmlns:cx8="http://schemas.microsoft.com/office/drawing/2016/5/14/chartex" xmlns:mc="http://schemas.openxmlformats.org/markup-compatibility/2006" xmlns:aink="http://schemas.microsoft.com/office/drawing/2016/ink" xmlns:am3d="http://schemas.microsoft.com/office/drawing/2017/model3d" xmlns:o="urn:schemas-microsoft-com:office:office" xmlns:oel="http://schemas.microsoft.com/office/2019/extlst" xmlns:r="http://schemas.openxmlformats.org/officeDocument/2006/relationships" xmlns:m="http://schemas.openxmlformats.org/officeDocument/2006/math" xmlns:v="urn:schemas-microsoft-com:vml" xmlns:wp14="http://schemas.microsoft.com/office/word/2010/wordprocessingDrawing" xmlns:wp="http://schemas.openxmlformats.org/drawingml/2006/wordprocessingDrawing" xmlns:w10="urn:schemas-microsoft-com:office:word" xmlns:w="http://schemas.openxmlformats.org/wordprocessingml/2006/main" xmlns:w14="http://schemas.microsoft.com/office/word/2010/wordml" xmlns:w15="http://schemas.microsoft.com/office/word/2012/wordml" xmlns:w16cex="http://schemas.microsoft.com/office/word/2018/wordml/cex" xmlns:w16cid="http://schemas.microsoft.com/office/word/2016/wordml/cid" xmlns:w16="http://schemas.microsoft.com/office/word/2018/wordml" xmlns:w16sdtdh="http://schemas.microsoft.com/office/word/2020/wordml/sdtdatahash" xmlns:w16se="http://schemas.microsoft.com/office/word/2015/wordml/symex" xmlns:wpg="http://schemas.microsoft.com/office/word/2010/wordprocessingGroup" xmlns:wpi="http://schemas.microsoft.com/office/word/2010/wordprocessingInk" xmlns:wne="http://schemas.microsoft.com/office/word/2006/wordml" xmlns:wps="http://schemas.microsoft.com/office/word/2010/wordprocessingShape" mc:Ignorable="w14 w15 w16se w16cid w16 w16cex w16sdtdh wp14">
   <w:body>
-    <w:tbl>
-      <w:tblPr>
-        <w:tblW w:w="5000" w:type="pct"/>
-        <w:tblCellMar>
-          <w:left w:w="0" w:type="dxa"/>
-          <w:right w:w="0" w:type="dxa"/>
-        </w:tblCellMar>
-        <w:tblLook w:val="04A0" w:firstRow="1" w:lastRow="0" w:firstColumn="1" w:lastColumn="0" w:noHBand="0" w:noVBand="1"/>
-        <w:tblDescription w:val="Title page layout table"/>
-      </w:tblPr>
-      <w:tblGrid>
-        <w:gridCol w:w="9360"/>
-      </w:tblGrid>
-      <w:tr>
-        <w:trPr>
-          <w:trHeight w:val="2430"/>
-        </w:trPr>
-        <w:tc>
-          <w:tcPr>
-            <w:tcW w:w="9350" w:type="dxa"/>
-            <w:vAlign w:val="bottom"/>
-          </w:tcPr>
-          <w:sdt>
-            <w:sdtPr>
-              <w:alias w:val="Title"/>
-              <w:tag w:val=""/>
-              <w:id w:val="-1457634406"/>
-              <w:placeholder>
-                <w:docPart w:val="1D990F4C6A334C0E8DEAC84C80800F4D"/>
-              </w:placeholder>
-              <w:dataBinding w:prefixMappings="xmlns:ns0='http://purl.org/dc/elements/1.1/' xmlns:ns1='http://schemas.openxmlformats.org/package/2006/metadata/core-properties' " w:xpath="/ns1:coreProperties[1]/ns0:title[1]" w:storeItemID="{6C3C8BC8-F283-45AE-878A-BAB7291924A1}"/>
-              <w:text/>
-            </w:sdtPr>
-            <w:sdtContent>
-              <w:p>
-                <w:pPr>
-                  <w:pStyle w:val="Title"/>
-                </w:pPr>
-                <w:r>
-                  <w:t>&lt;PROJECT NAME&gt;</w:t>
-                </w:r>
-                <w:r>
-                  <w:t xml:space="preserve"> </w:t>
-                </w:r>
-                <w:r>
-                  <w:t>Executive Summary</w:t>
-                </w:r>
-              </w:p>
-            </w:sdtContent>
-          </w:sdt>
-        </w:tc>
-      </w:tr>
-      <w:tr>
-        <w:trPr>
-          <w:trHeight w:val="6705"/>
-        </w:trPr>
-        <w:tc>
-          <w:tcPr>
-            <w:tcW w:w="9350" w:type="dxa"/>
-            <w:vAlign w:val="bottom"/>
-          </w:tcPr>
-          <w:p>
-            <w:pPr>
-              <w:pStyle w:val="Heading3"/>
-            </w:pPr>
-            <w:sdt>
-              <w:sdtPr>
-                <w:alias w:val="Your Name"/>
-                <w:tag w:val=""/>
-                <w:id w:val="691496539"/>
-                <w:placeholder>
-                  <w:docPart w:val="A18DEC0687044EE589B3BF2C1A2713C0"/>
-                </w:placeholder>
-                <w:dataBinding w:prefixMappings="xmlns:ns0='http://purl.org/dc/elements/1.1/' xmlns:ns1='http://schemas.openxmlformats.org/package/2006/metadata/core-properties' " w:xpath="/ns1:coreProperties[1]/ns0:creator[1]" w:storeItemID="{6C3C8BC8-F283-45AE-878A-BAB7291924A1}"/>
-                <w:text/>
-              </w:sdtPr>
-              <w:sdtContent>
-                <w:r>
-                  <w:t>Group Member Names</w:t>
-                </w:r>
-              </w:sdtContent>
-            </w:sdt>
-          </w:p>
-          <w:p>
-            <w:pPr>
-              <w:pStyle w:val="Heading3"/>
-            </w:pPr>
-            <w:r>
-              <w:t>2810ICT Software Technologies</w:t>
-            </w:r>
-          </w:p>
-          <w:p>
-            <w:pPr>
-              <w:pStyle w:val="Heading3"/>
-            </w:pPr>
-            <w:sdt>
-              <w:sdtPr>
-                <w:id w:val="1657335012"/>
-                <w:placeholder>
-                  <w:docPart w:val="CCAB335EBB7D49D09A6FD43A25F22038"/>
-                </w:placeholder>
-                <w:date>
-                  <w:dateFormat w:val="MMMM d, yyyy"/>
-                  <w:lid w:val="en-US"/>
-                  <w:storeMappedDataAs w:val="dateTime"/>
-                  <w:calendar w:val="gregorian"/>
-                </w:date>
-              </w:sdtPr>
-              <w:sdtContent>
-                <w:r>
-                  <w:t>Date</w:t>
-                </w:r>
-              </w:sdtContent>
-            </w:sdt>
-          </w:p>
-        </w:tc>
-      </w:tr>
-    </w:tbl>
-    <w:p/>
     <w:p>
       <w:pPr>
         <w:sectPr>
           <w:footerReference w:type="first" r:id="rId8"/>
           <w:pgSz w:w="12240" w:h="15840" w:code="1"/>
           <w:pgMar w:top="1440" w:right="1440" w:bottom="1440" w:left="1440" w:header="720" w:footer="720" w:gutter="0"/>
-          <w:pgBorders w:display="firstPage">
-            <w:top w:val="single" w:sz="36" w:space="1" w:color="2E74B5" w:themeColor="accent1" w:themeShade="BF"/>
-            <w:left w:val="single" w:sz="36" w:space="4" w:color="2E74B5" w:themeColor="accent1" w:themeShade="BF"/>
-            <w:bottom w:val="single" w:sz="36" w:space="1" w:color="2E74B5" w:themeColor="accent1" w:themeShade="BF"/>
-            <w:right w:val="single" w:sz="36" w:space="4" w:color="2E74B5" w:themeColor="accent1" w:themeShade="BF"/>
-          </w:pgBorders>
           <w:cols w:space="720"/>
           <w:vAlign w:val="center"/>
           <w:docGrid w:linePitch="360"/>
         </w:sectPr>
       </w:pPr>
+      <w:r>
+        <w:rPr>
+          <w:noProof/>
+        </w:rPr>
+        <w:drawing>
+          <wp:anchor distT="0" distB="0" distL="114300" distR="114300" simplePos="0" relativeHeight="251658240" behindDoc="0" locked="0" layoutInCell="1" allowOverlap="1" wp14:anchorId="3156DE67" wp14:editId="3255D5F9">
+            <wp:simplePos x="0" y="0"/>
+            <wp:positionH relativeFrom="page">
+              <wp:align>right</wp:align>
+            </wp:positionH>
+            <wp:positionV relativeFrom="paragraph">
+              <wp:posOffset>-914400</wp:posOffset>
+            </wp:positionV>
+            <wp:extent cx="8001000" cy="10033000"/>
+            <wp:effectExtent l="0" t="0" r="0" b="6350"/>
+            <wp:wrapNone/>
+            <wp:docPr id="1467993461" name="Picture 3" descr="A white and blue rectangular object with text&#10;&#10;Description automatically generated"/>
+            <wp:cNvGraphicFramePr>
+              <a:graphicFrameLocks xmlns:a="http://schemas.openxmlformats.org/drawingml/2006/main" noChangeAspect="1"/>
+            </wp:cNvGraphicFramePr>
+            <a:graphic xmlns:a="http://schemas.openxmlformats.org/drawingml/2006/main">
+              <a:graphicData uri="http://schemas.openxmlformats.org/drawingml/2006/picture">
+                <pic:pic xmlns:pic="http://schemas.openxmlformats.org/drawingml/2006/picture">
+                  <pic:nvPicPr>
+                    <pic:cNvPr id="1467993461" name="Picture 3" descr="A white and blue rectangular object with text&#10;&#10;Description automatically generated"/>
+                    <pic:cNvPicPr/>
+                  </pic:nvPicPr>
+                  <pic:blipFill>
+                    <a:blip r:embed="rId9"/>
+                    <a:stretch>
+                      <a:fillRect/>
+                    </a:stretch>
+                  </pic:blipFill>
+                  <pic:spPr>
+                    <a:xfrm>
+                      <a:off x="0" y="0"/>
+                      <a:ext cx="8001000" cy="10033000"/>
+                    </a:xfrm>
+                    <a:prstGeom prst="rect">
+                      <a:avLst/>
+                    </a:prstGeom>
+                  </pic:spPr>
+                </pic:pic>
+              </a:graphicData>
+            </a:graphic>
+            <wp14:sizeRelH relativeFrom="page">
+              <wp14:pctWidth>0</wp14:pctWidth>
+            </wp14:sizeRelH>
+            <wp14:sizeRelV relativeFrom="page">
+              <wp14:pctHeight>0</wp14:pctHeight>
+            </wp14:sizeRelV>
+          </wp:anchor>
+        </w:drawing>
+      </w:r>
     </w:p>
     <w:sdt>
       <w:sdtPr>
@@ -195,22 +124,24 @@
         <w:t xml:space="preserve"> </w:t>
       </w:r>
       <w:r>
-        <w:t xml:space="preserve">The </w:t>
-      </w:r>
-      <w:r>
-        <w:t>program</w:t>
-      </w:r>
-      <w:r>
-        <w:t xml:space="preserve"> is a web-based platform made to give users useful information and practical tools for researching the Sydney Airbnb market.</w:t>
+        <w:t>The program is a web-based platform made to give users useful information and practical tools for researching the Sydney Airbnb market.</w:t>
       </w:r>
       <w:r>
         <w:t xml:space="preserve"> </w:t>
       </w:r>
       <w:r>
-        <w:t>The application's clean and user-friendly interface enhances usability, making it a</w:t>
-      </w:r>
-      <w:r>
-        <w:t xml:space="preserve">n straightforward </w:t>
+        <w:t xml:space="preserve">The application's clean and user-friendly interface enhances usability, making it </w:t>
+      </w:r>
+      <w:proofErr w:type="gramStart"/>
+      <w:r>
+        <w:t>a</w:t>
+      </w:r>
+      <w:r>
+        <w:t>n</w:t>
+      </w:r>
+      <w:proofErr w:type="gramEnd"/>
+      <w:r>
+        <w:t xml:space="preserve"> straightforward </w:t>
       </w:r>
       <w:r>
         <w:t>resource for those interested in Sydney's Airbnb offerings.</w:t>
@@ -283,7 +214,7 @@
           <w:sz w:val="24"/>
           <w:szCs w:val="24"/>
         </w:rPr>
-        <w:t xml:space="preserve"> summary of the study conducted for the Sydney Airbnb Data study and </w:t>
+        <w:t xml:space="preserve"> summary of the study conducted for the Sydney Airbnb Data study and Visualization web application is provided in this report. The s</w:t>
       </w:r>
       <w:r>
         <w:rPr>
@@ -293,7 +224,7 @@
           <w:sz w:val="24"/>
           <w:szCs w:val="24"/>
         </w:rPr>
-        <w:t>Visualization</w:t>
+        <w:t>ummary</w:t>
       </w:r>
       <w:r>
         <w:rPr>
@@ -303,7 +234,7 @@
           <w:sz w:val="24"/>
           <w:szCs w:val="24"/>
         </w:rPr>
-        <w:t xml:space="preserve"> web application is provided in this report. The s</w:t>
+        <w:t xml:space="preserve"> evaluates </w:t>
       </w:r>
       <w:r>
         <w:rPr>
@@ -313,7 +244,7 @@
           <w:sz w:val="24"/>
           <w:szCs w:val="24"/>
         </w:rPr>
-        <w:t>ummary</w:t>
+        <w:t xml:space="preserve">the 5 </w:t>
       </w:r>
       <w:r>
         <w:rPr>
@@ -323,7 +254,7 @@
           <w:sz w:val="24"/>
           <w:szCs w:val="24"/>
         </w:rPr>
-        <w:t xml:space="preserve"> evaluates </w:t>
+        <w:t>functionalities</w:t>
       </w:r>
       <w:r>
         <w:rPr>
@@ -333,7 +264,7 @@
           <w:sz w:val="24"/>
           <w:szCs w:val="24"/>
         </w:rPr>
-        <w:t xml:space="preserve">the 5 </w:t>
+        <w:t xml:space="preserve"> of the web application,</w:t>
       </w:r>
       <w:r>
         <w:rPr>
@@ -343,7 +274,7 @@
           <w:sz w:val="24"/>
           <w:szCs w:val="24"/>
         </w:rPr>
-        <w:t>functionalities</w:t>
+        <w:t xml:space="preserve"> as described in the project requirements</w:t>
       </w:r>
       <w:r>
         <w:rPr>
@@ -353,7 +284,7 @@
           <w:sz w:val="24"/>
           <w:szCs w:val="24"/>
         </w:rPr>
-        <w:t xml:space="preserve"> of the web application,</w:t>
+        <w:t>,</w:t>
       </w:r>
       <w:r>
         <w:rPr>
@@ -363,7 +294,14 @@
           <w:sz w:val="24"/>
           <w:szCs w:val="24"/>
         </w:rPr>
-        <w:t xml:space="preserve"> as described in the project requirements</w:t>
+        <w:t xml:space="preserve"> over a 12-month time frame.</w:t>
+      </w:r>
+      <w:r>
+        <w:rPr>
+          <w:rStyle w:val="Heading1Char"/>
+          <w:b w:val="0"/>
+        </w:rPr>
+        <w:t xml:space="preserve"> </w:t>
       </w:r>
       <w:r>
         <w:rPr>
@@ -373,8 +311,9 @@
           <w:sz w:val="24"/>
           <w:szCs w:val="24"/>
         </w:rPr>
-        <w:t>,</w:t>
-      </w:r>
+        <w:t xml:space="preserve">The respective functionalities are as </w:t>
+      </w:r>
+      <w:proofErr w:type="gramStart"/>
       <w:r>
         <w:rPr>
           <w:rStyle w:val="Heading1Char"/>
@@ -383,15 +322,9 @@
           <w:sz w:val="24"/>
           <w:szCs w:val="24"/>
         </w:rPr>
-        <w:t xml:space="preserve"> over a 12-month time frame.</w:t>
-      </w:r>
-      <w:r>
-        <w:rPr>
-          <w:rStyle w:val="Heading1Char"/>
-          <w:b w:val="0"/>
-        </w:rPr>
-        <w:t xml:space="preserve"> </w:t>
-      </w:r>
+        <w:t>follows;</w:t>
+      </w:r>
+      <w:proofErr w:type="gramEnd"/>
       <w:r>
         <w:rPr>
           <w:rStyle w:val="Heading1Char"/>
@@ -400,7 +333,7 @@
           <w:sz w:val="24"/>
           <w:szCs w:val="24"/>
         </w:rPr>
-        <w:t xml:space="preserve">The respective functionalities are as </w:t>
+        <w:t xml:space="preserve"> </w:t>
       </w:r>
       <w:r>
         <w:rPr>
@@ -410,7 +343,7 @@
           <w:sz w:val="24"/>
           <w:szCs w:val="24"/>
         </w:rPr>
-        <w:t xml:space="preserve">follows; </w:t>
+        <w:t xml:space="preserve">Search by Suburb Listing, Price Charts, Keyword, </w:t>
       </w:r>
       <w:r>
         <w:rPr>
@@ -420,7 +353,7 @@
           <w:sz w:val="24"/>
           <w:szCs w:val="24"/>
         </w:rPr>
-        <w:t xml:space="preserve">Search by Suburb Listing, Price Charts, Keyword, </w:t>
+        <w:t xml:space="preserve">Comments and Property Types. Each function had </w:t>
       </w:r>
       <w:r>
         <w:rPr>
@@ -430,7 +363,7 @@
           <w:sz w:val="24"/>
           <w:szCs w:val="24"/>
         </w:rPr>
-        <w:t xml:space="preserve">Comments and Property Types. Each function had </w:t>
+        <w:t>its</w:t>
       </w:r>
       <w:r>
         <w:rPr>
@@ -440,7 +373,7 @@
           <w:sz w:val="24"/>
           <w:szCs w:val="24"/>
         </w:rPr>
-        <w:t>its</w:t>
+        <w:t xml:space="preserve"> o</w:t>
       </w:r>
       <w:r>
         <w:rPr>
@@ -450,7 +383,7 @@
           <w:sz w:val="24"/>
           <w:szCs w:val="24"/>
         </w:rPr>
-        <w:t xml:space="preserve"> o</w:t>
+        <w:t xml:space="preserve">wn unique dates given for a more diverse data search, which will be discussed, however the </w:t>
       </w:r>
       <w:r>
         <w:rPr>
@@ -460,7 +393,7 @@
           <w:sz w:val="24"/>
           <w:szCs w:val="24"/>
         </w:rPr>
-        <w:t xml:space="preserve">wn unique dates given for a more diverse data search, which will be discussed, however the </w:t>
+        <w:t>timeframes</w:t>
       </w:r>
       <w:r>
         <w:rPr>
@@ -470,8 +403,9 @@
           <w:sz w:val="24"/>
           <w:szCs w:val="24"/>
         </w:rPr>
-        <w:t>timeframes</w:t>
-      </w:r>
+        <w:t xml:space="preserve"> are all well </w:t>
+      </w:r>
+      <w:proofErr w:type="gramStart"/>
       <w:r>
         <w:rPr>
           <w:rStyle w:val="Heading1Char"/>
@@ -480,8 +414,9 @@
           <w:sz w:val="24"/>
           <w:szCs w:val="24"/>
         </w:rPr>
-        <w:t xml:space="preserve"> are all well within in the bounds of 12 months. </w:t>
-      </w:r>
+        <w:t>within in</w:t>
+      </w:r>
+      <w:proofErr w:type="gramEnd"/>
       <w:r>
         <w:rPr>
           <w:rStyle w:val="Heading1Char"/>
@@ -490,11 +425,9 @@
           <w:sz w:val="24"/>
           <w:szCs w:val="24"/>
         </w:rPr>
-        <w:t xml:space="preserve">The web application provides an easy to use interface that is simple to interpret. </w:t>
-      </w:r>
-    </w:p>
-    <w:p>
-      <w:pPr>
+        <w:t xml:space="preserve"> the bounds of 12 months. </w:t>
+      </w:r>
+      <w:r>
         <w:rPr>
           <w:rStyle w:val="Heading1Char"/>
           <w:b w:val="0"/>
@@ -502,31 +435,10 @@
           <w:sz w:val="24"/>
           <w:szCs w:val="24"/>
         </w:rPr>
-      </w:pPr>
-    </w:p>
-    <w:p>
-      <w:pPr>
-        <w:rPr>
-          <w:rStyle w:val="Heading1Char"/>
-          <w:bCs/>
-          <w:color w:val="auto"/>
-          <w:sz w:val="20"/>
-          <w:szCs w:val="20"/>
-        </w:rPr>
-      </w:pPr>
-      <w:r>
-        <w:rPr>
-          <w:rStyle w:val="Heading1Char"/>
-          <w:bCs/>
-          <w:color w:val="auto"/>
-          <w:sz w:val="20"/>
-          <w:szCs w:val="20"/>
-        </w:rPr>
-        <w:t>Main Page of Application</w:t>
-      </w:r>
-    </w:p>
-    <w:p>
-      <w:pPr>
+        <w:t xml:space="preserve">The web application provides an </w:t>
+      </w:r>
+      <w:proofErr w:type="gramStart"/>
+      <w:r>
         <w:rPr>
           <w:rStyle w:val="Heading1Char"/>
           <w:b w:val="0"/>
@@ -534,11 +446,67 @@
           <w:sz w:val="24"/>
           <w:szCs w:val="24"/>
         </w:rPr>
-      </w:pPr>
+        <w:t>easy to use</w:t>
+      </w:r>
+      <w:proofErr w:type="gramEnd"/>
       <w:r>
         <w:rPr>
           <w:rStyle w:val="Heading1Char"/>
           <w:b w:val="0"/>
+          <w:color w:val="auto"/>
+          <w:sz w:val="24"/>
+          <w:szCs w:val="24"/>
+        </w:rPr>
+        <w:t xml:space="preserve"> interface that is simple to interpret. </w:t>
+      </w:r>
+    </w:p>
+    <w:p>
+      <w:pPr>
+        <w:rPr>
+          <w:rStyle w:val="Heading1Char"/>
+          <w:b w:val="0"/>
+          <w:color w:val="auto"/>
+          <w:sz w:val="24"/>
+          <w:szCs w:val="24"/>
+        </w:rPr>
+      </w:pPr>
+    </w:p>
+    <w:p>
+      <w:pPr>
+        <w:rPr>
+          <w:rStyle w:val="Heading1Char"/>
+          <w:bCs/>
+          <w:color w:val="auto"/>
+          <w:sz w:val="20"/>
+          <w:szCs w:val="20"/>
+        </w:rPr>
+      </w:pPr>
+      <w:r>
+        <w:rPr>
+          <w:rStyle w:val="Heading1Char"/>
+          <w:bCs/>
+          <w:color w:val="auto"/>
+          <w:sz w:val="20"/>
+          <w:szCs w:val="20"/>
+        </w:rPr>
+        <w:t>Main Page of Application</w:t>
+      </w:r>
+    </w:p>
+    <w:p>
+      <w:pPr>
+        <w:rPr>
+          <w:rStyle w:val="Heading1Char"/>
+          <w:b w:val="0"/>
+          <w:color w:val="auto"/>
+          <w:sz w:val="24"/>
+          <w:szCs w:val="24"/>
+        </w:rPr>
+      </w:pPr>
+      <w:r>
+        <w:rPr>
+          <w:rStyle w:val="Heading1Char"/>
+          <w:b w:val="0"/>
+          <w:noProof/>
           <w:color w:val="auto"/>
           <w:sz w:val="24"/>
           <w:szCs w:val="24"/>
@@ -559,7 +527,7 @@
                     <pic:cNvPicPr/>
                   </pic:nvPicPr>
                   <pic:blipFill>
-                    <a:blip r:embed="rId9"/>
+                    <a:blip r:embed="rId10"/>
                     <a:stretch>
                       <a:fillRect/>
                     </a:stretch>
@@ -606,22 +574,7 @@
     </w:p>
     <w:p>
       <w:r>
-        <w:t>Based on their precise needs for area and time frame, customers can effectively filter down Airbnb housing possibilities in Sydney using the "</w:t>
-      </w:r>
-      <w:r>
-        <w:t>Suburb Listing”</w:t>
-      </w:r>
-      <w:r>
-        <w:t xml:space="preserve"> tool, according to an analysis of the feature. Users who enter these criteria are presented with an </w:t>
-      </w:r>
-      <w:r>
-        <w:t>organized</w:t>
-      </w:r>
-      <w:r>
-        <w:t xml:space="preserve"> list of lodging options in the selected suburb for the given time frame. By streamlining the search process and accelerating the time it takes to identify relevant results, this functionality significantly improves the user experience.</w:t>
-      </w:r>
-      <w:r>
-        <w:t xml:space="preserve"> Users simply input their desired timeframe and select the Suburb</w:t>
+        <w:t>Based on their precise needs for area and time frame, customers can effectively filter down Airbnb housing possibilities in Sydney using the "Suburb Listing” tool, according to an analysis of the feature. Users who enter these criteria are presented with an organized list of lodging options in the selected suburb for the given time frame. By streamlining the search process and accelerating the time it takes to identify relevant results, this functionality significantly improves the user experience. Users simply input their desired timeframe and select the Suburb</w:t>
       </w:r>
       <w:r>
         <w:t xml:space="preserve">, via a dropdown menu presenting a range of suburbs, </w:t>
@@ -659,7 +612,23 @@
           <w:b/>
           <w:bCs/>
         </w:rPr>
-        <w:t xml:space="preserve"> User Setting Time Frame and has selected Suburb, which in this case is Mosman. </w:t>
+        <w:t xml:space="preserve"> User Setting Time Frame and has selected Suburb, which in this case is </w:t>
+      </w:r>
+      <w:proofErr w:type="spellStart"/>
+      <w:r>
+        <w:rPr>
+          <w:b/>
+          <w:bCs/>
+        </w:rPr>
+        <w:t>Mosman</w:t>
+      </w:r>
+      <w:proofErr w:type="spellEnd"/>
+      <w:r>
+        <w:rPr>
+          <w:b/>
+          <w:bCs/>
+        </w:rPr>
+        <w:t xml:space="preserve">. </w:t>
       </w:r>
       <w:r>
         <w:rPr>
@@ -683,7 +652,7 @@
                     </pic:cNvPicPr>
                   </pic:nvPicPr>
                   <pic:blipFill>
-                    <a:blip r:embed="rId10">
+                    <a:blip r:embed="rId11">
                       <a:extLst>
                         <a:ext uri="{28A0092B-C50C-407E-A947-70E740481C1C}">
                           <a14:useLocalDpi xmlns:a14="http://schemas.microsoft.com/office/drawing/2010/main" val="0"/>
@@ -760,7 +729,7 @@
                     </pic:cNvPicPr>
                   </pic:nvPicPr>
                   <pic:blipFill>
-                    <a:blip r:embed="rId11">
+                    <a:blip r:embed="rId12">
                       <a:extLst>
                         <a:ext uri="{28A0092B-C50C-407E-A947-70E740481C1C}">
                           <a14:useLocalDpi xmlns:a14="http://schemas.microsoft.com/office/drawing/2010/main" val="0"/>
@@ -827,7 +796,23 @@
           <w:b/>
           <w:bCs/>
         </w:rPr>
-        <w:t xml:space="preserve"> Once the function is executed, A listing of available Airbnb’s are provided according to the users desired timeframe and suburb.</w:t>
+        <w:t xml:space="preserve"> Once the function is executed, A listing of available Airbnb’s </w:t>
+      </w:r>
+      <w:proofErr w:type="gramStart"/>
+      <w:r>
+        <w:rPr>
+          <w:b/>
+          <w:bCs/>
+        </w:rPr>
+        <w:t>are</w:t>
+      </w:r>
+      <w:proofErr w:type="gramEnd"/>
+      <w:r>
+        <w:rPr>
+          <w:b/>
+          <w:bCs/>
+        </w:rPr>
+        <w:t xml:space="preserve"> provided according to the users desired timeframe and suburb.</w:t>
       </w:r>
     </w:p>
     <w:p>
@@ -859,7 +844,7 @@
                     </pic:cNvPicPr>
                   </pic:nvPicPr>
                   <pic:blipFill>
-                    <a:blip r:embed="rId12">
+                    <a:blip r:embed="rId13">
                       <a:extLst>
                         <a:ext uri="{28A0092B-C50C-407E-A947-70E740481C1C}">
                           <a14:useLocalDpi xmlns:a14="http://schemas.microsoft.com/office/drawing/2010/main" val="0"/>
@@ -979,7 +964,7 @@
                     </pic:cNvPicPr>
                   </pic:nvPicPr>
                   <pic:blipFill>
-                    <a:blip r:embed="rId13">
+                    <a:blip r:embed="rId14">
                       <a:extLst>
                         <a:ext uri="{28A0092B-C50C-407E-A947-70E740481C1C}">
                           <a14:useLocalDpi xmlns:a14="http://schemas.microsoft.com/office/drawing/2010/main" val="0"/>
@@ -1045,14 +1030,23 @@
           <w:b/>
           <w:bCs/>
         </w:rPr>
-        <w:t xml:space="preserve"> </w:t>
-      </w:r>
-      <w:r>
-        <w:rPr>
-          <w:b/>
-          <w:bCs/>
-        </w:rPr>
-        <w:t>Once the function is executed, A listing of available Airbnb’s are provided according to the users desired timeframe and suburb.</w:t>
+        <w:t xml:space="preserve"> Once the function is executed, A listing of available Airbnb’s </w:t>
+      </w:r>
+      <w:proofErr w:type="gramStart"/>
+      <w:r>
+        <w:rPr>
+          <w:b/>
+          <w:bCs/>
+        </w:rPr>
+        <w:t>are</w:t>
+      </w:r>
+      <w:proofErr w:type="gramEnd"/>
+      <w:r>
+        <w:rPr>
+          <w:b/>
+          <w:bCs/>
+        </w:rPr>
+        <w:t xml:space="preserve"> provided according to the users desired timeframe and suburb.</w:t>
       </w:r>
     </w:p>
     <w:p>
@@ -1084,7 +1078,7 @@
                     </pic:cNvPicPr>
                   </pic:nvPicPr>
                   <pic:blipFill>
-                    <a:blip r:embed="rId14">
+                    <a:blip r:embed="rId15">
                       <a:extLst>
                         <a:ext uri="{28A0092B-C50C-407E-A947-70E740481C1C}">
                           <a14:useLocalDpi xmlns:a14="http://schemas.microsoft.com/office/drawing/2010/main" val="0"/>
@@ -1184,7 +1178,15 @@
         <w:t xml:space="preserve"> is set </w:t>
       </w:r>
       <w:r>
-        <w:t>all the user has to do is click the Price Charts button to retrieve a chart presenting the price distributions.</w:t>
+        <w:t xml:space="preserve">all the user </w:t>
+      </w:r>
+      <w:proofErr w:type="gramStart"/>
+      <w:r>
+        <w:t>has to</w:t>
+      </w:r>
+      <w:proofErr w:type="gramEnd"/>
+      <w:r>
+        <w:t xml:space="preserve"> do is click the Price Charts button to retrieve a chart presenting the price distributions.</w:t>
       </w:r>
       <w:r>
         <w:t xml:space="preserve"> </w:t>
@@ -1212,6 +1214,9 @@
         <w:br/>
       </w:r>
       <w:r>
+        <w:rPr>
+          <w:noProof/>
+        </w:rPr>
         <w:drawing>
           <wp:inline distT="0" distB="0" distL="0" distR="0" wp14:anchorId="347EF3BF" wp14:editId="29B650AE">
             <wp:extent cx="3780149" cy="2917096"/>
@@ -1228,7 +1233,7 @@
                     <pic:cNvPicPr/>
                   </pic:nvPicPr>
                   <pic:blipFill>
-                    <a:blip r:embed="rId15"/>
+                    <a:blip r:embed="rId16"/>
                     <a:stretch>
                       <a:fillRect/>
                     </a:stretch>
@@ -1294,7 +1299,7 @@
                     </pic:cNvPicPr>
                   </pic:nvPicPr>
                   <pic:blipFill>
-                    <a:blip r:embed="rId16">
+                    <a:blip r:embed="rId17">
                       <a:extLst>
                         <a:ext uri="{28A0092B-C50C-407E-A947-70E740481C1C}">
                           <a14:useLocalDpi xmlns:a14="http://schemas.microsoft.com/office/drawing/2010/main" val="0"/>
@@ -1382,6 +1387,9 @@
         <w:br/>
       </w:r>
       <w:r>
+        <w:rPr>
+          <w:noProof/>
+        </w:rPr>
         <w:drawing>
           <wp:inline distT="0" distB="0" distL="0" distR="0" wp14:anchorId="2B372FAD" wp14:editId="7260496C">
             <wp:extent cx="4072379" cy="3549409"/>
@@ -1398,7 +1406,7 @@
                     <pic:cNvPicPr/>
                   </pic:nvPicPr>
                   <pic:blipFill>
-                    <a:blip r:embed="rId17"/>
+                    <a:blip r:embed="rId18"/>
                     <a:stretch>
                       <a:fillRect/>
                     </a:stretch>
@@ -1448,14 +1456,7 @@
           <w:b/>
           <w:bCs/>
         </w:rPr>
-        <w:t xml:space="preserve"> </w:t>
-      </w:r>
-      <w:r>
-        <w:rPr>
-          <w:b/>
-          <w:bCs/>
-        </w:rPr>
-        <w:t>Price Distribution is provided for Sydney Airbnb’s and their frequencies</w:t>
+        <w:t xml:space="preserve"> Price Distribution is provided for Sydney Airbnb’s and their frequencies</w:t>
       </w:r>
       <w:r>
         <w:rPr>
@@ -1471,6 +1472,9 @@
         <w:ind w:left="1080"/>
       </w:pPr>
       <w:r>
+        <w:rPr>
+          <w:noProof/>
+        </w:rPr>
         <w:drawing>
           <wp:inline distT="0" distB="0" distL="0" distR="0" wp14:anchorId="1C5D31B3" wp14:editId="401E6FBD">
             <wp:extent cx="4387925" cy="3299382"/>
@@ -1487,7 +1491,7 @@
                     <pic:cNvPicPr/>
                   </pic:nvPicPr>
                   <pic:blipFill>
-                    <a:blip r:embed="rId18"/>
+                    <a:blip r:embed="rId19"/>
                     <a:stretch>
                       <a:fillRect/>
                     </a:stretch>
@@ -1538,13 +1542,15 @@
     </w:p>
     <w:p>
       <w:r>
-        <w:t xml:space="preserve">Users can use particular terms relating to their preferences to search for Airbnb listings </w:t>
-      </w:r>
-      <w:r>
-        <w:t>utilizing</w:t>
-      </w:r>
-      <w:r>
-        <w:t xml:space="preserve"> the "Keyword Search" </w:t>
+        <w:t xml:space="preserve">Users can use </w:t>
+      </w:r>
+      <w:proofErr w:type="gramStart"/>
+      <w:r>
+        <w:t>particular terms</w:t>
+      </w:r>
+      <w:proofErr w:type="gramEnd"/>
+      <w:r>
+        <w:t xml:space="preserve"> relating to their preferences to search for Airbnb listings utilizing the "Keyword Search" </w:t>
       </w:r>
       <w:r>
         <w:t>function</w:t>
@@ -1614,6 +1620,7 @@
         <w:rPr>
           <w:b/>
           <w:bCs/>
+          <w:noProof/>
         </w:rPr>
         <w:drawing>
           <wp:inline distT="0" distB="0" distL="0" distR="0" wp14:anchorId="3F6A5907" wp14:editId="605105BF">
@@ -1631,7 +1638,7 @@
                     <pic:cNvPicPr/>
                   </pic:nvPicPr>
                   <pic:blipFill>
-                    <a:blip r:embed="rId19"/>
+                    <a:blip r:embed="rId20"/>
                     <a:stretch>
                       <a:fillRect/>
                     </a:stretch>
@@ -1678,34 +1685,21 @@
           <w:b/>
           <w:bCs/>
         </w:rPr>
-        <w:t xml:space="preserve"> Here the user has searched for the keyword </w:t>
-      </w:r>
-      <w:r>
-        <w:rPr>
-          <w:b/>
-          <w:bCs/>
-        </w:rPr>
-        <w:t>‘dogs’</w:t>
-      </w:r>
-      <w:r>
-        <w:rPr>
-          <w:b/>
-          <w:bCs/>
-        </w:rPr>
-        <w:t xml:space="preserve"> and is presented with related reviews.</w:t>
-      </w:r>
-    </w:p>
-    <w:p>
-      <w:pPr>
-        <w:rPr>
-          <w:b/>
-          <w:bCs/>
-        </w:rPr>
-      </w:pPr>
-      <w:r>
-        <w:rPr>
-          <w:b/>
-          <w:bCs/>
+        <w:t xml:space="preserve"> Here the user has searched for the keyword ‘dogs’ and is presented with related reviews.</w:t>
+      </w:r>
+    </w:p>
+    <w:p>
+      <w:pPr>
+        <w:rPr>
+          <w:b/>
+          <w:bCs/>
+        </w:rPr>
+      </w:pPr>
+      <w:r>
+        <w:rPr>
+          <w:b/>
+          <w:bCs/>
+          <w:noProof/>
         </w:rPr>
         <w:drawing>
           <wp:inline distT="0" distB="0" distL="0" distR="0" wp14:anchorId="001A6715" wp14:editId="036C2A1D">
@@ -1723,7 +1717,7 @@
                     <pic:cNvPicPr/>
                   </pic:nvPicPr>
                   <pic:blipFill>
-                    <a:blip r:embed="rId20"/>
+                    <a:blip r:embed="rId21"/>
                     <a:stretch>
                       <a:fillRect/>
                     </a:stretch>
@@ -1765,12 +1759,31 @@
           <w:b/>
           <w:bCs/>
         </w:rPr>
-        <w:t xml:space="preserve"> Here the User has searched the phrase ‘two bedroom’. To note as well, not only keywords can be searched but also phrases.</w:t>
+        <w:t xml:space="preserve"> Here the User has searched the phrase ‘two </w:t>
+      </w:r>
+      <w:proofErr w:type="gramStart"/>
+      <w:r>
+        <w:rPr>
+          <w:b/>
+          <w:bCs/>
+        </w:rPr>
+        <w:t>bedroom</w:t>
+      </w:r>
+      <w:proofErr w:type="gramEnd"/>
+      <w:r>
+        <w:rPr>
+          <w:b/>
+          <w:bCs/>
+        </w:rPr>
+        <w:t>’. To note as well, not only keywords can be searched but also phrases.</w:t>
       </w:r>
       <w:r>
         <w:br/>
       </w:r>
       <w:r>
+        <w:rPr>
+          <w:noProof/>
+        </w:rPr>
         <w:drawing>
           <wp:inline distT="0" distB="0" distL="0" distR="0" wp14:anchorId="504A633E" wp14:editId="397708A9">
             <wp:extent cx="4431388" cy="2995448"/>
@@ -1787,7 +1800,7 @@
                     <pic:cNvPicPr/>
                   </pic:nvPicPr>
                   <pic:blipFill>
-                    <a:blip r:embed="rId21"/>
+                    <a:blip r:embed="rId22"/>
                     <a:stretch>
                       <a:fillRect/>
                     </a:stretch>
@@ -1847,7 +1860,15 @@
         <w:t>spotless,</w:t>
       </w:r>
       <w:r>
-        <w:t xml:space="preserve"> and neat all extracted from the review’s dataset. The keywords are then quantified based on how many times they appear in the reviews and are presented. The listings are given based on what timeframe or dates the reviews were given; this allows users to retrieve data based on specific dates. Below are some examples.</w:t>
+        <w:t xml:space="preserve"> and neat </w:t>
+      </w:r>
+      <w:proofErr w:type="gramStart"/>
+      <w:r>
+        <w:t>all</w:t>
+      </w:r>
+      <w:proofErr w:type="gramEnd"/>
+      <w:r>
+        <w:t xml:space="preserve"> extracted from the review’s dataset. The keywords are then quantified based on how many times they appear in the reviews and are presented. The listings are given based on what timeframe or dates the reviews were given; this allows users to retrieve data based on specific dates. Below are some examples.</w:t>
       </w:r>
     </w:p>
     <w:p/>
@@ -1880,6 +1901,9 @@
         <w:ind w:left="1080"/>
       </w:pPr>
       <w:r>
+        <w:rPr>
+          <w:noProof/>
+        </w:rPr>
         <w:drawing>
           <wp:inline distT="0" distB="0" distL="0" distR="0" wp14:anchorId="44C3C1DE" wp14:editId="6956101C">
             <wp:extent cx="3197758" cy="2475186"/>
@@ -1896,7 +1920,7 @@
                     <pic:cNvPicPr/>
                   </pic:nvPicPr>
                   <pic:blipFill>
-                    <a:blip r:embed="rId22"/>
+                    <a:blip r:embed="rId23"/>
                     <a:stretch>
                       <a:fillRect/>
                     </a:stretch>
@@ -1940,6 +1964,9 @@
         <w:br/>
       </w:r>
       <w:r>
+        <w:rPr>
+          <w:noProof/>
+        </w:rPr>
         <w:drawing>
           <wp:inline distT="0" distB="0" distL="0" distR="0" wp14:anchorId="76F647CB" wp14:editId="3500C71D">
             <wp:extent cx="4461641" cy="1202640"/>
@@ -1956,7 +1983,7 @@
                     <pic:cNvPicPr/>
                   </pic:nvPicPr>
                   <pic:blipFill>
-                    <a:blip r:embed="rId23"/>
+                    <a:blip r:embed="rId24"/>
                     <a:stretch>
                       <a:fillRect/>
                     </a:stretch>
@@ -1997,12 +2024,31 @@
           <w:b/>
           <w:bCs/>
         </w:rPr>
-        <w:t>2.1 Here the dates are set for all of 2018</w:t>
+        <w:t xml:space="preserve">2.1 Here the dates are set for </w:t>
+      </w:r>
+      <w:proofErr w:type="gramStart"/>
+      <w:r>
+        <w:rPr>
+          <w:b/>
+          <w:bCs/>
+        </w:rPr>
+        <w:t>all of</w:t>
+      </w:r>
+      <w:proofErr w:type="gramEnd"/>
+      <w:r>
+        <w:rPr>
+          <w:b/>
+          <w:bCs/>
+        </w:rPr>
+        <w:t xml:space="preserve"> 2018</w:t>
       </w:r>
       <w:r>
         <w:br/>
       </w:r>
       <w:r>
+        <w:rPr>
+          <w:noProof/>
+        </w:rPr>
         <w:drawing>
           <wp:inline distT="0" distB="0" distL="0" distR="0" wp14:anchorId="6FA19C50" wp14:editId="303CBDD0">
             <wp:extent cx="3247697" cy="2440283"/>
@@ -2019,7 +2065,7 @@
                     <pic:cNvPicPr/>
                   </pic:nvPicPr>
                   <pic:blipFill>
-                    <a:blip r:embed="rId24"/>
+                    <a:blip r:embed="rId25"/>
                     <a:stretch>
                       <a:fillRect/>
                     </a:stretch>
@@ -2064,6 +2110,9 @@
         <w:ind w:left="360"/>
       </w:pPr>
       <w:r>
+        <w:rPr>
+          <w:noProof/>
+        </w:rPr>
         <w:drawing>
           <wp:inline distT="0" distB="0" distL="0" distR="0" wp14:anchorId="13B02DF2" wp14:editId="6002CE03">
             <wp:extent cx="5943600" cy="1645285"/>
@@ -2080,7 +2129,7 @@
                     <pic:cNvPicPr/>
                   </pic:nvPicPr>
                   <pic:blipFill>
-                    <a:blip r:embed="rId25"/>
+                    <a:blip r:embed="rId26"/>
                     <a:stretch>
                       <a:fillRect/>
                     </a:stretch>
@@ -2136,6 +2185,9 @@
     </w:p>
     <w:p>
       <w:r>
+        <w:rPr>
+          <w:noProof/>
+        </w:rPr>
         <w:drawing>
           <wp:inline distT="0" distB="0" distL="0" distR="0" wp14:anchorId="157A8564" wp14:editId="06F518BB">
             <wp:extent cx="2900855" cy="514468"/>
@@ -2152,7 +2204,7 @@
                     <pic:cNvPicPr/>
                   </pic:nvPicPr>
                   <pic:blipFill>
-                    <a:blip r:embed="rId26"/>
+                    <a:blip r:embed="rId27"/>
                     <a:stretch>
                       <a:fillRect/>
                     </a:stretch>
@@ -2175,7 +2227,15 @@
     </w:p>
     <w:p>
       <w:r>
-        <w:t>Once the Home Type Analysis function is engaged, the application analyses the housing types and presents the chart. The function is quite simple and easy to understand. The graphing of the data is very appropriate to use to scout Airbnb and would a useful tool for housing agents.</w:t>
+        <w:t xml:space="preserve">Once the Home Type Analysis function is engaged, the application analyses the housing types and presents the chart. The function is quite simple and easy to understand. The graphing of the data is very appropriate to use to scout Airbnb and would </w:t>
+      </w:r>
+      <w:proofErr w:type="gramStart"/>
+      <w:r>
+        <w:t>a useful</w:t>
+      </w:r>
+      <w:proofErr w:type="gramEnd"/>
+      <w:r>
+        <w:t xml:space="preserve"> tool for housing agents.</w:t>
       </w:r>
     </w:p>
     <w:p/>
@@ -2199,6 +2259,7 @@
         <w:rPr>
           <w:b/>
           <w:bCs/>
+          <w:noProof/>
         </w:rPr>
         <w:drawing>
           <wp:inline distT="0" distB="0" distL="0" distR="0" wp14:anchorId="426DBBCC" wp14:editId="215DF522">
@@ -2216,7 +2277,7 @@
                     <pic:cNvPicPr/>
                   </pic:nvPicPr>
                   <pic:blipFill>
-                    <a:blip r:embed="rId27"/>
+                    <a:blip r:embed="rId28"/>
                     <a:stretch>
                       <a:fillRect/>
                     </a:stretch>
@@ -2259,8 +2320,8 @@
       </w:pPr>
     </w:p>
     <w:sectPr>
-      <w:footerReference w:type="default" r:id="rId28"/>
-      <w:footerReference w:type="first" r:id="rId29"/>
+      <w:footerReference w:type="default" r:id="rId29"/>
+      <w:footerReference w:type="first" r:id="rId30"/>
       <w:pgSz w:w="12240" w:h="15840"/>
       <w:pgMar w:top="1440" w:right="1440" w:bottom="1440" w:left="1440" w:header="720" w:footer="720" w:gutter="0"/>
       <w:pgNumType w:start="1"/>
@@ -4165,87 +4226,6 @@
   <w:docParts>
     <w:docPart>
       <w:docPartPr>
-        <w:name w:val="1D990F4C6A334C0E8DEAC84C80800F4D"/>
-        <w:category>
-          <w:name w:val="General"/>
-          <w:gallery w:val="placeholder"/>
-        </w:category>
-        <w:types>
-          <w:type w:val="bbPlcHdr"/>
-        </w:types>
-        <w:behaviors>
-          <w:behavior w:val="content"/>
-        </w:behaviors>
-        <w:guid w:val="{6BACDBD3-A7D4-4712-A08D-E172FC3AB453}"/>
-      </w:docPartPr>
-      <w:docPartBody>
-        <w:p>
-          <w:pPr>
-            <w:pStyle w:val="1D990F4C6A334C0E8DEAC84C80800F4D"/>
-          </w:pPr>
-          <w:r>
-            <w:t>[Term Paper Title]</w:t>
-          </w:r>
-        </w:p>
-      </w:docPartBody>
-    </w:docPart>
-    <w:docPart>
-      <w:docPartPr>
-        <w:name w:val="A18DEC0687044EE589B3BF2C1A2713C0"/>
-        <w:category>
-          <w:name w:val="General"/>
-          <w:gallery w:val="placeholder"/>
-        </w:category>
-        <w:types>
-          <w:type w:val="bbPlcHdr"/>
-        </w:types>
-        <w:behaviors>
-          <w:behavior w:val="content"/>
-        </w:behaviors>
-        <w:guid w:val="{EF3CF87E-DF5E-4FAD-8D2B-E456A8E5AF0C}"/>
-      </w:docPartPr>
-      <w:docPartBody>
-        <w:p>
-          <w:pPr>
-            <w:pStyle w:val="A18DEC0687044EE589B3BF2C1A2713C0"/>
-          </w:pPr>
-          <w:r>
-            <w:t>[Your Name]</w:t>
-          </w:r>
-        </w:p>
-      </w:docPartBody>
-    </w:docPart>
-    <w:docPart>
-      <w:docPartPr>
-        <w:name w:val="CCAB335EBB7D49D09A6FD43A25F22038"/>
-        <w:category>
-          <w:name w:val="General"/>
-          <w:gallery w:val="placeholder"/>
-        </w:category>
-        <w:types>
-          <w:type w:val="bbPlcHdr"/>
-        </w:types>
-        <w:behaviors>
-          <w:behavior w:val="content"/>
-        </w:behaviors>
-        <w:guid w:val="{0D2F9C6B-E187-4411-8FEA-2C54294AC5AD}"/>
-      </w:docPartPr>
-      <w:docPartBody>
-        <w:p>
-          <w:pPr>
-            <w:pStyle w:val="CCAB335EBB7D49D09A6FD43A25F22038"/>
-          </w:pPr>
-          <w:r>
-            <w:rPr>
-              <w:rStyle w:val="Heading3Char"/>
-            </w:rPr>
-            <w:t>[Date]</w:t>
-          </w:r>
-        </w:p>
-      </w:docPartBody>
-    </w:docPart>
-    <w:docPart>
-      <w:docPartPr>
         <w:name w:val="8C09BC55A5FB455B83B3DD7146A24890"/>
         <w:category>
           <w:name w:val="General"/>
@@ -4450,9 +4430,11 @@
     <w:rsidRoot w:val="00854693"/>
     <w:rsid w:val="0015183A"/>
     <w:rsid w:val="00516579"/>
+    <w:rsid w:val="00731303"/>
     <w:rsid w:val="00807948"/>
     <w:rsid w:val="00854693"/>
     <w:rsid w:val="00A87883"/>
+    <w:rsid w:val="00E4560B"/>
   </w:rsids>
   <m:mathPr>
     <m:mathFont m:val="Cambria Math"/>
@@ -4945,12 +4927,6 @@
     <w:semiHidden/>
     <w:unhideWhenUsed/>
   </w:style>
-  <w:style w:type="paragraph" w:customStyle="1" w:styleId="1D990F4C6A334C0E8DEAC84C80800F4D">
-    <w:name w:val="1D990F4C6A334C0E8DEAC84C80800F4D"/>
-  </w:style>
-  <w:style w:type="paragraph" w:customStyle="1" w:styleId="A18DEC0687044EE589B3BF2C1A2713C0">
-    <w:name w:val="A18DEC0687044EE589B3BF2C1A2713C0"/>
-  </w:style>
   <w:style w:type="character" w:styleId="PlaceholderText">
     <w:name w:val="Placeholder Text"/>
     <w:basedOn w:val="DefaultParagraphFont"/>
@@ -4972,9 +4948,6 @@
       <w:szCs w:val="24"/>
       <w:lang w:val="en-US" w:eastAsia="en-US"/>
     </w:rPr>
-  </w:style>
-  <w:style w:type="paragraph" w:customStyle="1" w:styleId="CCAB335EBB7D49D09A6FD43A25F22038">
-    <w:name w:val="CCAB335EBB7D49D09A6FD43A25F22038"/>
   </w:style>
   <w:style w:type="character" w:customStyle="1" w:styleId="Heading1Char">
     <w:name w:val="Heading 1 Char"/>

</xml_diff>